<commit_message>
Added GRM to documentation.
</commit_message>
<xml_diff>
--- a/doc/Treeline_paper.docx
+++ b/doc/Treeline_paper.docx
@@ -613,8 +613,23 @@
           <w:szCs w:val="20"/>
           <w:lang w:val="en-GB"/>
         </w:rPr>
-        <w:t>Programming language: Python (desktop application);</w:t>
-      </w:r>
+        <w:t>Programming language: Python (desktop application</w:t>
+      </w:r>
+      <w:proofErr w:type="gramStart"/>
+      <w:r>
+        <w:rPr>
+          <w:rFonts w:ascii="Times New Roman" w:hAnsi="Times New Roman" w:cs="Times New Roman"/>
+          <w:b w:val="0"/>
+          <w:i w:val="0"/>
+          <w:color w:val="000000" w:themeColor="text1"/>
+          <w:spacing w:val="2"/>
+          <w:sz w:val="20"/>
+          <w:szCs w:val="20"/>
+          <w:lang w:val="en-GB"/>
+        </w:rPr>
+        <w:t>);</w:t>
+      </w:r>
+      <w:proofErr w:type="gramEnd"/>
     </w:p>
     <w:p>
       <w:pPr>
@@ -645,8 +660,23 @@
           <w:szCs w:val="20"/>
           <w:lang w:val="en-GB"/>
         </w:rPr>
-        <w:t>Build a compact, yet easily extendible framework for the research topic;</w:t>
-      </w:r>
+        <w:t xml:space="preserve">Build a compact, yet easily extendible framework for the research </w:t>
+      </w:r>
+      <w:proofErr w:type="gramStart"/>
+      <w:r>
+        <w:rPr>
+          <w:rFonts w:ascii="Times New Roman" w:hAnsi="Times New Roman" w:cs="Times New Roman"/>
+          <w:b w:val="0"/>
+          <w:i w:val="0"/>
+          <w:color w:val="000000" w:themeColor="text1"/>
+          <w:spacing w:val="2"/>
+          <w:sz w:val="20"/>
+          <w:szCs w:val="20"/>
+          <w:lang w:val="en-GB"/>
+        </w:rPr>
+        <w:t>topic;</w:t>
+      </w:r>
+      <w:proofErr w:type="gramEnd"/>
     </w:p>
     <w:p>
       <w:pPr>
@@ -787,24 +817,6 @@
         <w:rPr>
           <w:lang w:val="en-GB"/>
         </w:rPr>
-        <w:t>Simulating the Gradient Random Map model</w:t>
-      </w:r>
-    </w:p>
-    <w:p>
-      <w:pPr>
-        <w:pStyle w:val="H2First"/>
-        <w:numPr>
-          <w:ilvl w:val="1"/>
-          <w:numId w:val="14"/>
-        </w:numPr>
-        <w:rPr>
-          <w:lang w:val="en-GB"/>
-        </w:rPr>
-      </w:pPr>
-      <w:r>
-        <w:rPr>
-          <w:lang w:val="en-GB"/>
-        </w:rPr>
         <w:t>Simulation of the Popularization Models</w:t>
       </w:r>
     </w:p>
@@ -961,6 +973,9 @@
       </w:r>
       <m:oMath>
         <m:r>
+          <m:rPr>
+            <m:sty m:val="bi"/>
+          </m:rPr>
           <w:rPr>
             <w:rFonts w:ascii="Cambria Math" w:hAnsi="Cambria Math" w:cs="Times New Roman"/>
             <w:color w:val="000000" w:themeColor="text1"/>
@@ -987,6 +1002,9 @@
       </w:r>
       <m:oMath>
         <m:r>
+          <m:rPr>
+            <m:sty m:val="bi"/>
+          </m:rPr>
           <w:rPr>
             <w:rFonts w:ascii="Cambria Math" w:hAnsi="Cambria Math" w:cs="Times New Roman"/>
             <w:color w:val="000000" w:themeColor="text1"/>
@@ -1040,6 +1058,9 @@
       </w:r>
       <m:oMath>
         <m:r>
+          <m:rPr>
+            <m:sty m:val="bi"/>
+          </m:rPr>
           <w:rPr>
             <w:rFonts w:ascii="Cambria Math" w:hAnsi="Cambria Math" w:cs="Times New Roman"/>
             <w:color w:val="000000" w:themeColor="text1"/>
@@ -1068,6 +1089,7 @@
             <m:r>
               <m:rPr>
                 <m:scr m:val="double-struck"/>
+                <m:sty m:val="bi"/>
               </m:rPr>
               <w:rPr>
                 <w:rFonts w:ascii="Cambria Math" w:hAnsi="Cambria Math" w:cs="Times New Roman"/>
@@ -1082,6 +1104,9 @@
           </m:e>
           <m:sup>
             <m:r>
+              <m:rPr>
+                <m:sty m:val="bi"/>
+              </m:rPr>
               <w:rPr>
                 <w:rFonts w:ascii="Cambria Math" w:hAnsi="Cambria Math" w:cs="Times New Roman"/>
                 <w:color w:val="000000" w:themeColor="text1"/>
@@ -1213,33 +1238,7 @@
           <w:szCs w:val="20"/>
           <w:lang w:val="en-GB"/>
         </w:rPr>
-        <w:t xml:space="preserve">At each </w:t>
-      </w:r>
-      <w:r>
-        <w:rPr>
-          <w:rFonts w:ascii="Times New Roman" w:hAnsi="Times New Roman" w:cs="Times New Roman"/>
-          <w:b w:val="0"/>
-          <w:i w:val="0"/>
-          <w:color w:val="000000" w:themeColor="text1"/>
-          <w:spacing w:val="2"/>
-          <w:sz w:val="20"/>
-          <w:szCs w:val="20"/>
-          <w:lang w:val="en-GB"/>
-        </w:rPr>
-        <w:t xml:space="preserve">Monte Carlo </w:t>
-      </w:r>
-      <w:r>
-        <w:rPr>
-          <w:rFonts w:ascii="Times New Roman" w:hAnsi="Times New Roman" w:cs="Times New Roman"/>
-          <w:b w:val="0"/>
-          <w:i w:val="0"/>
-          <w:color w:val="000000" w:themeColor="text1"/>
-          <w:spacing w:val="2"/>
-          <w:sz w:val="20"/>
-          <w:szCs w:val="20"/>
-          <w:lang w:val="en-GB"/>
-        </w:rPr>
-        <w:t xml:space="preserve">step of the model, </w:t>
+        <w:t xml:space="preserve">At each Monte Carlo step of the model, </w:t>
       </w:r>
       <m:oMath>
         <m:sSup>
@@ -1258,6 +1257,9 @@
           </m:sSupPr>
           <m:e>
             <m:r>
+              <m:rPr>
+                <m:sty m:val="bi"/>
+              </m:rPr>
               <w:rPr>
                 <w:rFonts w:ascii="Cambria Math" w:hAnsi="Cambria Math" w:cs="Times New Roman"/>
                 <w:color w:val="000000" w:themeColor="text1"/>
@@ -1271,6 +1273,9 @@
           </m:e>
           <m:sup>
             <m:r>
+              <m:rPr>
+                <m:sty m:val="bi"/>
+              </m:rPr>
               <w:rPr>
                 <w:rFonts w:ascii="Cambria Math" w:hAnsi="Cambria Math" w:cs="Times New Roman"/>
                 <w:color w:val="000000" w:themeColor="text1"/>
@@ -1295,111 +1300,7 @@
           <w:szCs w:val="20"/>
           <w:lang w:val="en-GB"/>
         </w:rPr>
-        <w:t xml:space="preserve"> random lattice cell</w:t>
-      </w:r>
-      <w:r>
-        <w:rPr>
-          <w:rFonts w:ascii="Times New Roman" w:hAnsi="Times New Roman" w:cs="Times New Roman"/>
-          <w:b w:val="0"/>
-          <w:i w:val="0"/>
-          <w:color w:val="000000" w:themeColor="text1"/>
-          <w:spacing w:val="2"/>
-          <w:sz w:val="20"/>
-          <w:szCs w:val="20"/>
-          <w:lang w:val="en-GB"/>
-        </w:rPr>
-        <w:t>s</w:t>
-      </w:r>
-      <w:r>
-        <w:rPr>
-          <w:rFonts w:ascii="Times New Roman" w:hAnsi="Times New Roman" w:cs="Times New Roman"/>
-          <w:b w:val="0"/>
-          <w:i w:val="0"/>
-          <w:color w:val="000000" w:themeColor="text1"/>
-          <w:spacing w:val="2"/>
-          <w:sz w:val="20"/>
-          <w:szCs w:val="20"/>
-          <w:lang w:val="en-GB"/>
-        </w:rPr>
-        <w:t xml:space="preserve"> </w:t>
-      </w:r>
-      <w:r>
-        <w:rPr>
-          <w:rFonts w:ascii="Times New Roman" w:hAnsi="Times New Roman" w:cs="Times New Roman"/>
-          <w:b w:val="0"/>
-          <w:i w:val="0"/>
-          <w:color w:val="000000" w:themeColor="text1"/>
-          <w:spacing w:val="2"/>
-          <w:sz w:val="20"/>
-          <w:szCs w:val="20"/>
-          <w:lang w:val="en-GB"/>
-        </w:rPr>
-        <w:t>are</w:t>
-      </w:r>
-      <w:r>
-        <w:rPr>
-          <w:rFonts w:ascii="Times New Roman" w:hAnsi="Times New Roman" w:cs="Times New Roman"/>
-          <w:b w:val="0"/>
-          <w:i w:val="0"/>
-          <w:color w:val="000000" w:themeColor="text1"/>
-          <w:spacing w:val="2"/>
-          <w:sz w:val="20"/>
-          <w:szCs w:val="20"/>
-          <w:lang w:val="en-GB"/>
-        </w:rPr>
-        <w:t xml:space="preserve"> selected uniformly</w:t>
-      </w:r>
-      <w:r>
-        <w:rPr>
-          <w:rFonts w:ascii="Times New Roman" w:hAnsi="Times New Roman" w:cs="Times New Roman"/>
-          <w:b w:val="0"/>
-          <w:i w:val="0"/>
-          <w:color w:val="000000" w:themeColor="text1"/>
-          <w:spacing w:val="2"/>
-          <w:sz w:val="20"/>
-          <w:szCs w:val="20"/>
-          <w:lang w:val="en-GB"/>
-        </w:rPr>
-        <w:t>, one after the other</w:t>
-      </w:r>
-      <w:r>
-        <w:rPr>
-          <w:rFonts w:ascii="Times New Roman" w:hAnsi="Times New Roman" w:cs="Times New Roman"/>
-          <w:b w:val="0"/>
-          <w:i w:val="0"/>
-          <w:color w:val="000000" w:themeColor="text1"/>
-          <w:spacing w:val="2"/>
-          <w:sz w:val="20"/>
-          <w:szCs w:val="20"/>
-          <w:lang w:val="en-GB"/>
-        </w:rPr>
-        <w:t xml:space="preserve">, and </w:t>
-      </w:r>
-      <w:r>
-        <w:rPr>
-          <w:rFonts w:ascii="Times New Roman" w:hAnsi="Times New Roman" w:cs="Times New Roman"/>
-          <w:b w:val="0"/>
-          <w:i w:val="0"/>
-          <w:color w:val="000000" w:themeColor="text1"/>
-          <w:spacing w:val="2"/>
-          <w:sz w:val="20"/>
-          <w:szCs w:val="20"/>
-          <w:lang w:val="en-GB"/>
-        </w:rPr>
-        <w:t>their</w:t>
-      </w:r>
-      <w:r>
-        <w:rPr>
-          <w:rFonts w:ascii="Times New Roman" w:hAnsi="Times New Roman" w:cs="Times New Roman"/>
-          <w:b w:val="0"/>
-          <w:i w:val="0"/>
-          <w:color w:val="000000" w:themeColor="text1"/>
-          <w:spacing w:val="2"/>
-          <w:sz w:val="20"/>
-          <w:szCs w:val="20"/>
-          <w:lang w:val="en-GB"/>
-        </w:rPr>
-        <w:t xml:space="preserve"> status is updated based on</w:t>
+        <w:t xml:space="preserve"> random lattice cells are selected uniformly, one after the other, and their status is updated based on</w:t>
       </w:r>
       <w:r>
         <w:rPr>
@@ -1425,20 +1326,7 @@
           <w:szCs w:val="20"/>
           <w:lang w:val="en-GB"/>
         </w:rPr>
-        <w:t xml:space="preserve"> the </w:t>
-      </w:r>
-      <w:r>
-        <w:rPr>
-          <w:rFonts w:ascii="Times New Roman" w:hAnsi="Times New Roman" w:cs="Times New Roman"/>
-          <w:b w:val="0"/>
-          <w:i w:val="0"/>
-          <w:color w:val="000000" w:themeColor="text1"/>
-          <w:spacing w:val="2"/>
-          <w:sz w:val="20"/>
-          <w:szCs w:val="20"/>
-          <w:lang w:val="en-GB"/>
-        </w:rPr>
-        <w:t>colonization and extinction rates. If the selected cell is already occupied, it has a probability</w:t>
+        <w:t xml:space="preserve"> the colonization and extinction rates. If the selected cell is already occupied, it has a probability</w:t>
       </w:r>
       <w:r>
         <w:rPr>
@@ -1455,6 +1343,9 @@
       </w:r>
       <m:oMath>
         <m:r>
+          <m:rPr>
+            <m:sty m:val="bi"/>
+          </m:rPr>
           <w:rPr>
             <w:rFonts w:ascii="Cambria Math" w:hAnsi="Cambria Math" w:cs="Times New Roman"/>
             <w:color w:val="000000" w:themeColor="text1"/>
@@ -1477,33 +1368,7 @@
           <w:szCs w:val="20"/>
           <w:lang w:val="en-GB"/>
         </w:rPr>
-        <w:t xml:space="preserve"> to become unoccupied (</w:t>
-      </w:r>
-      <w:r>
-        <w:rPr>
-          <w:rFonts w:ascii="Times New Roman" w:hAnsi="Times New Roman" w:cs="Times New Roman"/>
-          <w:b w:val="0"/>
-          <w:i w:val="0"/>
-          <w:color w:val="000000" w:themeColor="text1"/>
-          <w:spacing w:val="2"/>
-          <w:sz w:val="20"/>
-          <w:szCs w:val="20"/>
-          <w:lang w:val="en-GB"/>
-        </w:rPr>
-        <w:t>extinct</w:t>
-      </w:r>
-      <w:r>
-        <w:rPr>
-          <w:rFonts w:ascii="Times New Roman" w:hAnsi="Times New Roman" w:cs="Times New Roman"/>
-          <w:b w:val="0"/>
-          <w:i w:val="0"/>
-          <w:color w:val="000000" w:themeColor="text1"/>
-          <w:spacing w:val="2"/>
-          <w:sz w:val="20"/>
-          <w:szCs w:val="20"/>
-          <w:lang w:val="en-GB"/>
-        </w:rPr>
-        <w:t xml:space="preserve">), representing the extinction rate. On the other hand, if the cell is unoccupied, it has a probability </w:t>
+        <w:t xml:space="preserve"> to become unoccupied (extinct), representing the extinction rate. On the other hand, if the cell is unoccupied, it has a probability </w:t>
       </w:r>
       <w:r>
         <w:rPr>
@@ -1520,6 +1385,9 @@
       </w:r>
       <m:oMath>
         <m:r>
+          <m:rPr>
+            <m:sty m:val="bi"/>
+          </m:rPr>
           <w:rPr>
             <w:rFonts w:ascii="Cambria Math" w:hAnsi="Cambria Math" w:cs="Times New Roman"/>
             <w:color w:val="000000" w:themeColor="text1"/>
@@ -1696,6 +1564,19 @@
           <w:szCs w:val="20"/>
           <w:lang w:val="en-GB"/>
         </w:rPr>
+        <w:t xml:space="preserve"> the homogeneous random map model on a bounded square lattice has its limitations.</w:t>
+      </w:r>
+      <w:r>
+        <w:rPr>
+          <w:rFonts w:ascii="Times New Roman" w:hAnsi="Times New Roman" w:cs="Times New Roman"/>
+          <w:b w:val="0"/>
+          <w:i w:val="0"/>
+          <w:color w:val="000000" w:themeColor="text1"/>
+          <w:spacing w:val="2"/>
+          <w:sz w:val="20"/>
+          <w:szCs w:val="20"/>
+          <w:lang w:val="en-GB"/>
+        </w:rPr>
         <w:t xml:space="preserve"> </w:t>
       </w:r>
       <w:r>
@@ -1709,32 +1590,6 @@
           <w:szCs w:val="20"/>
           <w:lang w:val="en-GB"/>
         </w:rPr>
-        <w:t>the homogeneous random map model on a bounded square lattice has its limitations.</w:t>
-      </w:r>
-      <w:r>
-        <w:rPr>
-          <w:rFonts w:ascii="Times New Roman" w:hAnsi="Times New Roman" w:cs="Times New Roman"/>
-          <w:b w:val="0"/>
-          <w:i w:val="0"/>
-          <w:color w:val="000000" w:themeColor="text1"/>
-          <w:spacing w:val="2"/>
-          <w:sz w:val="20"/>
-          <w:szCs w:val="20"/>
-          <w:lang w:val="en-GB"/>
-        </w:rPr>
-        <w:t xml:space="preserve"> </w:t>
-      </w:r>
-      <w:r>
-        <w:rPr>
-          <w:rFonts w:ascii="Times New Roman" w:hAnsi="Times New Roman" w:cs="Times New Roman"/>
-          <w:b w:val="0"/>
-          <w:i w:val="0"/>
-          <w:color w:val="000000" w:themeColor="text1"/>
-          <w:spacing w:val="2"/>
-          <w:sz w:val="20"/>
-          <w:szCs w:val="20"/>
-          <w:lang w:val="en-GB"/>
-        </w:rPr>
         <w:t>W</w:t>
       </w:r>
       <w:r>
@@ -1813,33 +1668,7 @@
           <w:szCs w:val="20"/>
           <w:lang w:val="en-GB"/>
         </w:rPr>
-        <w:t>F</w:t>
-      </w:r>
-      <w:r>
-        <w:rPr>
-          <w:rFonts w:ascii="Times New Roman" w:hAnsi="Times New Roman" w:cs="Times New Roman"/>
-          <w:b w:val="0"/>
-          <w:i w:val="0"/>
-          <w:color w:val="000000" w:themeColor="text1"/>
-          <w:spacing w:val="2"/>
-          <w:sz w:val="20"/>
-          <w:szCs w:val="20"/>
-          <w:lang w:val="en-GB"/>
-        </w:rPr>
-        <w:t>or a comprehensive analysis of tree species spatial patterns</w:t>
-      </w:r>
-      <w:r>
-        <w:rPr>
-          <w:rFonts w:ascii="Times New Roman" w:hAnsi="Times New Roman" w:cs="Times New Roman"/>
-          <w:b w:val="0"/>
-          <w:i w:val="0"/>
-          <w:color w:val="000000" w:themeColor="text1"/>
-          <w:spacing w:val="2"/>
-          <w:sz w:val="20"/>
-          <w:szCs w:val="20"/>
-          <w:lang w:val="en-GB"/>
-        </w:rPr>
-        <w:t>, t</w:t>
+        <w:t>For a comprehensive analysis of tree species spatial patterns, t</w:t>
       </w:r>
       <w:r>
         <w:rPr>
@@ -1960,18 +1789,17 @@
           <w:sz w:val="20"/>
           <w:lang w:val="en-GB"/>
         </w:rPr>
-        <w:t xml:space="preserve">In this research project, we utilize the homogeneous contact process model with toroidal boundary conditions to study the spatial distribution of tree species on a bounded square lattice. The homogeneous contact process model extends the previous model by incorporating the colonization probability based on the number of occupied </w:t>
-      </w:r>
-      <w:r>
-        <w:rPr>
-          <w:rFonts w:ascii="Times New Roman" w:hAnsi="Times New Roman" w:cs="Times New Roman"/>
-          <w:b w:val="0"/>
-          <w:i w:val="0"/>
-          <w:color w:val="000000" w:themeColor="text1"/>
-          <w:sz w:val="20"/>
-          <w:lang w:val="en-GB"/>
-        </w:rPr>
-        <w:lastRenderedPageBreak/>
+        <w:t xml:space="preserve">In this project, we utilize the homogeneous contact process model with toroidal boundary conditions to study the spatial distribution of tree species on a bounded square lattice. The homogeneous contact process model extends the previous model by incorporating the colonization probability based on the number of occupied </w:t>
+      </w:r>
+      <w:r>
+        <w:rPr>
+          <w:rFonts w:ascii="Times New Roman" w:hAnsi="Times New Roman" w:cs="Times New Roman"/>
+          <w:b w:val="0"/>
+          <w:i w:val="0"/>
+          <w:color w:val="000000" w:themeColor="text1"/>
+          <w:sz w:val="20"/>
+          <w:lang w:val="en-GB"/>
+        </w:rPr>
         <w:t>neighbouring</w:t>
       </w:r>
       <w:r>
@@ -2013,6 +1841,7 @@
           <w:sz w:val="20"/>
           <w:lang w:val="en-GB"/>
         </w:rPr>
+        <w:lastRenderedPageBreak/>
         <w:t>To begin, we randomly assign 1% of the lattice cells as occupied, representing the initial presence of tree species. At each</w:t>
       </w:r>
       <w:r>
@@ -2054,6 +1883,9 @@
           </m:sSupPr>
           <m:e>
             <m:r>
+              <m:rPr>
+                <m:sty m:val="bi"/>
+              </m:rPr>
               <w:rPr>
                 <w:rFonts w:ascii="Cambria Math" w:hAnsi="Cambria Math" w:cs="Times New Roman"/>
                 <w:color w:val="000000" w:themeColor="text1"/>
@@ -2067,6 +1899,9 @@
           </m:e>
           <m:sup>
             <m:r>
+              <m:rPr>
+                <m:sty m:val="bi"/>
+              </m:rPr>
               <w:rPr>
                 <w:rFonts w:ascii="Cambria Math" w:hAnsi="Cambria Math" w:cs="Times New Roman"/>
                 <w:color w:val="000000" w:themeColor="text1"/>
@@ -2185,6 +2020,9 @@
       </w:r>
       <m:oMath>
         <m:r>
+          <m:rPr>
+            <m:sty m:val="bi"/>
+          </m:rPr>
           <w:rPr>
             <w:rFonts w:ascii="Cambria Math" w:hAnsi="Cambria Math" w:cs="Times New Roman"/>
             <w:color w:val="000000" w:themeColor="text1"/>
@@ -2222,6 +2060,9 @@
       </w:r>
       <m:oMath>
         <m:r>
+          <m:rPr>
+            <m:sty m:val="bi"/>
+          </m:rPr>
           <w:rPr>
             <w:rFonts w:ascii="Cambria Math" w:hAnsi="Cambria Math" w:cs="Times New Roman"/>
             <w:color w:val="000000" w:themeColor="text1"/>
@@ -2244,6 +2085,9 @@
           </m:fPr>
           <m:num>
             <m:r>
+              <m:rPr>
+                <m:sty m:val="bi"/>
+              </m:rPr>
               <w:rPr>
                 <w:rFonts w:ascii="Cambria Math" w:hAnsi="Cambria Math" w:cs="Times New Roman"/>
                 <w:color w:val="000000" w:themeColor="text1"/>
@@ -2255,6 +2099,9 @@
           </m:num>
           <m:den>
             <m:r>
+              <m:rPr>
+                <m:sty m:val="bi"/>
+              </m:rPr>
               <w:rPr>
                 <w:rFonts w:ascii="Cambria Math" w:hAnsi="Cambria Math" w:cs="Times New Roman"/>
                 <w:color w:val="000000" w:themeColor="text1"/>
@@ -2279,6 +2126,9 @@
       </w:r>
       <m:oMath>
         <m:r>
+          <m:rPr>
+            <m:sty m:val="bi"/>
+          </m:rPr>
           <w:rPr>
             <w:rFonts w:ascii="Cambria Math" w:hAnsi="Cambria Math" w:cs="Times New Roman"/>
             <w:color w:val="000000" w:themeColor="text1"/>
@@ -2287,29 +2137,7 @@
             <w:szCs w:val="20"/>
             <w:lang w:val="en-GB"/>
           </w:rPr>
-          <m:t>0&lt;</m:t>
-        </m:r>
-        <m:r>
-          <w:rPr>
-            <w:rFonts w:ascii="Cambria Math" w:hAnsi="Cambria Math" w:cs="Times New Roman"/>
-            <w:color w:val="000000" w:themeColor="text1"/>
-            <w:spacing w:val="2"/>
-            <w:sz w:val="20"/>
-            <w:szCs w:val="20"/>
-            <w:lang w:val="en-GB"/>
-          </w:rPr>
-          <m:t>c</m:t>
-        </m:r>
-        <m:r>
-          <w:rPr>
-            <w:rFonts w:ascii="Cambria Math" w:hAnsi="Cambria Math" w:cs="Times New Roman"/>
-            <w:color w:val="000000" w:themeColor="text1"/>
-            <w:spacing w:val="2"/>
-            <w:sz w:val="20"/>
-            <w:szCs w:val="20"/>
-            <w:lang w:val="en-GB"/>
-          </w:rPr>
-          <m:t>&lt;1</m:t>
+          <m:t>0&lt;c&lt;1</m:t>
         </m:r>
       </m:oMath>
       <w:r>
@@ -2338,22 +2166,16 @@
       </w:r>
       <m:oMath>
         <m:r>
+          <m:rPr>
+            <m:sty m:val="bi"/>
+          </m:rPr>
           <w:rPr>
             <w:rFonts w:ascii="Cambria Math" w:hAnsi="Cambria Math" w:cs="Times New Roman"/>
             <w:color w:val="000000" w:themeColor="text1"/>
             <w:sz w:val="20"/>
             <w:lang w:val="en-GB"/>
           </w:rPr>
-          <m:t>k</m:t>
-        </m:r>
-        <m:r>
-          <w:rPr>
-            <w:rFonts w:ascii="Cambria Math" w:hAnsi="Cambria Math" w:cs="Times New Roman"/>
-            <w:color w:val="000000" w:themeColor="text1"/>
-            <w:sz w:val="20"/>
-            <w:lang w:val="en-GB"/>
-          </w:rPr>
-          <m:t>∈</m:t>
+          <m:t>k∈</m:t>
         </m:r>
         <m:d>
           <m:dPr>
@@ -2371,6 +2193,9 @@
           </m:dPr>
           <m:e>
             <m:r>
+              <m:rPr>
+                <m:sty m:val="bi"/>
+              </m:rPr>
               <w:rPr>
                 <w:rFonts w:ascii="Cambria Math" w:hAnsi="Cambria Math" w:cs="Times New Roman"/>
                 <w:color w:val="000000" w:themeColor="text1"/>
@@ -2380,6 +2205,9 @@
               <m:t>0</m:t>
             </m:r>
             <m:r>
+              <m:rPr>
+                <m:sty m:val="bi"/>
+              </m:rPr>
               <w:rPr>
                 <w:rFonts w:ascii="Cambria Math" w:hAnsi="Cambria Math" w:cs="Times New Roman"/>
                 <w:color w:val="000000" w:themeColor="text1"/>
@@ -2388,6 +2216,9 @@
               <m:t>;</m:t>
             </m:r>
             <m:r>
+              <m:rPr>
+                <m:sty m:val="bi"/>
+              </m:rPr>
               <w:rPr>
                 <w:rFonts w:ascii="Cambria Math" w:hAnsi="Cambria Math" w:cs="Times New Roman"/>
                 <w:color w:val="000000" w:themeColor="text1"/>
@@ -2441,7 +2272,31 @@
           <w:sz w:val="20"/>
           <w:lang w:val="en-GB"/>
         </w:rPr>
-        <w:t xml:space="preserve"> (in general, we consider two sells neighbours if they share an edge; more on the boundaries in the next paragraph)</w:t>
+        <w:t xml:space="preserve"> (in general, we consider two </w:t>
+      </w:r>
+      <w:proofErr w:type="gramStart"/>
+      <w:r>
+        <w:rPr>
+          <w:rFonts w:ascii="Times New Roman" w:hAnsi="Times New Roman" w:cs="Times New Roman"/>
+          <w:b w:val="0"/>
+          <w:i w:val="0"/>
+          <w:color w:val="000000" w:themeColor="text1"/>
+          <w:sz w:val="20"/>
+          <w:lang w:val="en-GB"/>
+        </w:rPr>
+        <w:t>sells</w:t>
+      </w:r>
+      <w:proofErr w:type="gramEnd"/>
+      <w:r>
+        <w:rPr>
+          <w:rFonts w:ascii="Times New Roman" w:hAnsi="Times New Roman" w:cs="Times New Roman"/>
+          <w:b w:val="0"/>
+          <w:i w:val="0"/>
+          <w:color w:val="000000" w:themeColor="text1"/>
+          <w:sz w:val="20"/>
+          <w:lang w:val="en-GB"/>
+        </w:rPr>
+        <w:t xml:space="preserve"> neighbours if they share an edge; more on the boundaries in the next paragraph)</w:t>
       </w:r>
       <w:r>
         <w:rPr>
@@ -2507,7 +2362,29 @@
           <w:sz w:val="20"/>
           <w:lang w:val="en-GB"/>
         </w:rPr>
-        <w:t xml:space="preserve"> This is a special case of the idea of considering two occupied sites connected and hence belong to the same vegetation patch if and only if the species can move from one site to the other </w:t>
+        <w:t xml:space="preserve"> This is a special case of the idea of considering two occupied sites connected and hence </w:t>
+      </w:r>
+      <w:r>
+        <w:rPr>
+          <w:rFonts w:ascii="Times New Roman" w:hAnsi="Times New Roman" w:cs="Times New Roman"/>
+          <w:b w:val="0"/>
+          <w:i w:val="0"/>
+          <w:color w:val="000000" w:themeColor="text1"/>
+          <w:sz w:val="20"/>
+          <w:lang w:val="en-GB"/>
+        </w:rPr>
+        <w:t>belonging</w:t>
+      </w:r>
+      <w:r>
+        <w:rPr>
+          <w:rFonts w:ascii="Times New Roman" w:hAnsi="Times New Roman" w:cs="Times New Roman"/>
+          <w:b w:val="0"/>
+          <w:i w:val="0"/>
+          <w:color w:val="000000" w:themeColor="text1"/>
+          <w:sz w:val="20"/>
+          <w:lang w:val="en-GB"/>
+        </w:rPr>
+        <w:t xml:space="preserve"> to the same vegetation patch if and only if the species can move from one site to the other </w:t>
       </w:r>
       <w:r>
         <w:rPr>
@@ -2592,40 +2469,40 @@
           <w:sz w:val="20"/>
           <w:lang w:val="en-GB"/>
         </w:rPr>
-        <w:t>finite size effect</w:t>
-      </w:r>
-      <w:r>
-        <w:rPr>
-          <w:rFonts w:ascii="Times New Roman" w:hAnsi="Times New Roman" w:cs="Times New Roman"/>
-          <w:b w:val="0"/>
-          <w:i w:val="0"/>
-          <w:color w:val="000000" w:themeColor="text1"/>
-          <w:sz w:val="20"/>
-          <w:lang w:val="en-GB"/>
-        </w:rPr>
-        <w:t xml:space="preserve"> in </w:t>
-      </w:r>
-      <w:r>
-        <w:rPr>
-          <w:rFonts w:ascii="Times New Roman" w:hAnsi="Times New Roman" w:cs="Times New Roman"/>
-          <w:b w:val="0"/>
-          <w:i w:val="0"/>
-          <w:color w:val="000000" w:themeColor="text1"/>
-          <w:sz w:val="20"/>
-          <w:lang w:val="en-GB"/>
-        </w:rPr>
-        <w:t>analysing</w:t>
-      </w:r>
-      <w:r>
-        <w:rPr>
-          <w:rFonts w:ascii="Times New Roman" w:hAnsi="Times New Roman" w:cs="Times New Roman"/>
-          <w:b w:val="0"/>
-          <w:i w:val="0"/>
-          <w:color w:val="000000" w:themeColor="text1"/>
-          <w:sz w:val="20"/>
-          <w:lang w:val="en-GB"/>
-        </w:rPr>
-        <w:t xml:space="preserve"> tree species distribution on a bounded square lattice refers to the influence of the lattice's limited size on observed spatial patterns and population dynamics. It introduces boundary effects that can alter colonization patterns and spatial interactions. </w:t>
+        <w:t>finite</w:t>
+      </w:r>
+      <w:r>
+        <w:rPr>
+          <w:rFonts w:ascii="Times New Roman" w:hAnsi="Times New Roman" w:cs="Times New Roman"/>
+          <w:b w:val="0"/>
+          <w:iCs/>
+          <w:color w:val="000000" w:themeColor="text1"/>
+          <w:sz w:val="20"/>
+          <w:lang w:val="en-GB"/>
+        </w:rPr>
+        <w:t>-</w:t>
+      </w:r>
+      <w:r>
+        <w:rPr>
+          <w:rFonts w:ascii="Times New Roman" w:hAnsi="Times New Roman" w:cs="Times New Roman"/>
+          <w:b w:val="0"/>
+          <w:iCs/>
+          <w:color w:val="000000" w:themeColor="text1"/>
+          <w:sz w:val="20"/>
+          <w:lang w:val="en-GB"/>
+        </w:rPr>
+        <w:t>size effect</w:t>
+      </w:r>
+      <w:r>
+        <w:rPr>
+          <w:rFonts w:ascii="Times New Roman" w:hAnsi="Times New Roman" w:cs="Times New Roman"/>
+          <w:b w:val="0"/>
+          <w:i w:val="0"/>
+          <w:color w:val="000000" w:themeColor="text1"/>
+          <w:sz w:val="20"/>
+          <w:lang w:val="en-GB"/>
+        </w:rPr>
+        <w:t xml:space="preserve"> in analysing tree species distribution on a bounded square lattice refers to the influence of the lattice's limited size on observed spatial patterns and population dynamics. It introduces boundary effects that can alter colonization patterns and spatial interactions. </w:t>
       </w:r>
       <w:r>
         <w:rPr>
@@ -2647,7 +2524,29 @@
           <w:sz w:val="20"/>
           <w:lang w:val="en-GB"/>
         </w:rPr>
-        <w:t>oroidal boundary conditions are employed to mitigate these effects and simulate an infinite lattice. Understanding the finite size effect is vital for accurate interpretation of results.</w:t>
+        <w:t xml:space="preserve">oroidal boundary conditions are employed to mitigate these effects and simulate an infinite lattice. Understanding the finite size effect is vital for </w:t>
+      </w:r>
+      <w:r>
+        <w:rPr>
+          <w:rFonts w:ascii="Times New Roman" w:hAnsi="Times New Roman" w:cs="Times New Roman"/>
+          <w:b w:val="0"/>
+          <w:i w:val="0"/>
+          <w:color w:val="000000" w:themeColor="text1"/>
+          <w:sz w:val="20"/>
+          <w:lang w:val="en-GB"/>
+        </w:rPr>
+        <w:t xml:space="preserve">the </w:t>
+      </w:r>
+      <w:r>
+        <w:rPr>
+          <w:rFonts w:ascii="Times New Roman" w:hAnsi="Times New Roman" w:cs="Times New Roman"/>
+          <w:b w:val="0"/>
+          <w:i w:val="0"/>
+          <w:color w:val="000000" w:themeColor="text1"/>
+          <w:sz w:val="20"/>
+          <w:lang w:val="en-GB"/>
+        </w:rPr>
+        <w:t>accurate interpretation of results.</w:t>
       </w:r>
     </w:p>
     <w:p>
@@ -2677,7 +2576,51 @@
           <w:sz w:val="20"/>
           <w:lang w:val="en-GB"/>
         </w:rPr>
-        <w:t xml:space="preserve">To tackle the finite size effect and create an environment that mimics an infinite lattice, we employ toroidal boundary conditions. By applying toroidal boundary conditions, the lattice wraps around at the edges, creating a torus-like shape. This means that cells on opposite edges are considered </w:t>
+        <w:t xml:space="preserve">To tackle the </w:t>
+      </w:r>
+      <w:r>
+        <w:rPr>
+          <w:rFonts w:ascii="Times New Roman" w:hAnsi="Times New Roman" w:cs="Times New Roman"/>
+          <w:b w:val="0"/>
+          <w:i w:val="0"/>
+          <w:color w:val="000000" w:themeColor="text1"/>
+          <w:sz w:val="20"/>
+          <w:lang w:val="en-GB"/>
+        </w:rPr>
+        <w:t>finite-size</w:t>
+      </w:r>
+      <w:r>
+        <w:rPr>
+          <w:rFonts w:ascii="Times New Roman" w:hAnsi="Times New Roman" w:cs="Times New Roman"/>
+          <w:b w:val="0"/>
+          <w:i w:val="0"/>
+          <w:color w:val="000000" w:themeColor="text1"/>
+          <w:sz w:val="20"/>
+          <w:lang w:val="en-GB"/>
+        </w:rPr>
+        <w:t xml:space="preserve"> effect and create an environment that mimics an infinite lattice, we employ toroidal boundary conditions. By applying toroidal boundary conditions, the lattice wraps around </w:t>
+      </w:r>
+      <w:r>
+        <w:rPr>
+          <w:rFonts w:ascii="Times New Roman" w:hAnsi="Times New Roman" w:cs="Times New Roman"/>
+          <w:b w:val="0"/>
+          <w:i w:val="0"/>
+          <w:color w:val="000000" w:themeColor="text1"/>
+          <w:sz w:val="20"/>
+          <w:lang w:val="en-GB"/>
+        </w:rPr>
+        <w:t xml:space="preserve">at </w:t>
+      </w:r>
+      <w:r>
+        <w:rPr>
+          <w:rFonts w:ascii="Times New Roman" w:hAnsi="Times New Roman" w:cs="Times New Roman"/>
+          <w:b w:val="0"/>
+          <w:i w:val="0"/>
+          <w:color w:val="000000" w:themeColor="text1"/>
+          <w:sz w:val="20"/>
+          <w:lang w:val="en-GB"/>
+        </w:rPr>
+        <w:t xml:space="preserve">the edges, creating a torus-like shape. This means that cells on opposite edges are considered </w:t>
       </w:r>
       <w:r>
         <w:rPr>
@@ -2699,7 +2642,29 @@
           <w:sz w:val="20"/>
           <w:lang w:val="en-GB"/>
         </w:rPr>
-        <w:t>, effectively connecting the lattice and removing the boundary effects. The toroidal approach allows the colonization and interaction processes to occur seamlessly across the lattice, as if it were infinitely extended.</w:t>
+        <w:t xml:space="preserve">, effectively connecting the </w:t>
+      </w:r>
+      <w:r>
+        <w:rPr>
+          <w:rFonts w:ascii="Times New Roman" w:hAnsi="Times New Roman" w:cs="Times New Roman"/>
+          <w:b w:val="0"/>
+          <w:i w:val="0"/>
+          <w:color w:val="000000" w:themeColor="text1"/>
+          <w:sz w:val="20"/>
+          <w:lang w:val="en-GB"/>
+        </w:rPr>
+        <w:t>lattice,</w:t>
+      </w:r>
+      <w:r>
+        <w:rPr>
+          <w:rFonts w:ascii="Times New Roman" w:hAnsi="Times New Roman" w:cs="Times New Roman"/>
+          <w:b w:val="0"/>
+          <w:i w:val="0"/>
+          <w:color w:val="000000" w:themeColor="text1"/>
+          <w:sz w:val="20"/>
+          <w:lang w:val="en-GB"/>
+        </w:rPr>
+        <w:t xml:space="preserve"> and removing the boundary effects. The toroidal approach allows the colonization and interaction processes to occur seamlessly across the lattice as if it were infinitely extended.</w:t>
       </w:r>
     </w:p>
     <w:p>
@@ -2729,18 +2694,18 @@
           <w:sz w:val="20"/>
           <w:lang w:val="en-GB"/>
         </w:rPr>
-        <w:t xml:space="preserve">By incorporating the toroidal boundary conditions, the homogeneous contact process model captures the spatial interactions, clustering tendencies, and </w:t>
-      </w:r>
-      <w:r>
-        <w:rPr>
-          <w:rFonts w:ascii="Times New Roman" w:hAnsi="Times New Roman" w:cs="Times New Roman"/>
-          <w:b w:val="0"/>
-          <w:i w:val="0"/>
-          <w:color w:val="000000" w:themeColor="text1"/>
-          <w:sz w:val="20"/>
-          <w:lang w:val="en-GB"/>
-        </w:rPr>
-        <w:t>colonization dynamics of tree species on the bounded square lattice. This approach helps minimize biases caused by the finite size of the lattice and facilitates the exploration of tree species distribution patterns that would be observed in an infinitely extended lattice.</w:t>
+        <w:t xml:space="preserve">By incorporating the toroidal boundary conditions, the homogeneous contact process model captures the spatial interactions, clustering tendencies, and colonization dynamics of tree species on the bounded square lattice. This approach helps minimize biases caused by the finite size of the lattice and facilitates the exploration of tree species </w:t>
+      </w:r>
+      <w:r>
+        <w:rPr>
+          <w:rFonts w:ascii="Times New Roman" w:hAnsi="Times New Roman" w:cs="Times New Roman"/>
+          <w:b w:val="0"/>
+          <w:i w:val="0"/>
+          <w:color w:val="000000" w:themeColor="text1"/>
+          <w:sz w:val="20"/>
+          <w:lang w:val="en-GB"/>
+        </w:rPr>
+        <w:t>distribution patterns that would be observed in an infinitely extended lattice.</w:t>
       </w:r>
     </w:p>
     <w:p>
@@ -2800,7 +2765,29 @@
           <w:sz w:val="20"/>
           <w:lang w:val="en-GB"/>
         </w:rPr>
-        <w:t xml:space="preserve">However, it's important to acknowledge that while the toroidal approach mitigates finite size effects, it may introduce wrapping interactions and altered edge effects. </w:t>
+        <w:t xml:space="preserve">However, it's important to acknowledge that while the toroidal approach mitigates </w:t>
+      </w:r>
+      <w:r>
+        <w:rPr>
+          <w:rFonts w:ascii="Times New Roman" w:hAnsi="Times New Roman" w:cs="Times New Roman"/>
+          <w:b w:val="0"/>
+          <w:i w:val="0"/>
+          <w:color w:val="000000" w:themeColor="text1"/>
+          <w:sz w:val="20"/>
+          <w:lang w:val="en-GB"/>
+        </w:rPr>
+        <w:t>finite-size</w:t>
+      </w:r>
+      <w:r>
+        <w:rPr>
+          <w:rFonts w:ascii="Times New Roman" w:hAnsi="Times New Roman" w:cs="Times New Roman"/>
+          <w:b w:val="0"/>
+          <w:i w:val="0"/>
+          <w:color w:val="000000" w:themeColor="text1"/>
+          <w:sz w:val="20"/>
+          <w:lang w:val="en-GB"/>
+        </w:rPr>
+        <w:t xml:space="preserve"> effects, it may introduce wrapping interactions and altered edge effects. </w:t>
       </w:r>
       <w:r>
         <w:rPr>
@@ -2990,29 +2977,1142 @@
           <w:ilvl w:val="0"/>
           <w:numId w:val="0"/>
         </w:numPr>
-        <w:ind w:left="360" w:firstLine="360"/>
+        <w:ind w:left="720"/>
         <w:jc w:val="both"/>
         <w:rPr>
           <w:rFonts w:ascii="Times New Roman" w:hAnsi="Times New Roman" w:cs="Times New Roman"/>
           <w:b w:val="0"/>
           <w:i w:val="0"/>
           <w:color w:val="000000" w:themeColor="text1"/>
-          <w:sz w:val="20"/>
-          <w:lang w:val="en-GB"/>
-        </w:rPr>
-      </w:pPr>
-      <w:r>
-        <w:rPr>
-          <w:rFonts w:ascii="Times New Roman" w:hAnsi="Times New Roman" w:cs="Times New Roman"/>
-          <w:b w:val="0"/>
-          <w:i w:val="0"/>
-          <w:color w:val="000000" w:themeColor="text1"/>
-          <w:spacing w:val="2"/>
-          <w:sz w:val="20"/>
-          <w:szCs w:val="20"/>
-          <w:lang w:val="en-GB"/>
-        </w:rPr>
-        <w:t>TODO</w:t>
+          <w:spacing w:val="2"/>
+          <w:sz w:val="20"/>
+          <w:szCs w:val="20"/>
+          <w:lang w:val="en-GB"/>
+        </w:rPr>
+      </w:pPr>
+      <w:r>
+        <w:rPr>
+          <w:rFonts w:ascii="Times New Roman" w:hAnsi="Times New Roman" w:cs="Times New Roman"/>
+          <w:b w:val="0"/>
+          <w:i w:val="0"/>
+          <w:color w:val="000000" w:themeColor="text1"/>
+          <w:spacing w:val="2"/>
+          <w:sz w:val="20"/>
+          <w:szCs w:val="20"/>
+          <w:lang w:val="en-GB"/>
+        </w:rPr>
+        <w:t>We also</w:t>
+      </w:r>
+      <w:r>
+        <w:rPr>
+          <w:rFonts w:ascii="Times New Roman" w:hAnsi="Times New Roman" w:cs="Times New Roman"/>
+          <w:b w:val="0"/>
+          <w:i w:val="0"/>
+          <w:color w:val="000000" w:themeColor="text1"/>
+          <w:spacing w:val="2"/>
+          <w:sz w:val="20"/>
+          <w:szCs w:val="20"/>
+          <w:lang w:val="en-GB"/>
+        </w:rPr>
+        <w:t xml:space="preserve"> employ the gradient </w:t>
+      </w:r>
+      <w:r>
+        <w:rPr>
+          <w:rFonts w:ascii="Times New Roman" w:hAnsi="Times New Roman" w:cs="Times New Roman"/>
+          <w:b w:val="0"/>
+          <w:i w:val="0"/>
+          <w:color w:val="000000" w:themeColor="text1"/>
+          <w:spacing w:val="2"/>
+          <w:sz w:val="20"/>
+          <w:szCs w:val="20"/>
+          <w:lang w:val="en-GB"/>
+        </w:rPr>
+        <w:t>random map</w:t>
+      </w:r>
+      <w:r>
+        <w:rPr>
+          <w:rFonts w:ascii="Times New Roman" w:hAnsi="Times New Roman" w:cs="Times New Roman"/>
+          <w:b w:val="0"/>
+          <w:i w:val="0"/>
+          <w:color w:val="000000" w:themeColor="text1"/>
+          <w:spacing w:val="2"/>
+          <w:sz w:val="20"/>
+          <w:szCs w:val="20"/>
+          <w:lang w:val="en-GB"/>
+        </w:rPr>
+        <w:t xml:space="preserve"> model to study the spatial distribution of tree species on a bounded square lattice, considering the influence of a</w:t>
+      </w:r>
+      <w:r>
+        <w:rPr>
+          <w:rFonts w:ascii="Times New Roman" w:hAnsi="Times New Roman" w:cs="Times New Roman"/>
+          <w:b w:val="0"/>
+          <w:i w:val="0"/>
+          <w:color w:val="000000" w:themeColor="text1"/>
+          <w:spacing w:val="2"/>
+          <w:sz w:val="20"/>
+          <w:szCs w:val="20"/>
+          <w:lang w:val="en-GB"/>
+        </w:rPr>
+        <w:t>n environmental</w:t>
+      </w:r>
+      <w:r>
+        <w:rPr>
+          <w:rFonts w:ascii="Times New Roman" w:hAnsi="Times New Roman" w:cs="Times New Roman"/>
+          <w:b w:val="0"/>
+          <w:i w:val="0"/>
+          <w:color w:val="000000" w:themeColor="text1"/>
+          <w:spacing w:val="2"/>
+          <w:sz w:val="20"/>
+          <w:szCs w:val="20"/>
+          <w:lang w:val="en-GB"/>
+        </w:rPr>
+        <w:t xml:space="preserve"> </w:t>
+      </w:r>
+      <w:r>
+        <w:rPr>
+          <w:rFonts w:ascii="Times New Roman" w:hAnsi="Times New Roman" w:cs="Times New Roman"/>
+          <w:b w:val="0"/>
+          <w:i w:val="0"/>
+          <w:color w:val="000000" w:themeColor="text1"/>
+          <w:spacing w:val="2"/>
+          <w:sz w:val="20"/>
+          <w:szCs w:val="20"/>
+          <w:lang w:val="en-GB"/>
+        </w:rPr>
+        <w:t>(</w:t>
+      </w:r>
+      <w:r>
+        <w:rPr>
+          <w:rFonts w:ascii="Times New Roman" w:hAnsi="Times New Roman" w:cs="Times New Roman"/>
+          <w:b w:val="0"/>
+          <w:i w:val="0"/>
+          <w:color w:val="000000" w:themeColor="text1"/>
+          <w:spacing w:val="2"/>
+          <w:sz w:val="20"/>
+          <w:szCs w:val="20"/>
+          <w:lang w:val="en-GB"/>
+        </w:rPr>
+        <w:t>spatial</w:t>
+      </w:r>
+      <w:r>
+        <w:rPr>
+          <w:rFonts w:ascii="Times New Roman" w:hAnsi="Times New Roman" w:cs="Times New Roman"/>
+          <w:b w:val="0"/>
+          <w:i w:val="0"/>
+          <w:color w:val="000000" w:themeColor="text1"/>
+          <w:spacing w:val="2"/>
+          <w:sz w:val="20"/>
+          <w:szCs w:val="20"/>
+          <w:lang w:val="en-GB"/>
+        </w:rPr>
+        <w:t>)</w:t>
+      </w:r>
+      <w:r>
+        <w:rPr>
+          <w:rFonts w:ascii="Times New Roman" w:hAnsi="Times New Roman" w:cs="Times New Roman"/>
+          <w:b w:val="0"/>
+          <w:i w:val="0"/>
+          <w:color w:val="000000" w:themeColor="text1"/>
+          <w:spacing w:val="2"/>
+          <w:sz w:val="20"/>
+          <w:szCs w:val="20"/>
+          <w:lang w:val="en-GB"/>
+        </w:rPr>
+        <w:t xml:space="preserve"> gradient</w:t>
+      </w:r>
+      <w:r>
+        <w:rPr>
+          <w:rFonts w:ascii="Times New Roman" w:hAnsi="Times New Roman" w:cs="Times New Roman"/>
+          <w:b w:val="0"/>
+          <w:i w:val="0"/>
+          <w:color w:val="000000" w:themeColor="text1"/>
+          <w:spacing w:val="2"/>
+          <w:sz w:val="20"/>
+          <w:szCs w:val="20"/>
+          <w:lang w:val="en-GB"/>
+        </w:rPr>
+        <w:t xml:space="preserve">, </w:t>
+      </w:r>
+      <w:proofErr w:type="gramStart"/>
+      <w:r>
+        <w:rPr>
+          <w:rFonts w:ascii="Times New Roman" w:hAnsi="Times New Roman" w:cs="Times New Roman"/>
+          <w:b w:val="0"/>
+          <w:i w:val="0"/>
+          <w:color w:val="000000" w:themeColor="text1"/>
+          <w:spacing w:val="2"/>
+          <w:sz w:val="20"/>
+          <w:szCs w:val="20"/>
+          <w:lang w:val="en-GB"/>
+        </w:rPr>
+        <w:t>e.g.</w:t>
+      </w:r>
+      <w:proofErr w:type="gramEnd"/>
+      <w:r>
+        <w:rPr>
+          <w:rFonts w:ascii="Times New Roman" w:hAnsi="Times New Roman" w:cs="Times New Roman"/>
+          <w:b w:val="0"/>
+          <w:i w:val="0"/>
+          <w:color w:val="000000" w:themeColor="text1"/>
+          <w:spacing w:val="2"/>
+          <w:sz w:val="20"/>
+          <w:szCs w:val="20"/>
+          <w:lang w:val="en-GB"/>
+        </w:rPr>
+        <w:t xml:space="preserve"> </w:t>
+      </w:r>
+      <w:r>
+        <w:rPr>
+          <w:rFonts w:ascii="Times New Roman" w:hAnsi="Times New Roman" w:cs="Times New Roman"/>
+          <w:b w:val="0"/>
+          <w:iCs/>
+          <w:color w:val="000000" w:themeColor="text1"/>
+          <w:spacing w:val="2"/>
+          <w:sz w:val="20"/>
+          <w:szCs w:val="20"/>
+          <w:lang w:val="en-GB"/>
+        </w:rPr>
+        <w:t>altitude</w:t>
+      </w:r>
+      <w:r>
+        <w:rPr>
+          <w:rFonts w:ascii="Times New Roman" w:hAnsi="Times New Roman" w:cs="Times New Roman"/>
+          <w:b w:val="0"/>
+          <w:i w:val="0"/>
+          <w:color w:val="000000" w:themeColor="text1"/>
+          <w:spacing w:val="2"/>
+          <w:sz w:val="20"/>
+          <w:szCs w:val="20"/>
+          <w:lang w:val="en-GB"/>
+        </w:rPr>
+        <w:t>,</w:t>
+      </w:r>
+      <w:r>
+        <w:rPr>
+          <w:rFonts w:ascii="Times New Roman" w:hAnsi="Times New Roman" w:cs="Times New Roman"/>
+          <w:b w:val="0"/>
+          <w:i w:val="0"/>
+          <w:color w:val="000000" w:themeColor="text1"/>
+          <w:spacing w:val="2"/>
+          <w:sz w:val="20"/>
+          <w:szCs w:val="20"/>
+          <w:lang w:val="en-GB"/>
+        </w:rPr>
+        <w:t xml:space="preserve"> on colonization and extinction dynamics.</w:t>
+      </w:r>
+    </w:p>
+    <w:p>
+      <w:pPr>
+        <w:pStyle w:val="H2First"/>
+        <w:numPr>
+          <w:ilvl w:val="0"/>
+          <w:numId w:val="0"/>
+        </w:numPr>
+        <w:ind w:left="720"/>
+        <w:jc w:val="both"/>
+        <w:rPr>
+          <w:rFonts w:ascii="Times New Roman" w:hAnsi="Times New Roman" w:cs="Times New Roman"/>
+          <w:b w:val="0"/>
+          <w:i w:val="0"/>
+          <w:color w:val="000000" w:themeColor="text1"/>
+          <w:spacing w:val="2"/>
+          <w:sz w:val="20"/>
+          <w:szCs w:val="20"/>
+          <w:lang w:val="en-GB"/>
+        </w:rPr>
+      </w:pPr>
+      <w:r>
+        <w:rPr>
+          <w:rFonts w:ascii="Times New Roman" w:hAnsi="Times New Roman" w:cs="Times New Roman"/>
+          <w:b w:val="0"/>
+          <w:i w:val="0"/>
+          <w:color w:val="000000" w:themeColor="text1"/>
+          <w:spacing w:val="2"/>
+          <w:sz w:val="20"/>
+          <w:szCs w:val="20"/>
+          <w:lang w:val="en-GB"/>
+        </w:rPr>
+        <w:t xml:space="preserve">The gradient </w:t>
+      </w:r>
+      <w:r>
+        <w:rPr>
+          <w:rFonts w:ascii="Times New Roman" w:hAnsi="Times New Roman" w:cs="Times New Roman"/>
+          <w:b w:val="0"/>
+          <w:i w:val="0"/>
+          <w:color w:val="000000" w:themeColor="text1"/>
+          <w:spacing w:val="2"/>
+          <w:sz w:val="20"/>
+          <w:szCs w:val="20"/>
+          <w:lang w:val="en-GB"/>
+        </w:rPr>
+        <w:t>random map</w:t>
+      </w:r>
+      <w:r>
+        <w:rPr>
+          <w:rFonts w:ascii="Times New Roman" w:hAnsi="Times New Roman" w:cs="Times New Roman"/>
+          <w:b w:val="0"/>
+          <w:i w:val="0"/>
+          <w:color w:val="000000" w:themeColor="text1"/>
+          <w:spacing w:val="2"/>
+          <w:sz w:val="20"/>
+          <w:szCs w:val="20"/>
+          <w:lang w:val="en-GB"/>
+        </w:rPr>
+        <w:t xml:space="preserve"> model extends the previous homogeneous random map model by incorporating gradient-dependent colonization and extinction probabilities. In this model, the probability of colonization, denoted as </w:t>
+      </w:r>
+      <m:oMath>
+        <m:r>
+          <w:rPr>
+            <w:rFonts w:ascii="Cambria Math" w:hAnsi="Cambria Math" w:cs="Times New Roman"/>
+            <w:color w:val="000000" w:themeColor="text1"/>
+            <w:spacing w:val="2"/>
+            <w:sz w:val="20"/>
+            <w:szCs w:val="20"/>
+            <w:lang w:val="en-GB"/>
+          </w:rPr>
+          <m:t>c(x)</m:t>
+        </m:r>
+      </m:oMath>
+      <w:r>
+        <w:rPr>
+          <w:rFonts w:ascii="Times New Roman" w:hAnsi="Times New Roman" w:cs="Times New Roman"/>
+          <w:b w:val="0"/>
+          <w:i w:val="0"/>
+          <w:color w:val="000000" w:themeColor="text1"/>
+          <w:spacing w:val="2"/>
+          <w:sz w:val="20"/>
+          <w:szCs w:val="20"/>
+          <w:lang w:val="en-GB"/>
+        </w:rPr>
+        <w:t xml:space="preserve">, and the probability of extinction, denoted as </w:t>
+      </w:r>
+      <m:oMath>
+        <m:r>
+          <w:rPr>
+            <w:rFonts w:ascii="Cambria Math" w:hAnsi="Cambria Math" w:cs="Times New Roman"/>
+            <w:color w:val="000000" w:themeColor="text1"/>
+            <w:spacing w:val="2"/>
+            <w:sz w:val="20"/>
+            <w:szCs w:val="20"/>
+            <w:lang w:val="en-GB"/>
+          </w:rPr>
+          <m:t>e(x)</m:t>
+        </m:r>
+      </m:oMath>
+      <w:r>
+        <w:rPr>
+          <w:rFonts w:ascii="Times New Roman" w:hAnsi="Times New Roman" w:cs="Times New Roman"/>
+          <w:b w:val="0"/>
+          <w:i w:val="0"/>
+          <w:color w:val="000000" w:themeColor="text1"/>
+          <w:spacing w:val="2"/>
+          <w:sz w:val="20"/>
+          <w:szCs w:val="20"/>
+          <w:lang w:val="en-GB"/>
+        </w:rPr>
+        <w:t xml:space="preserve">, become functions of the gradient variable </w:t>
+      </w:r>
+      <m:oMath>
+        <m:r>
+          <w:rPr>
+            <w:rFonts w:ascii="Cambria Math" w:hAnsi="Cambria Math" w:cs="Times New Roman"/>
+            <w:color w:val="000000" w:themeColor="text1"/>
+            <w:spacing w:val="2"/>
+            <w:sz w:val="20"/>
+            <w:szCs w:val="20"/>
+            <w:lang w:val="en-GB"/>
+          </w:rPr>
+          <m:t>x</m:t>
+        </m:r>
+      </m:oMath>
+      <w:r>
+        <w:rPr>
+          <w:rFonts w:ascii="Times New Roman" w:hAnsi="Times New Roman" w:cs="Times New Roman"/>
+          <w:b w:val="0"/>
+          <w:i w:val="0"/>
+          <w:color w:val="000000" w:themeColor="text1"/>
+          <w:spacing w:val="2"/>
+          <w:sz w:val="20"/>
+          <w:szCs w:val="20"/>
+          <w:lang w:val="en-GB"/>
+        </w:rPr>
+        <w:t>, which represents a continuous spatial variation.</w:t>
+      </w:r>
+    </w:p>
+    <w:p>
+      <w:pPr>
+        <w:pStyle w:val="H2First"/>
+        <w:numPr>
+          <w:ilvl w:val="0"/>
+          <w:numId w:val="0"/>
+        </w:numPr>
+        <w:ind w:left="720"/>
+        <w:jc w:val="both"/>
+        <w:rPr>
+          <w:rFonts w:ascii="Times New Roman" w:hAnsi="Times New Roman" w:cs="Times New Roman"/>
+          <w:b w:val="0"/>
+          <w:i w:val="0"/>
+          <w:color w:val="000000" w:themeColor="text1"/>
+          <w:spacing w:val="2"/>
+          <w:sz w:val="20"/>
+          <w:szCs w:val="20"/>
+          <w:lang w:val="en-GB"/>
+        </w:rPr>
+      </w:pPr>
+      <w:r>
+        <w:rPr>
+          <w:rFonts w:ascii="Times New Roman" w:hAnsi="Times New Roman" w:cs="Times New Roman"/>
+          <w:b w:val="0"/>
+          <w:i w:val="0"/>
+          <w:color w:val="000000" w:themeColor="text1"/>
+          <w:spacing w:val="2"/>
+          <w:sz w:val="20"/>
+          <w:szCs w:val="20"/>
+          <w:lang w:val="en-GB"/>
+        </w:rPr>
+        <w:t xml:space="preserve">To begin, we </w:t>
+      </w:r>
+      <w:r>
+        <w:rPr>
+          <w:rFonts w:ascii="Times New Roman" w:hAnsi="Times New Roman" w:cs="Times New Roman"/>
+          <w:b w:val="0"/>
+          <w:i w:val="0"/>
+          <w:color w:val="000000" w:themeColor="text1"/>
+          <w:spacing w:val="2"/>
+          <w:sz w:val="20"/>
+          <w:szCs w:val="20"/>
+          <w:lang w:val="en-GB"/>
+        </w:rPr>
+        <w:t xml:space="preserve">again </w:t>
+      </w:r>
+      <w:r>
+        <w:rPr>
+          <w:rFonts w:ascii="Times New Roman" w:hAnsi="Times New Roman" w:cs="Times New Roman"/>
+          <w:b w:val="0"/>
+          <w:i w:val="0"/>
+          <w:color w:val="000000" w:themeColor="text1"/>
+          <w:spacing w:val="2"/>
+          <w:sz w:val="20"/>
+          <w:szCs w:val="20"/>
+          <w:lang w:val="en-GB"/>
+        </w:rPr>
+        <w:t>randomly assign 1% of the lattice cells as occupied, representing the initial presence of tree species. At each</w:t>
+      </w:r>
+      <w:r>
+        <w:rPr>
+          <w:rFonts w:ascii="Times New Roman" w:hAnsi="Times New Roman" w:cs="Times New Roman"/>
+          <w:b w:val="0"/>
+          <w:i w:val="0"/>
+          <w:color w:val="000000" w:themeColor="text1"/>
+          <w:spacing w:val="2"/>
+          <w:sz w:val="20"/>
+          <w:szCs w:val="20"/>
+          <w:lang w:val="en-GB"/>
+        </w:rPr>
+        <w:t xml:space="preserve"> Monte Carlo</w:t>
+      </w:r>
+      <w:r>
+        <w:rPr>
+          <w:rFonts w:ascii="Times New Roman" w:hAnsi="Times New Roman" w:cs="Times New Roman"/>
+          <w:b w:val="0"/>
+          <w:i w:val="0"/>
+          <w:color w:val="000000" w:themeColor="text1"/>
+          <w:spacing w:val="2"/>
+          <w:sz w:val="20"/>
+          <w:szCs w:val="20"/>
+          <w:lang w:val="en-GB"/>
+        </w:rPr>
+        <w:t xml:space="preserve"> step of the model,</w:t>
+      </w:r>
+      <w:r>
+        <w:rPr>
+          <w:rFonts w:ascii="Times New Roman" w:hAnsi="Times New Roman" w:cs="Times New Roman"/>
+          <w:b w:val="0"/>
+          <w:i w:val="0"/>
+          <w:color w:val="000000" w:themeColor="text1"/>
+          <w:sz w:val="20"/>
+          <w:lang w:val="en-GB"/>
+        </w:rPr>
+        <w:t xml:space="preserve"> </w:t>
+      </w:r>
+      <m:oMath>
+        <m:sSup>
+          <m:sSupPr>
+            <m:ctrlPr>
+              <w:rPr>
+                <w:rFonts w:ascii="Cambria Math" w:hAnsi="Cambria Math" w:cs="Times New Roman"/>
+                <w:b w:val="0"/>
+                <w:color w:val="000000" w:themeColor="text1"/>
+                <w:spacing w:val="2"/>
+                <w:sz w:val="20"/>
+                <w:szCs w:val="20"/>
+                <w:lang w:val="en-GB"/>
+              </w:rPr>
+            </m:ctrlPr>
+          </m:sSupPr>
+          <m:e>
+            <m:r>
+              <m:rPr>
+                <m:sty m:val="bi"/>
+              </m:rPr>
+              <w:rPr>
+                <w:rFonts w:ascii="Cambria Math" w:hAnsi="Cambria Math" w:cs="Times New Roman"/>
+                <w:color w:val="000000" w:themeColor="text1"/>
+                <w:spacing w:val="2"/>
+                <w:sz w:val="20"/>
+                <w:szCs w:val="20"/>
+                <w:lang w:val="en-GB"/>
+              </w:rPr>
+              <m:t>n</m:t>
+            </m:r>
+          </m:e>
+          <m:sup>
+            <m:r>
+              <m:rPr>
+                <m:sty m:val="bi"/>
+              </m:rPr>
+              <w:rPr>
+                <w:rFonts w:ascii="Cambria Math" w:hAnsi="Cambria Math" w:cs="Times New Roman"/>
+                <w:color w:val="000000" w:themeColor="text1"/>
+                <w:spacing w:val="2"/>
+                <w:sz w:val="20"/>
+                <w:szCs w:val="20"/>
+                <w:lang w:val="en-GB"/>
+              </w:rPr>
+              <m:t>2</m:t>
+            </m:r>
+          </m:sup>
+        </m:sSup>
+      </m:oMath>
+      <w:r>
+        <w:rPr>
+          <w:rFonts w:ascii="Times New Roman" w:hAnsi="Times New Roman" w:cs="Times New Roman"/>
+          <w:b w:val="0"/>
+          <w:i w:val="0"/>
+          <w:color w:val="000000" w:themeColor="text1"/>
+          <w:spacing w:val="2"/>
+          <w:sz w:val="20"/>
+          <w:szCs w:val="20"/>
+          <w:lang w:val="en-GB"/>
+        </w:rPr>
+        <w:t xml:space="preserve"> random lattice cell</w:t>
+      </w:r>
+      <w:r>
+        <w:rPr>
+          <w:rFonts w:ascii="Times New Roman" w:hAnsi="Times New Roman" w:cs="Times New Roman"/>
+          <w:b w:val="0"/>
+          <w:i w:val="0"/>
+          <w:color w:val="000000" w:themeColor="text1"/>
+          <w:spacing w:val="2"/>
+          <w:sz w:val="20"/>
+          <w:szCs w:val="20"/>
+          <w:lang w:val="en-GB"/>
+        </w:rPr>
+        <w:t>s</w:t>
+      </w:r>
+      <w:r>
+        <w:rPr>
+          <w:rFonts w:ascii="Times New Roman" w:hAnsi="Times New Roman" w:cs="Times New Roman"/>
+          <w:b w:val="0"/>
+          <w:i w:val="0"/>
+          <w:color w:val="000000" w:themeColor="text1"/>
+          <w:spacing w:val="2"/>
+          <w:sz w:val="20"/>
+          <w:szCs w:val="20"/>
+          <w:lang w:val="en-GB"/>
+        </w:rPr>
+        <w:t xml:space="preserve"> </w:t>
+      </w:r>
+      <w:r>
+        <w:rPr>
+          <w:rFonts w:ascii="Times New Roman" w:hAnsi="Times New Roman" w:cs="Times New Roman"/>
+          <w:b w:val="0"/>
+          <w:i w:val="0"/>
+          <w:color w:val="000000" w:themeColor="text1"/>
+          <w:spacing w:val="2"/>
+          <w:sz w:val="20"/>
+          <w:szCs w:val="20"/>
+          <w:lang w:val="en-GB"/>
+        </w:rPr>
+        <w:t>are</w:t>
+      </w:r>
+      <w:r>
+        <w:rPr>
+          <w:rFonts w:ascii="Times New Roman" w:hAnsi="Times New Roman" w:cs="Times New Roman"/>
+          <w:b w:val="0"/>
+          <w:i w:val="0"/>
+          <w:color w:val="000000" w:themeColor="text1"/>
+          <w:spacing w:val="2"/>
+          <w:sz w:val="20"/>
+          <w:szCs w:val="20"/>
+          <w:lang w:val="en-GB"/>
+        </w:rPr>
+        <w:t xml:space="preserve"> uniformly selected</w:t>
+      </w:r>
+      <w:r>
+        <w:rPr>
+          <w:rFonts w:ascii="Times New Roman" w:hAnsi="Times New Roman" w:cs="Times New Roman"/>
+          <w:b w:val="0"/>
+          <w:i w:val="0"/>
+          <w:color w:val="000000" w:themeColor="text1"/>
+          <w:spacing w:val="2"/>
+          <w:sz w:val="20"/>
+          <w:szCs w:val="20"/>
+          <w:lang w:val="en-GB"/>
+        </w:rPr>
+        <w:t>, one after the other,</w:t>
+      </w:r>
+      <w:r>
+        <w:rPr>
+          <w:rFonts w:ascii="Times New Roman" w:hAnsi="Times New Roman" w:cs="Times New Roman"/>
+          <w:b w:val="0"/>
+          <w:i w:val="0"/>
+          <w:color w:val="000000" w:themeColor="text1"/>
+          <w:spacing w:val="2"/>
+          <w:sz w:val="20"/>
+          <w:szCs w:val="20"/>
+          <w:lang w:val="en-GB"/>
+        </w:rPr>
+        <w:t xml:space="preserve"> for updating. The updating process </w:t>
+      </w:r>
+      <w:proofErr w:type="gramStart"/>
+      <w:r>
+        <w:rPr>
+          <w:rFonts w:ascii="Times New Roman" w:hAnsi="Times New Roman" w:cs="Times New Roman"/>
+          <w:b w:val="0"/>
+          <w:i w:val="0"/>
+          <w:color w:val="000000" w:themeColor="text1"/>
+          <w:spacing w:val="2"/>
+          <w:sz w:val="20"/>
+          <w:szCs w:val="20"/>
+          <w:lang w:val="en-GB"/>
+        </w:rPr>
+        <w:t>takes into account</w:t>
+      </w:r>
+      <w:proofErr w:type="gramEnd"/>
+      <w:r>
+        <w:rPr>
+          <w:rFonts w:ascii="Times New Roman" w:hAnsi="Times New Roman" w:cs="Times New Roman"/>
+          <w:b w:val="0"/>
+          <w:i w:val="0"/>
+          <w:color w:val="000000" w:themeColor="text1"/>
+          <w:spacing w:val="2"/>
+          <w:sz w:val="20"/>
+          <w:szCs w:val="20"/>
+          <w:lang w:val="en-GB"/>
+        </w:rPr>
+        <w:t xml:space="preserve"> the gradient-dependent colonization and extinction probabilities.</w:t>
+      </w:r>
+      <w:r>
+        <w:rPr>
+          <w:rFonts w:ascii="Times New Roman" w:hAnsi="Times New Roman" w:cs="Times New Roman"/>
+          <w:b w:val="0"/>
+          <w:i w:val="0"/>
+          <w:color w:val="000000" w:themeColor="text1"/>
+          <w:spacing w:val="2"/>
+          <w:sz w:val="20"/>
+          <w:szCs w:val="20"/>
+          <w:lang w:val="en-GB"/>
+        </w:rPr>
+        <w:t xml:space="preserve"> </w:t>
+      </w:r>
+      <w:r>
+        <w:rPr>
+          <w:rFonts w:ascii="Times New Roman" w:hAnsi="Times New Roman" w:cs="Times New Roman"/>
+          <w:b w:val="0"/>
+          <w:i w:val="0"/>
+          <w:color w:val="000000" w:themeColor="text1"/>
+          <w:spacing w:val="2"/>
+          <w:sz w:val="20"/>
+          <w:szCs w:val="20"/>
+          <w:lang w:val="en-GB"/>
+        </w:rPr>
+        <w:t xml:space="preserve">If the selected cell is already </w:t>
+      </w:r>
+      <w:r>
+        <w:rPr>
+          <w:rFonts w:ascii="Times New Roman" w:hAnsi="Times New Roman" w:cs="Times New Roman"/>
+          <w:b w:val="0"/>
+          <w:i w:val="0"/>
+          <w:color w:val="000000" w:themeColor="text1"/>
+          <w:spacing w:val="2"/>
+          <w:sz w:val="20"/>
+          <w:szCs w:val="20"/>
+          <w:lang w:val="en-GB"/>
+        </w:rPr>
+        <w:lastRenderedPageBreak/>
+        <w:t xml:space="preserve">occupied, it </w:t>
+      </w:r>
+      <w:r>
+        <w:rPr>
+          <w:rFonts w:ascii="Times New Roman" w:hAnsi="Times New Roman" w:cs="Times New Roman"/>
+          <w:b w:val="0"/>
+          <w:i w:val="0"/>
+          <w:color w:val="000000" w:themeColor="text1"/>
+          <w:spacing w:val="2"/>
+          <w:sz w:val="20"/>
+          <w:szCs w:val="20"/>
+          <w:lang w:val="en-GB"/>
+        </w:rPr>
+        <w:t xml:space="preserve">will go extinct with a probability of </w:t>
+      </w:r>
+      <m:oMath>
+        <m:r>
+          <w:rPr>
+            <w:rFonts w:ascii="Cambria Math" w:hAnsi="Cambria Math" w:cs="Times New Roman"/>
+            <w:color w:val="000000" w:themeColor="text1"/>
+            <w:spacing w:val="2"/>
+            <w:sz w:val="20"/>
+            <w:szCs w:val="20"/>
+            <w:lang w:val="en-GB"/>
+          </w:rPr>
+          <m:t>e(x)</m:t>
+        </m:r>
+      </m:oMath>
+      <w:r>
+        <w:rPr>
+          <w:rFonts w:ascii="Times New Roman" w:hAnsi="Times New Roman" w:cs="Times New Roman"/>
+          <w:b w:val="0"/>
+          <w:i w:val="0"/>
+          <w:color w:val="000000" w:themeColor="text1"/>
+          <w:spacing w:val="2"/>
+          <w:sz w:val="20"/>
+          <w:szCs w:val="20"/>
+          <w:lang w:val="en-GB"/>
+        </w:rPr>
+        <w:t xml:space="preserve">. </w:t>
+      </w:r>
+      <w:r>
+        <w:rPr>
+          <w:rFonts w:ascii="Times New Roman" w:hAnsi="Times New Roman" w:cs="Times New Roman"/>
+          <w:b w:val="0"/>
+          <w:i w:val="0"/>
+          <w:color w:val="000000" w:themeColor="text1"/>
+          <w:spacing w:val="2"/>
+          <w:sz w:val="20"/>
+          <w:szCs w:val="20"/>
+          <w:lang w:val="en-GB"/>
+        </w:rPr>
+        <w:t>If</w:t>
+      </w:r>
+      <w:r>
+        <w:rPr>
+          <w:rFonts w:ascii="Times New Roman" w:hAnsi="Times New Roman" w:cs="Times New Roman"/>
+          <w:b w:val="0"/>
+          <w:i w:val="0"/>
+          <w:color w:val="000000" w:themeColor="text1"/>
+          <w:spacing w:val="2"/>
+          <w:sz w:val="20"/>
+          <w:szCs w:val="20"/>
+          <w:lang w:val="en-GB"/>
+        </w:rPr>
+        <w:t xml:space="preserve"> the cell is unoccupied, the colonization occurs with a probability of </w:t>
+      </w:r>
+      <m:oMath>
+        <m:r>
+          <w:rPr>
+            <w:rFonts w:ascii="Cambria Math" w:hAnsi="Cambria Math" w:cs="Times New Roman"/>
+            <w:color w:val="000000" w:themeColor="text1"/>
+            <w:spacing w:val="2"/>
+            <w:sz w:val="20"/>
+            <w:szCs w:val="20"/>
+            <w:lang w:val="en-GB"/>
+          </w:rPr>
+          <m:t>c(x)</m:t>
+        </m:r>
+      </m:oMath>
+      <w:r>
+        <w:rPr>
+          <w:rFonts w:ascii="Times New Roman" w:hAnsi="Times New Roman" w:cs="Times New Roman"/>
+          <w:b w:val="0"/>
+          <w:i w:val="0"/>
+          <w:color w:val="000000" w:themeColor="text1"/>
+          <w:spacing w:val="2"/>
+          <w:sz w:val="20"/>
+          <w:szCs w:val="20"/>
+          <w:lang w:val="en-GB"/>
+        </w:rPr>
+        <w:t xml:space="preserve">, where </w:t>
+      </w:r>
+      <m:oMath>
+        <m:r>
+          <w:rPr>
+            <w:rFonts w:ascii="Cambria Math" w:hAnsi="Cambria Math" w:cs="Times New Roman"/>
+            <w:color w:val="000000" w:themeColor="text1"/>
+            <w:spacing w:val="2"/>
+            <w:sz w:val="20"/>
+            <w:szCs w:val="20"/>
+            <w:lang w:val="en-GB"/>
+          </w:rPr>
+          <m:t>c(x)</m:t>
+        </m:r>
+      </m:oMath>
+      <w:r>
+        <w:rPr>
+          <w:rFonts w:ascii="Times New Roman" w:hAnsi="Times New Roman" w:cs="Times New Roman"/>
+          <w:b w:val="0"/>
+          <w:i w:val="0"/>
+          <w:color w:val="000000" w:themeColor="text1"/>
+          <w:spacing w:val="2"/>
+          <w:sz w:val="20"/>
+          <w:szCs w:val="20"/>
+          <w:lang w:val="en-GB"/>
+        </w:rPr>
+        <w:t xml:space="preserve"> </w:t>
+      </w:r>
+      <w:r>
+        <w:rPr>
+          <w:rFonts w:ascii="Times New Roman" w:hAnsi="Times New Roman" w:cs="Times New Roman"/>
+          <w:b w:val="0"/>
+          <w:i w:val="0"/>
+          <w:color w:val="000000" w:themeColor="text1"/>
+          <w:spacing w:val="2"/>
+          <w:sz w:val="20"/>
+          <w:szCs w:val="20"/>
+          <w:lang w:val="en-GB"/>
+        </w:rPr>
+        <w:t xml:space="preserve">and </w:t>
+      </w:r>
+      <m:oMath>
+        <m:r>
+          <w:rPr>
+            <w:rFonts w:ascii="Cambria Math" w:hAnsi="Cambria Math" w:cs="Times New Roman"/>
+            <w:color w:val="000000" w:themeColor="text1"/>
+            <w:spacing w:val="2"/>
+            <w:sz w:val="20"/>
+            <w:szCs w:val="20"/>
+            <w:lang w:val="en-GB"/>
+          </w:rPr>
+          <m:t>e(x)</m:t>
+        </m:r>
+      </m:oMath>
+      <w:r>
+        <w:rPr>
+          <w:rFonts w:ascii="Times New Roman" w:hAnsi="Times New Roman" w:cs="Times New Roman"/>
+          <w:b w:val="0"/>
+          <w:i w:val="0"/>
+          <w:color w:val="000000" w:themeColor="text1"/>
+          <w:spacing w:val="2"/>
+          <w:sz w:val="20"/>
+          <w:szCs w:val="20"/>
+          <w:lang w:val="en-GB"/>
+        </w:rPr>
+        <w:t xml:space="preserve"> </w:t>
+      </w:r>
+      <w:r>
+        <w:rPr>
+          <w:rFonts w:ascii="Times New Roman" w:hAnsi="Times New Roman" w:cs="Times New Roman"/>
+          <w:b w:val="0"/>
+          <w:i w:val="0"/>
+          <w:color w:val="000000" w:themeColor="text1"/>
+          <w:spacing w:val="2"/>
+          <w:sz w:val="20"/>
+          <w:szCs w:val="20"/>
+          <w:lang w:val="en-GB"/>
+        </w:rPr>
+        <w:t>represent the colonization</w:t>
+      </w:r>
+      <w:r>
+        <w:rPr>
+          <w:rFonts w:ascii="Times New Roman" w:hAnsi="Times New Roman" w:cs="Times New Roman"/>
+          <w:b w:val="0"/>
+          <w:i w:val="0"/>
+          <w:color w:val="000000" w:themeColor="text1"/>
+          <w:spacing w:val="2"/>
+          <w:sz w:val="20"/>
+          <w:szCs w:val="20"/>
+          <w:lang w:val="en-GB"/>
+        </w:rPr>
+        <w:t xml:space="preserve"> and extinction</w:t>
+      </w:r>
+      <w:r>
+        <w:rPr>
+          <w:rFonts w:ascii="Times New Roman" w:hAnsi="Times New Roman" w:cs="Times New Roman"/>
+          <w:b w:val="0"/>
+          <w:i w:val="0"/>
+          <w:color w:val="000000" w:themeColor="text1"/>
+          <w:spacing w:val="2"/>
+          <w:sz w:val="20"/>
+          <w:szCs w:val="20"/>
+          <w:lang w:val="en-GB"/>
+        </w:rPr>
+        <w:t xml:space="preserve"> rate influenced by the gradient variable </w:t>
+      </w:r>
+      <m:oMath>
+        <m:r>
+          <w:rPr>
+            <w:rFonts w:ascii="Cambria Math" w:hAnsi="Cambria Math" w:cs="Times New Roman"/>
+            <w:color w:val="000000" w:themeColor="text1"/>
+            <w:spacing w:val="2"/>
+            <w:sz w:val="20"/>
+            <w:szCs w:val="20"/>
+            <w:lang w:val="en-GB"/>
+          </w:rPr>
+          <m:t>x</m:t>
+        </m:r>
+      </m:oMath>
+      <w:r>
+        <w:rPr>
+          <w:rFonts w:ascii="Times New Roman" w:hAnsi="Times New Roman" w:cs="Times New Roman"/>
+          <w:b w:val="0"/>
+          <w:i w:val="0"/>
+          <w:color w:val="000000" w:themeColor="text1"/>
+          <w:spacing w:val="2"/>
+          <w:sz w:val="20"/>
+          <w:szCs w:val="20"/>
+          <w:lang w:val="en-GB"/>
+        </w:rPr>
+        <w:t xml:space="preserve">. The colonization probability is higher in areas with more </w:t>
+      </w:r>
+      <w:r>
+        <w:rPr>
+          <w:rFonts w:ascii="Times New Roman" w:hAnsi="Times New Roman" w:cs="Times New Roman"/>
+          <w:b w:val="0"/>
+          <w:i w:val="0"/>
+          <w:color w:val="000000" w:themeColor="text1"/>
+          <w:spacing w:val="2"/>
+          <w:sz w:val="20"/>
+          <w:szCs w:val="20"/>
+          <w:lang w:val="en-GB"/>
+        </w:rPr>
+        <w:t>favourable</w:t>
+      </w:r>
+      <w:r>
+        <w:rPr>
+          <w:rFonts w:ascii="Times New Roman" w:hAnsi="Times New Roman" w:cs="Times New Roman"/>
+          <w:b w:val="0"/>
+          <w:i w:val="0"/>
+          <w:color w:val="000000" w:themeColor="text1"/>
+          <w:spacing w:val="2"/>
+          <w:sz w:val="20"/>
+          <w:szCs w:val="20"/>
+          <w:lang w:val="en-GB"/>
+        </w:rPr>
+        <w:t xml:space="preserve"> environmental conditions.</w:t>
+      </w:r>
+      <w:r>
+        <w:rPr>
+          <w:rFonts w:ascii="Times New Roman" w:hAnsi="Times New Roman" w:cs="Times New Roman"/>
+          <w:b w:val="0"/>
+          <w:i w:val="0"/>
+          <w:color w:val="000000" w:themeColor="text1"/>
+          <w:spacing w:val="2"/>
+          <w:sz w:val="20"/>
+          <w:szCs w:val="20"/>
+          <w:lang w:val="en-GB"/>
+        </w:rPr>
+        <w:t xml:space="preserve"> Similarly, the extinction probability is higher in areas with less favourable environmental conditions.</w:t>
+      </w:r>
+    </w:p>
+    <w:p>
+      <w:pPr>
+        <w:pStyle w:val="H2First"/>
+        <w:numPr>
+          <w:ilvl w:val="0"/>
+          <w:numId w:val="0"/>
+        </w:numPr>
+        <w:ind w:left="720"/>
+        <w:jc w:val="both"/>
+        <w:rPr>
+          <w:rFonts w:ascii="Times New Roman" w:hAnsi="Times New Roman" w:cs="Times New Roman"/>
+          <w:b w:val="0"/>
+          <w:i w:val="0"/>
+          <w:color w:val="000000" w:themeColor="text1"/>
+          <w:spacing w:val="2"/>
+          <w:sz w:val="20"/>
+          <w:szCs w:val="20"/>
+          <w:lang w:val="en-GB"/>
+        </w:rPr>
+      </w:pPr>
+      <w:r>
+        <w:rPr>
+          <w:rFonts w:ascii="Times New Roman" w:hAnsi="Times New Roman" w:cs="Times New Roman"/>
+          <w:b w:val="0"/>
+          <w:i w:val="0"/>
+          <w:color w:val="000000" w:themeColor="text1"/>
+          <w:spacing w:val="2"/>
+          <w:sz w:val="20"/>
+          <w:szCs w:val="20"/>
+          <w:lang w:val="en-GB"/>
+        </w:rPr>
+        <w:t xml:space="preserve">By incorporating gradient-dependent colonization and extinction probabilities, the gradient </w:t>
+      </w:r>
+      <w:r>
+        <w:rPr>
+          <w:rFonts w:ascii="Times New Roman" w:hAnsi="Times New Roman" w:cs="Times New Roman"/>
+          <w:b w:val="0"/>
+          <w:i w:val="0"/>
+          <w:color w:val="000000" w:themeColor="text1"/>
+          <w:spacing w:val="2"/>
+          <w:sz w:val="20"/>
+          <w:szCs w:val="20"/>
+          <w:lang w:val="en-GB"/>
+        </w:rPr>
+        <w:t>random map</w:t>
+      </w:r>
+      <w:r>
+        <w:rPr>
+          <w:rFonts w:ascii="Times New Roman" w:hAnsi="Times New Roman" w:cs="Times New Roman"/>
+          <w:b w:val="0"/>
+          <w:i w:val="0"/>
+          <w:color w:val="000000" w:themeColor="text1"/>
+          <w:spacing w:val="2"/>
+          <w:sz w:val="20"/>
+          <w:szCs w:val="20"/>
+          <w:lang w:val="en-GB"/>
+        </w:rPr>
+        <w:t xml:space="preserve"> model captures the spatial dynamics of tree species in response to environmental variations. It allows for the exploration of how species colonization and persistence are influenced by the gradient variable </w:t>
+      </w:r>
+      <m:oMath>
+        <m:r>
+          <w:rPr>
+            <w:rFonts w:ascii="Cambria Math" w:hAnsi="Cambria Math" w:cs="Times New Roman"/>
+            <w:color w:val="000000" w:themeColor="text1"/>
+            <w:spacing w:val="2"/>
+            <w:sz w:val="20"/>
+            <w:szCs w:val="20"/>
+            <w:lang w:val="en-GB"/>
+          </w:rPr>
+          <m:t>x</m:t>
+        </m:r>
+      </m:oMath>
+      <w:r>
+        <w:rPr>
+          <w:rFonts w:ascii="Times New Roman" w:hAnsi="Times New Roman" w:cs="Times New Roman"/>
+          <w:b w:val="0"/>
+          <w:i w:val="0"/>
+          <w:color w:val="000000" w:themeColor="text1"/>
+          <w:spacing w:val="2"/>
+          <w:sz w:val="20"/>
+          <w:szCs w:val="20"/>
+          <w:lang w:val="en-GB"/>
+        </w:rPr>
+        <w:t>, providing insights into the relationship between environmental gradients and tree species distribution patterns.</w:t>
+      </w:r>
+    </w:p>
+    <w:p>
+      <w:pPr>
+        <w:pStyle w:val="H2First"/>
+        <w:numPr>
+          <w:ilvl w:val="0"/>
+          <w:numId w:val="0"/>
+        </w:numPr>
+        <w:ind w:left="720"/>
+        <w:jc w:val="both"/>
+        <w:rPr>
+          <w:rFonts w:ascii="Times New Roman" w:hAnsi="Times New Roman" w:cs="Times New Roman"/>
+          <w:b w:val="0"/>
+          <w:i w:val="0"/>
+          <w:color w:val="000000" w:themeColor="text1"/>
+          <w:spacing w:val="2"/>
+          <w:sz w:val="20"/>
+          <w:szCs w:val="20"/>
+          <w:lang w:val="en-GB"/>
+        </w:rPr>
+      </w:pPr>
+      <w:r>
+        <w:rPr>
+          <w:rFonts w:ascii="Times New Roman" w:hAnsi="Times New Roman" w:cs="Times New Roman"/>
+          <w:b w:val="0"/>
+          <w:i w:val="0"/>
+          <w:color w:val="000000" w:themeColor="text1"/>
+          <w:spacing w:val="2"/>
+          <w:sz w:val="20"/>
+          <w:szCs w:val="20"/>
+          <w:lang w:val="en-GB"/>
+        </w:rPr>
+        <w:t xml:space="preserve">However, it is important to note that the gradient </w:t>
+      </w:r>
+      <w:r>
+        <w:rPr>
+          <w:rFonts w:ascii="Times New Roman" w:hAnsi="Times New Roman" w:cs="Times New Roman"/>
+          <w:b w:val="0"/>
+          <w:i w:val="0"/>
+          <w:color w:val="000000" w:themeColor="text1"/>
+          <w:spacing w:val="2"/>
+          <w:sz w:val="20"/>
+          <w:szCs w:val="20"/>
+          <w:lang w:val="en-GB"/>
+        </w:rPr>
+        <w:t>random map</w:t>
+      </w:r>
+      <w:r>
+        <w:rPr>
+          <w:rFonts w:ascii="Times New Roman" w:hAnsi="Times New Roman" w:cs="Times New Roman"/>
+          <w:b w:val="0"/>
+          <w:i w:val="0"/>
+          <w:color w:val="000000" w:themeColor="text1"/>
+          <w:spacing w:val="2"/>
+          <w:sz w:val="20"/>
+          <w:szCs w:val="20"/>
+          <w:lang w:val="en-GB"/>
+        </w:rPr>
+        <w:t xml:space="preserve"> model assumes a continuous gradient variable and functions </w:t>
+      </w:r>
+      <m:oMath>
+        <m:r>
+          <w:rPr>
+            <w:rFonts w:ascii="Cambria Math" w:hAnsi="Cambria Math" w:cs="Times New Roman"/>
+            <w:color w:val="000000" w:themeColor="text1"/>
+            <w:spacing w:val="2"/>
+            <w:sz w:val="20"/>
+            <w:szCs w:val="20"/>
+            <w:lang w:val="en-GB"/>
+          </w:rPr>
+          <m:t>c(x)</m:t>
+        </m:r>
+      </m:oMath>
+      <w:r>
+        <w:rPr>
+          <w:rFonts w:ascii="Times New Roman" w:hAnsi="Times New Roman" w:cs="Times New Roman"/>
+          <w:b w:val="0"/>
+          <w:i w:val="0"/>
+          <w:color w:val="000000" w:themeColor="text1"/>
+          <w:spacing w:val="2"/>
+          <w:sz w:val="20"/>
+          <w:szCs w:val="20"/>
+          <w:lang w:val="en-GB"/>
+        </w:rPr>
+        <w:t xml:space="preserve"> and </w:t>
+      </w:r>
+      <m:oMath>
+        <m:r>
+          <w:rPr>
+            <w:rFonts w:ascii="Cambria Math" w:hAnsi="Cambria Math" w:cs="Times New Roman"/>
+            <w:color w:val="000000" w:themeColor="text1"/>
+            <w:spacing w:val="2"/>
+            <w:sz w:val="20"/>
+            <w:szCs w:val="20"/>
+            <w:lang w:val="en-GB"/>
+          </w:rPr>
+          <m:t>e(x)</m:t>
+        </m:r>
+      </m:oMath>
+      <w:r>
+        <w:rPr>
+          <w:rFonts w:ascii="Times New Roman" w:hAnsi="Times New Roman" w:cs="Times New Roman"/>
+          <w:b w:val="0"/>
+          <w:i w:val="0"/>
+          <w:color w:val="000000" w:themeColor="text1"/>
+          <w:spacing w:val="2"/>
+          <w:sz w:val="20"/>
+          <w:szCs w:val="20"/>
+          <w:lang w:val="en-GB"/>
+        </w:rPr>
+        <w:t xml:space="preserve"> that appropriately capture the underlying ecological processes. </w:t>
+      </w:r>
+      <w:r>
+        <w:rPr>
+          <w:rFonts w:ascii="Times New Roman" w:hAnsi="Times New Roman" w:cs="Times New Roman"/>
+          <w:b w:val="0"/>
+          <w:i w:val="0"/>
+          <w:color w:val="000000" w:themeColor="text1"/>
+          <w:spacing w:val="2"/>
+          <w:sz w:val="20"/>
+          <w:szCs w:val="20"/>
+          <w:lang w:val="en-GB"/>
+        </w:rPr>
+        <w:t>These functions should be carefully selected and validated based on ecological knowledge and data availability.</w:t>
       </w:r>
     </w:p>
     <w:p>
@@ -3230,7 +4330,6 @@
           <w:szCs w:val="20"/>
           <w:lang w:val="en-GB"/>
         </w:rPr>
-        <w:lastRenderedPageBreak/>
         <w:t>TODO</w:t>
       </w:r>
     </w:p>
@@ -3295,14 +4394,12 @@
           <w:lang w:val="en-GB"/>
         </w:rPr>
       </w:pPr>
-      <w:proofErr w:type="spellStart"/>
       <w:r>
         <w:rPr>
           <w:lang w:val="en-GB"/>
         </w:rPr>
         <w:t>Analyzing</w:t>
       </w:r>
-      <w:proofErr w:type="spellEnd"/>
       <w:r>
         <w:rPr>
           <w:lang w:val="en-GB"/>
@@ -3853,49 +4950,7 @@
         <w:rPr>
           <w:lang w:val="en-GB"/>
         </w:rPr>
-        <w:t xml:space="preserve">A. </w:t>
-      </w:r>
-      <w:proofErr w:type="spellStart"/>
-      <w:r>
-        <w:rPr>
-          <w:lang w:val="en-GB"/>
-        </w:rPr>
-        <w:t>Krizhevsky</w:t>
-      </w:r>
-      <w:proofErr w:type="spellEnd"/>
-      <w:r>
-        <w:rPr>
-          <w:lang w:val="en-GB"/>
-        </w:rPr>
-        <w:t xml:space="preserve">, I. </w:t>
-      </w:r>
-      <w:proofErr w:type="spellStart"/>
-      <w:r>
-        <w:rPr>
-          <w:lang w:val="en-GB"/>
-        </w:rPr>
-        <w:t>Sutskever</w:t>
-      </w:r>
-      <w:proofErr w:type="spellEnd"/>
-      <w:r>
-        <w:rPr>
-          <w:lang w:val="en-GB"/>
-        </w:rPr>
-        <w:t xml:space="preserve">, and G. Hinton. </w:t>
-      </w:r>
-      <w:proofErr w:type="spellStart"/>
-      <w:r>
-        <w:rPr>
-          <w:lang w:val="en-GB"/>
-        </w:rPr>
-        <w:t>Imagenet</w:t>
-      </w:r>
-      <w:proofErr w:type="spellEnd"/>
-      <w:r>
-        <w:rPr>
-          <w:lang w:val="en-GB"/>
-        </w:rPr>
-        <w:t xml:space="preserve"> classification</w:t>
+        <w:t>A. Krizhevsky, I. Sutskever, and G. Hinton. Imagenet classification</w:t>
       </w:r>
     </w:p>
     <w:p>
@@ -3908,27 +4963,33 @@
         <w:ind w:left="360"/>
         <w:jc w:val="left"/>
         <w:rPr>
-          <w:lang w:val="en-GB"/>
-        </w:rPr>
-      </w:pPr>
-      <w:r>
-        <w:rPr>
-          <w:lang w:val="en-GB"/>
-        </w:rPr>
-        <w:t xml:space="preserve">with deep convolutional neural networks. In NIPS, 2012. </w:t>
+          <w:lang w:val="de-DE"/>
+        </w:rPr>
+      </w:pPr>
+      <w:r>
+        <w:rPr>
+          <w:lang w:val="en-GB"/>
+        </w:rPr>
+        <w:t xml:space="preserve">with deep convolutional neural networks. </w:t>
+      </w:r>
+      <w:r>
+        <w:rPr>
+          <w:lang w:val="de-DE"/>
+        </w:rPr>
+        <w:t xml:space="preserve">In NIPS, 2012. </w:t>
       </w:r>
       <w:hyperlink r:id="rId10" w:history="1">
         <w:r>
           <w:rPr>
             <w:rStyle w:val="Hyperlink"/>
-            <w:lang w:val="en-GB"/>
+            <w:lang w:val="de-DE"/>
           </w:rPr>
           <w:t>https://proceedings.neurips.cc/paper/2012/file/c399862d3b9d6b76c8436e924a68c45b-Paper.pdf</w:t>
         </w:r>
       </w:hyperlink>
       <w:r>
         <w:rPr>
-          <w:lang w:val="en-GB"/>
+          <w:lang w:val="de-DE"/>
         </w:rPr>
         <w:t xml:space="preserve"> </w:t>
       </w:r>
@@ -3938,56 +4999,14 @@
         <w:pStyle w:val="References"/>
         <w:jc w:val="left"/>
         <w:rPr>
-          <w:lang w:val="en-GB"/>
-        </w:rPr>
-      </w:pPr>
-      <w:r>
-        <w:rPr>
-          <w:lang w:val="en-GB"/>
-        </w:rPr>
-        <w:t xml:space="preserve"> Y. </w:t>
-      </w:r>
-      <w:proofErr w:type="spellStart"/>
-      <w:r>
-        <w:rPr>
-          <w:lang w:val="en-GB"/>
-        </w:rPr>
-        <w:t>LeCun</w:t>
-      </w:r>
-      <w:proofErr w:type="spellEnd"/>
-      <w:r>
-        <w:rPr>
-          <w:lang w:val="en-GB"/>
-        </w:rPr>
-        <w:t xml:space="preserve">, B. </w:t>
-      </w:r>
-      <w:proofErr w:type="spellStart"/>
-      <w:r>
-        <w:rPr>
-          <w:lang w:val="en-GB"/>
-        </w:rPr>
-        <w:t>Boser</w:t>
-      </w:r>
-      <w:proofErr w:type="spellEnd"/>
-      <w:r>
-        <w:rPr>
-          <w:lang w:val="en-GB"/>
-        </w:rPr>
-        <w:t xml:space="preserve">, J. S. </w:t>
-      </w:r>
-      <w:proofErr w:type="spellStart"/>
-      <w:r>
-        <w:rPr>
-          <w:lang w:val="en-GB"/>
-        </w:rPr>
-        <w:t>Denker</w:t>
-      </w:r>
-      <w:proofErr w:type="spellEnd"/>
-      <w:r>
-        <w:rPr>
-          <w:lang w:val="en-GB"/>
-        </w:rPr>
-        <w:t>, D. Henderson, R. E. Howard,</w:t>
+          <w:lang w:val="de-DE"/>
+        </w:rPr>
+      </w:pPr>
+      <w:r>
+        <w:rPr>
+          <w:lang w:val="de-DE"/>
+        </w:rPr>
+        <w:t xml:space="preserve"> Y. LeCun, B. Boser, J. S. Denker, D. Henderson, R. E. Howard,</w:t>
       </w:r>
     </w:p>
     <w:p>
@@ -4007,21 +5026,7 @@
         <w:rPr>
           <w:lang w:val="en-GB"/>
         </w:rPr>
-        <w:t xml:space="preserve">W. Hubbard, and L. D. </w:t>
-      </w:r>
-      <w:proofErr w:type="spellStart"/>
-      <w:r>
-        <w:rPr>
-          <w:lang w:val="en-GB"/>
-        </w:rPr>
-        <w:t>Jackel</w:t>
-      </w:r>
-      <w:proofErr w:type="spellEnd"/>
-      <w:r>
-        <w:rPr>
-          <w:lang w:val="en-GB"/>
-        </w:rPr>
-        <w:t xml:space="preserve">. Backpropagation applied to handwritten zip code recognition. Neural computation, 1989. </w:t>
+        <w:t xml:space="preserve">W. Hubbard, and L. D. Jackel. Backpropagation applied to handwritten zip code recognition. Neural computation, 1989. </w:t>
       </w:r>
       <w:hyperlink r:id="rId11" w:history="1">
         <w:r>
@@ -4050,91 +5055,7 @@
         <w:rPr>
           <w:lang w:val="en-GB"/>
         </w:rPr>
-        <w:t xml:space="preserve">Ashish Vaswani, Noam </w:t>
-      </w:r>
-      <w:proofErr w:type="spellStart"/>
-      <w:r>
-        <w:rPr>
-          <w:lang w:val="en-GB"/>
-        </w:rPr>
-        <w:t>Shazeer</w:t>
-      </w:r>
-      <w:proofErr w:type="spellEnd"/>
-      <w:r>
-        <w:rPr>
-          <w:lang w:val="en-GB"/>
-        </w:rPr>
-        <w:t xml:space="preserve">, Niki Parmar, Jakob </w:t>
-      </w:r>
-      <w:proofErr w:type="spellStart"/>
-      <w:r>
-        <w:rPr>
-          <w:lang w:val="en-GB"/>
-        </w:rPr>
-        <w:t>Uszkoreit</w:t>
-      </w:r>
-      <w:proofErr w:type="spellEnd"/>
-      <w:r>
-        <w:rPr>
-          <w:lang w:val="en-GB"/>
-        </w:rPr>
-        <w:t xml:space="preserve">, </w:t>
-      </w:r>
-      <w:proofErr w:type="spellStart"/>
-      <w:r>
-        <w:rPr>
-          <w:lang w:val="en-GB"/>
-        </w:rPr>
-        <w:t>Llion</w:t>
-      </w:r>
-      <w:proofErr w:type="spellEnd"/>
-      <w:r>
-        <w:rPr>
-          <w:lang w:val="en-GB"/>
-        </w:rPr>
-        <w:t xml:space="preserve"> Jones, Aidan N Gomez, </w:t>
-      </w:r>
-      <w:proofErr w:type="spellStart"/>
-      <w:r>
-        <w:rPr>
-          <w:lang w:val="en-GB"/>
-        </w:rPr>
-        <w:t>Łukasz</w:t>
-      </w:r>
-      <w:proofErr w:type="spellEnd"/>
-      <w:r>
-        <w:rPr>
-          <w:lang w:val="en-GB"/>
-        </w:rPr>
-        <w:t xml:space="preserve"> Kaiser, and </w:t>
-      </w:r>
-      <w:proofErr w:type="spellStart"/>
-      <w:r>
-        <w:rPr>
-          <w:lang w:val="en-GB"/>
-        </w:rPr>
-        <w:t>Illia</w:t>
-      </w:r>
-      <w:proofErr w:type="spellEnd"/>
-      <w:r>
-        <w:rPr>
-          <w:lang w:val="en-GB"/>
-        </w:rPr>
-        <w:t xml:space="preserve"> </w:t>
-      </w:r>
-      <w:proofErr w:type="spellStart"/>
-      <w:r>
-        <w:rPr>
-          <w:lang w:val="en-GB"/>
-        </w:rPr>
-        <w:t>Polosukhin</w:t>
-      </w:r>
-      <w:proofErr w:type="spellEnd"/>
-      <w:r>
-        <w:rPr>
-          <w:lang w:val="en-GB"/>
-        </w:rPr>
-        <w:t xml:space="preserve">. Attention is all you need. In NIPS, 2017. </w:t>
+        <w:t xml:space="preserve">Ashish Vaswani, Noam Shazeer, Niki Parmar, Jakob Uszkoreit, Llion Jones, Aidan N Gomez, Łukasz Kaiser, and Illia Polosukhin. Attention is all you need. In NIPS, 2017. </w:t>
       </w:r>
       <w:hyperlink r:id="rId12" w:history="1">
         <w:r>
@@ -4162,23 +5083,15 @@
       </w:pPr>
       <w:r>
         <w:rPr>
-          <w:lang w:val="en-GB"/>
-        </w:rPr>
-        <w:t xml:space="preserve">M. D. </w:t>
-      </w:r>
-      <w:proofErr w:type="spellStart"/>
-      <w:r>
-        <w:rPr>
-          <w:lang w:val="en-GB"/>
-        </w:rPr>
-        <w:t>Zeiler</w:t>
-      </w:r>
-      <w:proofErr w:type="spellEnd"/>
-      <w:r>
-        <w:rPr>
-          <w:lang w:val="en-GB"/>
-        </w:rPr>
-        <w:t xml:space="preserve"> and R. Fergus. Visualizing and understanding convolutional neural networks. In ECCV, 2014. </w:t>
+          <w:lang w:val="de-DE"/>
+        </w:rPr>
+        <w:t xml:space="preserve">M. D. Zeiler and R. Fergus. </w:t>
+      </w:r>
+      <w:r>
+        <w:rPr>
+          <w:lang w:val="en-GB"/>
+        </w:rPr>
+        <w:t xml:space="preserve">Visualizing and understanding convolutional neural networks. In ECCV, 2014. </w:t>
       </w:r>
       <w:hyperlink r:id="rId13" w:history="1">
         <w:r>
@@ -4208,21 +5121,7 @@
         <w:rPr>
           <w:lang w:val="en-GB"/>
         </w:rPr>
-        <w:t xml:space="preserve">Alexey </w:t>
-      </w:r>
-      <w:proofErr w:type="spellStart"/>
-      <w:r>
-        <w:rPr>
-          <w:lang w:val="en-GB"/>
-        </w:rPr>
-        <w:t>Dosovitsky</w:t>
-      </w:r>
-      <w:proofErr w:type="spellEnd"/>
-      <w:r>
-        <w:rPr>
-          <w:lang w:val="en-GB"/>
-        </w:rPr>
-        <w:t xml:space="preserve">, Lucas Beyer. An Image is worth 16x16 words. ICLR, 2021. </w:t>
+        <w:t xml:space="preserve">Alexey Dosovitsky, Lucas Beyer. An Image is worth 16x16 words. ICLR, 2021. </w:t>
       </w:r>
       <w:hyperlink r:id="rId14" w:history="1">
         <w:r>
@@ -4252,21 +5151,7 @@
         <w:rPr>
           <w:lang w:val="en-GB"/>
         </w:rPr>
-        <w:t xml:space="preserve">Karimi, D. </w:t>
-      </w:r>
-      <w:proofErr w:type="spellStart"/>
-      <w:r>
-        <w:rPr>
-          <w:lang w:val="en-GB"/>
-        </w:rPr>
-        <w:t>Vasylechko</w:t>
-      </w:r>
-      <w:proofErr w:type="spellEnd"/>
-      <w:r>
-        <w:rPr>
-          <w:lang w:val="en-GB"/>
-        </w:rPr>
-        <w:t xml:space="preserve">, S. Convolutional-Free Medical Image Segmentation using Transformers. </w:t>
+        <w:t xml:space="preserve">Karimi, D. Vasylechko, S. Convolutional-Free Medical Image Segmentation using Transformers. </w:t>
       </w:r>
       <w:hyperlink r:id="rId15" w:history="1">
         <w:r>
@@ -4286,47 +5171,11 @@
           <w:lang w:val="en-GB"/>
         </w:rPr>
       </w:pPr>
-      <w:proofErr w:type="spellStart"/>
-      <w:r>
-        <w:rPr>
-          <w:lang w:val="en-GB"/>
-        </w:rPr>
-        <w:t>Bazi</w:t>
-      </w:r>
-      <w:proofErr w:type="spellEnd"/>
-      <w:r>
-        <w:rPr>
-          <w:lang w:val="en-GB"/>
-        </w:rPr>
-        <w:t xml:space="preserve">, Y. </w:t>
-      </w:r>
-      <w:proofErr w:type="spellStart"/>
-      <w:r>
-        <w:rPr>
-          <w:lang w:val="en-GB"/>
-        </w:rPr>
-        <w:t>Bashmal</w:t>
-      </w:r>
-      <w:proofErr w:type="spellEnd"/>
-      <w:r>
-        <w:rPr>
-          <w:lang w:val="en-GB"/>
-        </w:rPr>
-        <w:t xml:space="preserve">, L. Rahhal, M. </w:t>
-      </w:r>
-      <w:proofErr w:type="spellStart"/>
-      <w:r>
-        <w:rPr>
-          <w:lang w:val="en-GB"/>
-        </w:rPr>
-        <w:t>Dayil</w:t>
-      </w:r>
-      <w:proofErr w:type="spellEnd"/>
-      <w:r>
-        <w:rPr>
-          <w:lang w:val="en-GB"/>
-        </w:rPr>
-        <w:t xml:space="preserve"> R.A. Vision Transformers for Remote Sensing Image Classification. Remote Sens. </w:t>
+      <w:r>
+        <w:rPr>
+          <w:lang w:val="en-GB"/>
+        </w:rPr>
+        <w:t xml:space="preserve">Bazi, Y. Bashmal, L. Rahhal, M. Dayil R.A. Vision Transformers for Remote Sensing Image Classification. Remote Sens. </w:t>
       </w:r>
       <w:hyperlink r:id="rId16" w:history="1">
         <w:r>
@@ -4346,33 +5195,12 @@
           <w:lang w:val="en-GB"/>
         </w:rPr>
       </w:pPr>
-      <w:proofErr w:type="spellStart"/>
-      <w:r>
-        <w:rPr>
-          <w:lang w:val="en-GB"/>
-        </w:rPr>
-        <w:t>Mingxing</w:t>
-      </w:r>
-      <w:proofErr w:type="spellEnd"/>
-      <w:r>
-        <w:rPr>
-          <w:lang w:val="en-GB"/>
-        </w:rPr>
-        <w:t xml:space="preserve"> Tan, Quoc V. Le </w:t>
-      </w:r>
-      <w:proofErr w:type="spellStart"/>
-      <w:r>
-        <w:rPr>
-          <w:lang w:val="en-GB"/>
-        </w:rPr>
-        <w:t>EfficientNet</w:t>
-      </w:r>
-      <w:proofErr w:type="spellEnd"/>
-      <w:r>
-        <w:rPr>
-          <w:lang w:val="en-GB"/>
-        </w:rPr>
-        <w:t xml:space="preserve">: Rethinking Model Scaling for Convolutional Neural Networks. </w:t>
+      <w:r>
+        <w:rPr>
+          <w:lang w:val="en-GB"/>
+        </w:rPr>
+        <w:lastRenderedPageBreak/>
+        <w:t xml:space="preserve">Mingxing Tan, Quoc V. Le EfficientNet: Rethinking Model Scaling for Convolutional Neural Networks. </w:t>
       </w:r>
       <w:hyperlink r:id="rId17" w:history="1">
         <w:r>
@@ -4392,47 +5220,11 @@
           <w:lang w:val="en-GB"/>
         </w:rPr>
       </w:pPr>
-      <w:proofErr w:type="spellStart"/>
-      <w:r>
-        <w:rPr>
-          <w:lang w:val="en-GB"/>
-        </w:rPr>
-        <w:t>Kaiming</w:t>
-      </w:r>
-      <w:proofErr w:type="spellEnd"/>
-      <w:r>
-        <w:rPr>
-          <w:lang w:val="en-GB"/>
-        </w:rPr>
-        <w:t xml:space="preserve"> He, </w:t>
-      </w:r>
-      <w:proofErr w:type="spellStart"/>
-      <w:r>
-        <w:rPr>
-          <w:lang w:val="en-GB"/>
-        </w:rPr>
-        <w:t>Xiangyu</w:t>
-      </w:r>
-      <w:proofErr w:type="spellEnd"/>
-      <w:r>
-        <w:rPr>
-          <w:lang w:val="en-GB"/>
-        </w:rPr>
-        <w:t xml:space="preserve"> Zhang, </w:t>
-      </w:r>
-      <w:proofErr w:type="spellStart"/>
-      <w:r>
-        <w:rPr>
-          <w:lang w:val="en-GB"/>
-        </w:rPr>
-        <w:t>Shaoqing</w:t>
-      </w:r>
-      <w:proofErr w:type="spellEnd"/>
-      <w:r>
-        <w:rPr>
-          <w:lang w:val="en-GB"/>
-        </w:rPr>
-        <w:t xml:space="preserve"> Ren, Jian Sun. Deep Residual Learning for Image Recognition. </w:t>
+      <w:r>
+        <w:rPr>
+          <w:lang w:val="en-GB"/>
+        </w:rPr>
+        <w:t xml:space="preserve">Kaiming He, Xiangyu Zhang, Shaoqing Ren, Jian Sun. Deep Residual Learning for Image Recognition. </w:t>
       </w:r>
       <w:hyperlink r:id="rId18" w:history="1">
         <w:r>
@@ -4452,47 +5244,11 @@
           <w:lang w:val="en-GB"/>
         </w:rPr>
       </w:pPr>
-      <w:proofErr w:type="spellStart"/>
-      <w:r>
-        <w:rPr>
-          <w:lang w:val="en-GB"/>
-        </w:rPr>
-        <w:t>Yanghao</w:t>
-      </w:r>
-      <w:proofErr w:type="spellEnd"/>
-      <w:r>
-        <w:rPr>
-          <w:lang w:val="en-GB"/>
-        </w:rPr>
-        <w:t xml:space="preserve"> Li, Hanzi Mao, Ross </w:t>
-      </w:r>
-      <w:proofErr w:type="spellStart"/>
-      <w:r>
-        <w:rPr>
-          <w:lang w:val="en-GB"/>
-        </w:rPr>
-        <w:t>Girshick</w:t>
-      </w:r>
-      <w:proofErr w:type="spellEnd"/>
-      <w:r>
-        <w:rPr>
-          <w:lang w:val="en-GB"/>
-        </w:rPr>
-        <w:t xml:space="preserve">, </w:t>
-      </w:r>
-      <w:proofErr w:type="spellStart"/>
-      <w:r>
-        <w:rPr>
-          <w:lang w:val="en-GB"/>
-        </w:rPr>
-        <w:t>Kaiming</w:t>
-      </w:r>
-      <w:proofErr w:type="spellEnd"/>
-      <w:r>
-        <w:rPr>
-          <w:lang w:val="en-GB"/>
-        </w:rPr>
-        <w:t xml:space="preserve"> He. Exploring Plain Vision Transformer Backbones for Object Detection. </w:t>
+      <w:r>
+        <w:rPr>
+          <w:lang w:val="en-GB"/>
+        </w:rPr>
+        <w:t xml:space="preserve">Yanghao Li, Hanzi Mao, Ross Girshick, Kaiming He. Exploring Plain Vision Transformer Backbones for Object Detection. </w:t>
       </w:r>
       <w:hyperlink r:id="rId19" w:history="1">
         <w:r>
@@ -6476,6 +7232,7 @@
     <w:lsdException w:name="HTML Sample" w:semiHidden="1" w:unhideWhenUsed="1"/>
     <w:lsdException w:name="HTML Typewriter" w:semiHidden="1" w:unhideWhenUsed="1"/>
     <w:lsdException w:name="HTML Variable" w:semiHidden="1" w:unhideWhenUsed="1"/>
+    <w:lsdException w:name="Normal Table" w:semiHidden="1" w:unhideWhenUsed="1"/>
     <w:lsdException w:name="annotation subject" w:semiHidden="1" w:unhideWhenUsed="1"/>
     <w:lsdException w:name="No List" w:semiHidden="1" w:unhideWhenUsed="1"/>
     <w:lsdException w:name="Outline List 1" w:semiHidden="1" w:unhideWhenUsed="1"/>
@@ -6518,8 +7275,11 @@
     <w:lsdException w:name="Table Contemporary" w:semiHidden="1" w:unhideWhenUsed="1"/>
     <w:lsdException w:name="Table Elegant" w:semiHidden="1" w:unhideWhenUsed="1"/>
     <w:lsdException w:name="Table Professional" w:semiHidden="1" w:unhideWhenUsed="1"/>
+    <w:lsdException w:name="Table Subtle 1" w:semiHidden="1" w:unhideWhenUsed="1"/>
     <w:lsdException w:name="Table Subtle 2" w:semiHidden="1" w:unhideWhenUsed="1"/>
     <w:lsdException w:name="Table Web 1" w:semiHidden="1" w:unhideWhenUsed="1"/>
+    <w:lsdException w:name="Table Web 2" w:semiHidden="1" w:unhideWhenUsed="1"/>
+    <w:lsdException w:name="Table Web 3" w:semiHidden="1" w:unhideWhenUsed="1"/>
     <w:lsdException w:name="Balloon Text" w:semiHidden="1" w:unhideWhenUsed="1"/>
     <w:lsdException w:name="Table Theme" w:semiHidden="1" w:unhideWhenUsed="1"/>
     <w:lsdException w:name="Placeholder Text" w:semiHidden="1" w:uiPriority="99"/>

</xml_diff>

<commit_message>
Added GCP to the documentation.
</commit_message>
<xml_diff>
--- a/doc/Treeline_paper.docx
+++ b/doc/Treeline_paper.docx
@@ -28,7 +28,7 @@
         <w:rPr>
           <w:lang w:val="en-GB"/>
         </w:rPr>
-        <w:t>Kov</w:t>
+        <w:t>B</w:t>
       </w:r>
       <w:r>
         <w:rPr>
@@ -40,7 +40,50 @@
         <w:rPr>
           <w:lang w:val="en-GB"/>
         </w:rPr>
-        <w:t>cs B</w:t>
+        <w:t>lint</w:t>
+      </w:r>
+      <w:r>
+        <w:rPr>
+          <w:lang w:val="en-GB"/>
+        </w:rPr>
+        <w:t xml:space="preserve"> </w:t>
+      </w:r>
+      <w:r>
+        <w:rPr>
+          <w:lang w:val="en-GB"/>
+        </w:rPr>
+        <w:t>Kovács</w:t>
+      </w:r>
+      <w:r>
+        <w:rPr>
+          <w:lang w:val="en-GB"/>
+        </w:rPr>
+        <w:t xml:space="preserve">, </w:t>
+      </w:r>
+      <w:r>
+        <w:rPr>
+          <w:lang w:val="en-GB"/>
+        </w:rPr>
+        <w:t>Krist</w:t>
+      </w:r>
+      <w:r>
+        <w:rPr>
+          <w:lang w:val="en-GB"/>
+        </w:rPr>
+        <w:t>ó</w:t>
+      </w:r>
+      <w:r>
+        <w:rPr>
+          <w:lang w:val="en-GB"/>
+        </w:rPr>
+        <w:t xml:space="preserve">f </w:t>
+      </w:r>
+      <w:proofErr w:type="spellStart"/>
+      <w:r>
+        <w:rPr>
+          <w:lang w:val="en-GB"/>
+        </w:rPr>
+        <w:t>K</w:t>
       </w:r>
       <w:r>
         <w:rPr>
@@ -52,43 +95,28 @@
         <w:rPr>
           <w:lang w:val="en-GB"/>
         </w:rPr>
-        <w:t xml:space="preserve">lint, </w:t>
-      </w:r>
-      <w:r>
-        <w:rPr>
-          <w:lang w:val="en-GB"/>
-        </w:rPr>
-        <w:t>Krist</w:t>
-      </w:r>
-      <w:r>
-        <w:rPr>
-          <w:lang w:val="en-GB"/>
-        </w:rPr>
-        <w:t>ó</w:t>
-      </w:r>
-      <w:r>
-        <w:rPr>
-          <w:lang w:val="en-GB"/>
-        </w:rPr>
-        <w:t>f K</w:t>
-      </w:r>
-      <w:r>
-        <w:rPr>
-          <w:lang w:val="en-GB"/>
-        </w:rPr>
-        <w:t>á</w:t>
-      </w:r>
-      <w:r>
-        <w:rPr>
-          <w:lang w:val="en-GB"/>
-        </w:rPr>
-        <w:t xml:space="preserve">ssa, </w:t>
-      </w:r>
-      <w:r>
-        <w:rPr>
-          <w:lang w:val="en-GB"/>
-        </w:rPr>
-        <w:t>Najeed Muhammad</w:t>
+        <w:t>ssa</w:t>
+      </w:r>
+      <w:proofErr w:type="spellEnd"/>
+      <w:r>
+        <w:rPr>
+          <w:lang w:val="en-GB"/>
+        </w:rPr>
+        <w:t xml:space="preserve">, </w:t>
+      </w:r>
+      <w:proofErr w:type="spellStart"/>
+      <w:r>
+        <w:rPr>
+          <w:lang w:val="en-GB"/>
+        </w:rPr>
+        <w:t>Najeed</w:t>
+      </w:r>
+      <w:proofErr w:type="spellEnd"/>
+      <w:r>
+        <w:rPr>
+          <w:lang w:val="en-GB"/>
+        </w:rPr>
+        <w:t xml:space="preserve"> Muhammad</w:t>
       </w:r>
     </w:p>
     <w:p>
@@ -167,7 +195,49 @@
         <w:rPr>
           <w:lang w:val="en-GB"/>
         </w:rPr>
-        <w:t>Project advisor: Dr. Beáta Oborny, Professor</w:t>
+        <w:t xml:space="preserve">Project advisor: </w:t>
+      </w:r>
+      <w:proofErr w:type="spellStart"/>
+      <w:r>
+        <w:rPr>
+          <w:lang w:val="en-GB"/>
+        </w:rPr>
+        <w:t>Dr.</w:t>
+      </w:r>
+      <w:proofErr w:type="spellEnd"/>
+      <w:r>
+        <w:rPr>
+          <w:lang w:val="en-GB"/>
+        </w:rPr>
+        <w:t xml:space="preserve"> </w:t>
+      </w:r>
+      <w:proofErr w:type="spellStart"/>
+      <w:r>
+        <w:rPr>
+          <w:lang w:val="en-GB"/>
+        </w:rPr>
+        <w:t>Beáta</w:t>
+      </w:r>
+      <w:proofErr w:type="spellEnd"/>
+      <w:r>
+        <w:rPr>
+          <w:lang w:val="en-GB"/>
+        </w:rPr>
+        <w:t xml:space="preserve"> </w:t>
+      </w:r>
+      <w:proofErr w:type="spellStart"/>
+      <w:r>
+        <w:rPr>
+          <w:lang w:val="en-GB"/>
+        </w:rPr>
+        <w:t>Oborny</w:t>
+      </w:r>
+      <w:proofErr w:type="spellEnd"/>
+      <w:r>
+        <w:rPr>
+          <w:lang w:val="en-GB"/>
+        </w:rPr>
+        <w:t>, Professor</w:t>
       </w:r>
     </w:p>
     <w:p>
@@ -358,7 +428,61 @@
           <w:sz w:val="20"/>
           <w:lang w:val="en-GB"/>
         </w:rPr>
-        <w:t xml:space="preserve">Several studies have investigated the transition from connected to fragmented vegetation across environmental gradients and scaling laws in ecotone geometry (Gastner et al., 2009). Recent research has also suggested that percolation theory predicts some universal features in range margins across environmental gradients (Juhász &amp; Oborny, 2020). However, there is a lack of research that uses satellite </w:t>
+        <w:t>Several studies have investigated the transition from connected to fragmented vegetation across environmental gradients and scaling laws in ecotone geometry (</w:t>
+      </w:r>
+      <w:proofErr w:type="spellStart"/>
+      <w:r>
+        <w:rPr>
+          <w:spacing w:val="2"/>
+          <w:sz w:val="20"/>
+          <w:lang w:val="en-GB"/>
+        </w:rPr>
+        <w:t>Gastner</w:t>
+      </w:r>
+      <w:proofErr w:type="spellEnd"/>
+      <w:r>
+        <w:rPr>
+          <w:spacing w:val="2"/>
+          <w:sz w:val="20"/>
+          <w:lang w:val="en-GB"/>
+        </w:rPr>
+        <w:t xml:space="preserve"> et al., 2009). Recent research has also suggested that percolation theory predicts some universal features in range margins across environmental gradients (</w:t>
+      </w:r>
+      <w:proofErr w:type="spellStart"/>
+      <w:r>
+        <w:rPr>
+          <w:spacing w:val="2"/>
+          <w:sz w:val="20"/>
+          <w:lang w:val="en-GB"/>
+        </w:rPr>
+        <w:t>Juhász</w:t>
+      </w:r>
+      <w:proofErr w:type="spellEnd"/>
+      <w:r>
+        <w:rPr>
+          <w:spacing w:val="2"/>
+          <w:sz w:val="20"/>
+          <w:lang w:val="en-GB"/>
+        </w:rPr>
+        <w:t xml:space="preserve"> &amp; </w:t>
+      </w:r>
+      <w:proofErr w:type="spellStart"/>
+      <w:r>
+        <w:rPr>
+          <w:spacing w:val="2"/>
+          <w:sz w:val="20"/>
+          <w:lang w:val="en-GB"/>
+        </w:rPr>
+        <w:t>Oborny</w:t>
+      </w:r>
+      <w:proofErr w:type="spellEnd"/>
+      <w:r>
+        <w:rPr>
+          <w:spacing w:val="2"/>
+          <w:sz w:val="20"/>
+          <w:lang w:val="en-GB"/>
+        </w:rPr>
+        <w:t xml:space="preserve">, 2020). However, there is a lack of research that uses satellite </w:t>
       </w:r>
       <w:r>
         <w:rPr>
@@ -922,20 +1046,7 @@
           <w:szCs w:val="20"/>
           <w:lang w:val="en-GB"/>
         </w:rPr>
-        <w:t xml:space="preserve"> </w:t>
-      </w:r>
-      <w:r>
-        <w:rPr>
-          <w:rFonts w:ascii="Times New Roman" w:hAnsi="Times New Roman" w:cs="Times New Roman"/>
-          <w:b w:val="0"/>
-          <w:i w:val="0"/>
-          <w:color w:val="000000" w:themeColor="text1"/>
-          <w:spacing w:val="2"/>
-          <w:sz w:val="20"/>
-          <w:szCs w:val="20"/>
-          <w:lang w:val="en-GB"/>
-        </w:rPr>
-        <w:t>contributes to a more thorough understanding of the more complex models implemented.</w:t>
+        <w:t xml:space="preserve"> contributes to a more thorough understanding of the more complex models implemented.</w:t>
       </w:r>
     </w:p>
     <w:p>
@@ -973,9 +1084,6 @@
       </w:r>
       <m:oMath>
         <m:r>
-          <m:rPr>
-            <m:sty m:val="bi"/>
-          </m:rPr>
           <w:rPr>
             <w:rFonts w:ascii="Cambria Math" w:hAnsi="Cambria Math" w:cs="Times New Roman"/>
             <w:color w:val="000000" w:themeColor="text1"/>
@@ -1002,9 +1110,6 @@
       </w:r>
       <m:oMath>
         <m:r>
-          <m:rPr>
-            <m:sty m:val="bi"/>
-          </m:rPr>
           <w:rPr>
             <w:rFonts w:ascii="Cambria Math" w:hAnsi="Cambria Math" w:cs="Times New Roman"/>
             <w:color w:val="000000" w:themeColor="text1"/>
@@ -1058,9 +1163,6 @@
       </w:r>
       <m:oMath>
         <m:r>
-          <m:rPr>
-            <m:sty m:val="bi"/>
-          </m:rPr>
           <w:rPr>
             <w:rFonts w:ascii="Cambria Math" w:hAnsi="Cambria Math" w:cs="Times New Roman"/>
             <w:color w:val="000000" w:themeColor="text1"/>
@@ -1089,7 +1191,6 @@
             <m:r>
               <m:rPr>
                 <m:scr m:val="double-struck"/>
-                <m:sty m:val="bi"/>
               </m:rPr>
               <w:rPr>
                 <w:rFonts w:ascii="Cambria Math" w:hAnsi="Cambria Math" w:cs="Times New Roman"/>
@@ -1104,9 +1205,6 @@
           </m:e>
           <m:sup>
             <m:r>
-              <m:rPr>
-                <m:sty m:val="bi"/>
-              </m:rPr>
               <w:rPr>
                 <w:rFonts w:ascii="Cambria Math" w:hAnsi="Cambria Math" w:cs="Times New Roman"/>
                 <w:color w:val="000000" w:themeColor="text1"/>
@@ -1257,9 +1355,6 @@
           </m:sSupPr>
           <m:e>
             <m:r>
-              <m:rPr>
-                <m:sty m:val="bi"/>
-              </m:rPr>
               <w:rPr>
                 <w:rFonts w:ascii="Cambria Math" w:hAnsi="Cambria Math" w:cs="Times New Roman"/>
                 <w:color w:val="000000" w:themeColor="text1"/>
@@ -1273,9 +1368,6 @@
           </m:e>
           <m:sup>
             <m:r>
-              <m:rPr>
-                <m:sty m:val="bi"/>
-              </m:rPr>
               <w:rPr>
                 <w:rFonts w:ascii="Cambria Math" w:hAnsi="Cambria Math" w:cs="Times New Roman"/>
                 <w:color w:val="000000" w:themeColor="text1"/>
@@ -1343,9 +1435,6 @@
       </w:r>
       <m:oMath>
         <m:r>
-          <m:rPr>
-            <m:sty m:val="bi"/>
-          </m:rPr>
           <w:rPr>
             <w:rFonts w:ascii="Cambria Math" w:hAnsi="Cambria Math" w:cs="Times New Roman"/>
             <w:color w:val="000000" w:themeColor="text1"/>
@@ -1361,6 +1450,7 @@
         <w:rPr>
           <w:rFonts w:ascii="Times New Roman" w:hAnsi="Times New Roman" w:cs="Times New Roman"/>
           <w:b w:val="0"/>
+          <w:bCs/>
           <w:i w:val="0"/>
           <w:color w:val="000000" w:themeColor="text1"/>
           <w:spacing w:val="2"/>
@@ -1374,6 +1464,7 @@
         <w:rPr>
           <w:rFonts w:ascii="Times New Roman" w:hAnsi="Times New Roman" w:cs="Times New Roman"/>
           <w:b w:val="0"/>
+          <w:bCs/>
           <w:i w:val="0"/>
           <w:color w:val="000000" w:themeColor="text1"/>
           <w:spacing w:val="2"/>
@@ -1385,9 +1476,6 @@
       </w:r>
       <m:oMath>
         <m:r>
-          <m:rPr>
-            <m:sty m:val="bi"/>
-          </m:rPr>
           <w:rPr>
             <w:rFonts w:ascii="Cambria Math" w:hAnsi="Cambria Math" w:cs="Times New Roman"/>
             <w:color w:val="000000" w:themeColor="text1"/>
@@ -1403,6 +1491,7 @@
         <w:rPr>
           <w:rFonts w:ascii="Times New Roman" w:hAnsi="Times New Roman" w:cs="Times New Roman"/>
           <w:b w:val="0"/>
+          <w:bCs/>
           <w:i w:val="0"/>
           <w:color w:val="000000" w:themeColor="text1"/>
           <w:spacing w:val="2"/>
@@ -1416,6 +1505,7 @@
         <w:rPr>
           <w:rFonts w:ascii="Times New Roman" w:hAnsi="Times New Roman" w:cs="Times New Roman"/>
           <w:b w:val="0"/>
+          <w:bCs/>
           <w:i w:val="0"/>
           <w:color w:val="000000" w:themeColor="text1"/>
           <w:spacing w:val="2"/>
@@ -1864,7 +1954,18 @@
           <w:sz w:val="20"/>
           <w:lang w:val="en-GB"/>
         </w:rPr>
-        <w:t xml:space="preserve"> step of the model, </w:t>
+        <w:t xml:space="preserve"> step of the </w:t>
+      </w:r>
+      <w:r>
+        <w:rPr>
+          <w:rFonts w:ascii="Times New Roman" w:hAnsi="Times New Roman" w:cs="Times New Roman"/>
+          <w:b w:val="0"/>
+          <w:i w:val="0"/>
+          <w:color w:val="000000" w:themeColor="text1"/>
+          <w:sz w:val="20"/>
+          <w:lang w:val="en-GB"/>
+        </w:rPr>
+        <w:t xml:space="preserve">model, </w:t>
       </w:r>
       <m:oMath>
         <m:sSup>
@@ -1883,9 +1984,6 @@
           </m:sSupPr>
           <m:e>
             <m:r>
-              <m:rPr>
-                <m:sty m:val="bi"/>
-              </m:rPr>
               <w:rPr>
                 <w:rFonts w:ascii="Cambria Math" w:hAnsi="Cambria Math" w:cs="Times New Roman"/>
                 <w:color w:val="000000" w:themeColor="text1"/>
@@ -1899,9 +1997,6 @@
           </m:e>
           <m:sup>
             <m:r>
-              <m:rPr>
-                <m:sty m:val="bi"/>
-              </m:rPr>
               <w:rPr>
                 <w:rFonts w:ascii="Cambria Math" w:hAnsi="Cambria Math" w:cs="Times New Roman"/>
                 <w:color w:val="000000" w:themeColor="text1"/>
@@ -2020,9 +2115,6 @@
       </w:r>
       <m:oMath>
         <m:r>
-          <m:rPr>
-            <m:sty m:val="bi"/>
-          </m:rPr>
           <w:rPr>
             <w:rFonts w:ascii="Cambria Math" w:hAnsi="Cambria Math" w:cs="Times New Roman"/>
             <w:color w:val="000000" w:themeColor="text1"/>
@@ -2056,13 +2148,22 @@
           <w:sz w:val="20"/>
           <w:lang w:val="en-GB"/>
         </w:rPr>
-        <w:t xml:space="preserve">. However, if the cell is unoccupied, the colonization occurs with a probability of </w:t>
+        <w:t xml:space="preserve">. However, if the </w:t>
+      </w:r>
+      <w:r>
+        <w:rPr>
+          <w:rFonts w:ascii="Times New Roman" w:hAnsi="Times New Roman" w:cs="Times New Roman"/>
+          <w:b w:val="0"/>
+          <w:bCs/>
+          <w:i w:val="0"/>
+          <w:color w:val="000000" w:themeColor="text1"/>
+          <w:sz w:val="20"/>
+          <w:lang w:val="en-GB"/>
+        </w:rPr>
+        <w:t xml:space="preserve">cell is unoccupied, the colonization occurs with a probability of </w:t>
       </w:r>
       <m:oMath>
         <m:r>
-          <m:rPr>
-            <m:sty m:val="bi"/>
-          </m:rPr>
           <w:rPr>
             <w:rFonts w:ascii="Cambria Math" w:hAnsi="Cambria Math" w:cs="Times New Roman"/>
             <w:color w:val="000000" w:themeColor="text1"/>
@@ -2077,6 +2178,7 @@
               <w:rPr>
                 <w:rFonts w:ascii="Cambria Math" w:hAnsi="Cambria Math" w:cs="Times New Roman"/>
                 <w:b w:val="0"/>
+                <w:bCs/>
                 <w:color w:val="000000" w:themeColor="text1"/>
                 <w:sz w:val="20"/>
                 <w:lang w:val="en-GB"/>
@@ -2085,9 +2187,6 @@
           </m:fPr>
           <m:num>
             <m:r>
-              <m:rPr>
-                <m:sty m:val="bi"/>
-              </m:rPr>
               <w:rPr>
                 <w:rFonts w:ascii="Cambria Math" w:hAnsi="Cambria Math" w:cs="Times New Roman"/>
                 <w:color w:val="000000" w:themeColor="text1"/>
@@ -2099,9 +2198,6 @@
           </m:num>
           <m:den>
             <m:r>
-              <m:rPr>
-                <m:sty m:val="bi"/>
-              </m:rPr>
               <w:rPr>
                 <w:rFonts w:ascii="Cambria Math" w:hAnsi="Cambria Math" w:cs="Times New Roman"/>
                 <w:color w:val="000000" w:themeColor="text1"/>
@@ -2117,6 +2213,7 @@
         <w:rPr>
           <w:rFonts w:ascii="Times New Roman" w:hAnsi="Times New Roman" w:cs="Times New Roman"/>
           <w:b w:val="0"/>
+          <w:bCs/>
           <w:i w:val="0"/>
           <w:color w:val="000000" w:themeColor="text1"/>
           <w:sz w:val="20"/>
@@ -2126,9 +2223,6 @@
       </w:r>
       <m:oMath>
         <m:r>
-          <m:rPr>
-            <m:sty m:val="bi"/>
-          </m:rPr>
           <w:rPr>
             <w:rFonts w:ascii="Cambria Math" w:hAnsi="Cambria Math" w:cs="Times New Roman"/>
             <w:color w:val="000000" w:themeColor="text1"/>
@@ -2144,6 +2238,7 @@
         <w:rPr>
           <w:rFonts w:ascii="Times New Roman" w:hAnsi="Times New Roman" w:cs="Times New Roman"/>
           <w:b w:val="0"/>
+          <w:bCs/>
           <w:i w:val="0"/>
           <w:color w:val="000000" w:themeColor="text1"/>
           <w:spacing w:val="2"/>
@@ -2157,6 +2252,7 @@
         <w:rPr>
           <w:rFonts w:ascii="Times New Roman" w:hAnsi="Times New Roman" w:cs="Times New Roman"/>
           <w:b w:val="0"/>
+          <w:bCs/>
           <w:i w:val="0"/>
           <w:color w:val="000000" w:themeColor="text1"/>
           <w:sz w:val="20"/>
@@ -2166,9 +2262,6 @@
       </w:r>
       <m:oMath>
         <m:r>
-          <m:rPr>
-            <m:sty m:val="bi"/>
-          </m:rPr>
           <w:rPr>
             <w:rFonts w:ascii="Cambria Math" w:hAnsi="Cambria Math" w:cs="Times New Roman"/>
             <w:color w:val="000000" w:themeColor="text1"/>
@@ -2185,6 +2278,7 @@
               <w:rPr>
                 <w:rFonts w:ascii="Cambria Math" w:hAnsi="Cambria Math" w:cs="Times New Roman"/>
                 <w:b w:val="0"/>
+                <w:bCs/>
                 <w:color w:val="000000" w:themeColor="text1"/>
                 <w:sz w:val="20"/>
                 <w:lang w:val="en-GB"/>
@@ -2193,9 +2287,6 @@
           </m:dPr>
           <m:e>
             <m:r>
-              <m:rPr>
-                <m:sty m:val="bi"/>
-              </m:rPr>
               <w:rPr>
                 <w:rFonts w:ascii="Cambria Math" w:hAnsi="Cambria Math" w:cs="Times New Roman"/>
                 <w:color w:val="000000" w:themeColor="text1"/>
@@ -2205,9 +2296,6 @@
               <m:t>0</m:t>
             </m:r>
             <m:r>
-              <m:rPr>
-                <m:sty m:val="bi"/>
-              </m:rPr>
               <w:rPr>
                 <w:rFonts w:ascii="Cambria Math" w:hAnsi="Cambria Math" w:cs="Times New Roman"/>
                 <w:color w:val="000000" w:themeColor="text1"/>
@@ -2216,9 +2304,6 @@
               <m:t>;</m:t>
             </m:r>
             <m:r>
-              <m:rPr>
-                <m:sty m:val="bi"/>
-              </m:rPr>
               <w:rPr>
                 <w:rFonts w:ascii="Cambria Math" w:hAnsi="Cambria Math" w:cs="Times New Roman"/>
                 <w:color w:val="000000" w:themeColor="text1"/>
@@ -3262,6 +3347,9 @@
       </w:r>
       <m:oMath>
         <m:r>
+          <m:rPr>
+            <m:sty m:val="bi"/>
+          </m:rPr>
           <w:rPr>
             <w:rFonts w:ascii="Cambria Math" w:hAnsi="Cambria Math" w:cs="Times New Roman"/>
             <w:color w:val="000000" w:themeColor="text1"/>
@@ -3288,6 +3376,9 @@
       </w:r>
       <m:oMath>
         <m:r>
+          <m:rPr>
+            <m:sty m:val="bi"/>
+          </m:rPr>
           <w:rPr>
             <w:rFonts w:ascii="Cambria Math" w:hAnsi="Cambria Math" w:cs="Times New Roman"/>
             <w:color w:val="000000" w:themeColor="text1"/>
@@ -3314,6 +3405,9 @@
       </w:r>
       <m:oMath>
         <m:r>
+          <m:rPr>
+            <m:sty m:val="bi"/>
+          </m:rPr>
           <w:rPr>
             <w:rFonts w:ascii="Cambria Math" w:hAnsi="Cambria Math" w:cs="Times New Roman"/>
             <w:color w:val="000000" w:themeColor="text1"/>
@@ -3396,7 +3490,20 @@
           <w:szCs w:val="20"/>
           <w:lang w:val="en-GB"/>
         </w:rPr>
-        <w:t>randomly assign 1% of the lattice cells as occupied, representing the initial presence of tree species. At each</w:t>
+        <w:t xml:space="preserve">randomly assign 1% of the lattice cells as occupied, representing the initial </w:t>
+      </w:r>
+      <w:r>
+        <w:rPr>
+          <w:rFonts w:ascii="Times New Roman" w:hAnsi="Times New Roman" w:cs="Times New Roman"/>
+          <w:b w:val="0"/>
+          <w:i w:val="0"/>
+          <w:color w:val="000000" w:themeColor="text1"/>
+          <w:spacing w:val="2"/>
+          <w:sz w:val="20"/>
+          <w:szCs w:val="20"/>
+          <w:lang w:val="en-GB"/>
+        </w:rPr>
+        <w:t>presence of tree species. At each</w:t>
       </w:r>
       <w:r>
         <w:rPr>
@@ -3452,9 +3559,6 @@
           </m:sSupPr>
           <m:e>
             <m:r>
-              <m:rPr>
-                <m:sty m:val="bi"/>
-              </m:rPr>
               <w:rPr>
                 <w:rFonts w:ascii="Cambria Math" w:hAnsi="Cambria Math" w:cs="Times New Roman"/>
                 <w:color w:val="000000" w:themeColor="text1"/>
@@ -3468,9 +3572,6 @@
           </m:e>
           <m:sup>
             <m:r>
-              <m:rPr>
-                <m:sty m:val="bi"/>
-              </m:rPr>
               <w:rPr>
                 <w:rFonts w:ascii="Cambria Math" w:hAnsi="Cambria Math" w:cs="Times New Roman"/>
                 <w:color w:val="000000" w:themeColor="text1"/>
@@ -3560,7 +3661,20 @@
           <w:szCs w:val="20"/>
           <w:lang w:val="en-GB"/>
         </w:rPr>
-        <w:t>, one after the other,</w:t>
+        <w:t>, one after the</w:t>
+      </w:r>
+      <w:r>
+        <w:rPr>
+          <w:rFonts w:ascii="Times New Roman" w:hAnsi="Times New Roman" w:cs="Times New Roman"/>
+          <w:b w:val="0"/>
+          <w:i w:val="0"/>
+          <w:color w:val="000000" w:themeColor="text1"/>
+          <w:spacing w:val="2"/>
+          <w:sz w:val="20"/>
+          <w:szCs w:val="20"/>
+          <w:lang w:val="en-GB"/>
+        </w:rPr>
+        <w:t xml:space="preserve"> other,</w:t>
       </w:r>
       <w:r>
         <w:rPr>
@@ -3655,6 +3769,587 @@
           <w:lang w:val="en-GB"/>
         </w:rPr>
         <w:t xml:space="preserve">will go extinct with a probability of </w:t>
+      </w:r>
+      <m:oMath>
+        <m:r>
+          <m:rPr>
+            <m:sty m:val="bi"/>
+          </m:rPr>
+          <w:rPr>
+            <w:rFonts w:ascii="Cambria Math" w:hAnsi="Cambria Math" w:cs="Times New Roman"/>
+            <w:color w:val="000000" w:themeColor="text1"/>
+            <w:spacing w:val="2"/>
+            <w:sz w:val="20"/>
+            <w:szCs w:val="20"/>
+            <w:lang w:val="en-GB"/>
+          </w:rPr>
+          <m:t>e(x)</m:t>
+        </m:r>
+      </m:oMath>
+      <w:r>
+        <w:rPr>
+          <w:rFonts w:ascii="Times New Roman" w:hAnsi="Times New Roman" w:cs="Times New Roman"/>
+          <w:b w:val="0"/>
+          <w:i w:val="0"/>
+          <w:color w:val="000000" w:themeColor="text1"/>
+          <w:spacing w:val="2"/>
+          <w:sz w:val="20"/>
+          <w:szCs w:val="20"/>
+          <w:lang w:val="en-GB"/>
+        </w:rPr>
+        <w:t xml:space="preserve">. </w:t>
+      </w:r>
+      <w:r>
+        <w:rPr>
+          <w:rFonts w:ascii="Times New Roman" w:hAnsi="Times New Roman" w:cs="Times New Roman"/>
+          <w:b w:val="0"/>
+          <w:i w:val="0"/>
+          <w:color w:val="000000" w:themeColor="text1"/>
+          <w:spacing w:val="2"/>
+          <w:sz w:val="20"/>
+          <w:szCs w:val="20"/>
+          <w:lang w:val="en-GB"/>
+        </w:rPr>
+        <w:t>If</w:t>
+      </w:r>
+      <w:r>
+        <w:rPr>
+          <w:rFonts w:ascii="Times New Roman" w:hAnsi="Times New Roman" w:cs="Times New Roman"/>
+          <w:b w:val="0"/>
+          <w:i w:val="0"/>
+          <w:color w:val="000000" w:themeColor="text1"/>
+          <w:spacing w:val="2"/>
+          <w:sz w:val="20"/>
+          <w:szCs w:val="20"/>
+          <w:lang w:val="en-GB"/>
+        </w:rPr>
+        <w:t xml:space="preserve"> the cell is unoccupied, the colonization occurs with a probability of </w:t>
+      </w:r>
+      <m:oMath>
+        <m:r>
+          <m:rPr>
+            <m:sty m:val="bi"/>
+          </m:rPr>
+          <w:rPr>
+            <w:rFonts w:ascii="Cambria Math" w:hAnsi="Cambria Math" w:cs="Times New Roman"/>
+            <w:color w:val="000000" w:themeColor="text1"/>
+            <w:spacing w:val="2"/>
+            <w:sz w:val="20"/>
+            <w:szCs w:val="20"/>
+            <w:lang w:val="en-GB"/>
+          </w:rPr>
+          <m:t>c(x)</m:t>
+        </m:r>
+      </m:oMath>
+      <w:r>
+        <w:rPr>
+          <w:rFonts w:ascii="Times New Roman" w:hAnsi="Times New Roman" w:cs="Times New Roman"/>
+          <w:b w:val="0"/>
+          <w:i w:val="0"/>
+          <w:color w:val="000000" w:themeColor="text1"/>
+          <w:spacing w:val="2"/>
+          <w:sz w:val="20"/>
+          <w:szCs w:val="20"/>
+          <w:lang w:val="en-GB"/>
+        </w:rPr>
+        <w:t xml:space="preserve">, where </w:t>
+      </w:r>
+      <m:oMath>
+        <m:r>
+          <m:rPr>
+            <m:sty m:val="bi"/>
+          </m:rPr>
+          <w:rPr>
+            <w:rFonts w:ascii="Cambria Math" w:hAnsi="Cambria Math" w:cs="Times New Roman"/>
+            <w:color w:val="000000" w:themeColor="text1"/>
+            <w:spacing w:val="2"/>
+            <w:sz w:val="20"/>
+            <w:szCs w:val="20"/>
+            <w:lang w:val="en-GB"/>
+          </w:rPr>
+          <m:t>c(x)</m:t>
+        </m:r>
+      </m:oMath>
+      <w:r>
+        <w:rPr>
+          <w:rFonts w:ascii="Times New Roman" w:hAnsi="Times New Roman" w:cs="Times New Roman"/>
+          <w:b w:val="0"/>
+          <w:i w:val="0"/>
+          <w:color w:val="000000" w:themeColor="text1"/>
+          <w:spacing w:val="2"/>
+          <w:sz w:val="20"/>
+          <w:szCs w:val="20"/>
+          <w:lang w:val="en-GB"/>
+        </w:rPr>
+        <w:t xml:space="preserve"> </w:t>
+      </w:r>
+      <w:r>
+        <w:rPr>
+          <w:rFonts w:ascii="Times New Roman" w:hAnsi="Times New Roman" w:cs="Times New Roman"/>
+          <w:b w:val="0"/>
+          <w:i w:val="0"/>
+          <w:color w:val="000000" w:themeColor="text1"/>
+          <w:spacing w:val="2"/>
+          <w:sz w:val="20"/>
+          <w:szCs w:val="20"/>
+          <w:lang w:val="en-GB"/>
+        </w:rPr>
+        <w:t xml:space="preserve">and </w:t>
+      </w:r>
+      <m:oMath>
+        <m:r>
+          <m:rPr>
+            <m:sty m:val="bi"/>
+          </m:rPr>
+          <w:rPr>
+            <w:rFonts w:ascii="Cambria Math" w:hAnsi="Cambria Math" w:cs="Times New Roman"/>
+            <w:color w:val="000000" w:themeColor="text1"/>
+            <w:spacing w:val="2"/>
+            <w:sz w:val="20"/>
+            <w:szCs w:val="20"/>
+            <w:lang w:val="en-GB"/>
+          </w:rPr>
+          <m:t>e(x)</m:t>
+        </m:r>
+      </m:oMath>
+      <w:r>
+        <w:rPr>
+          <w:rFonts w:ascii="Times New Roman" w:hAnsi="Times New Roman" w:cs="Times New Roman"/>
+          <w:b w:val="0"/>
+          <w:i w:val="0"/>
+          <w:color w:val="000000" w:themeColor="text1"/>
+          <w:spacing w:val="2"/>
+          <w:sz w:val="20"/>
+          <w:szCs w:val="20"/>
+          <w:lang w:val="en-GB"/>
+        </w:rPr>
+        <w:t xml:space="preserve"> </w:t>
+      </w:r>
+      <w:r>
+        <w:rPr>
+          <w:rFonts w:ascii="Times New Roman" w:hAnsi="Times New Roman" w:cs="Times New Roman"/>
+          <w:b w:val="0"/>
+          <w:i w:val="0"/>
+          <w:color w:val="000000" w:themeColor="text1"/>
+          <w:spacing w:val="2"/>
+          <w:sz w:val="20"/>
+          <w:szCs w:val="20"/>
+          <w:lang w:val="en-GB"/>
+        </w:rPr>
+        <w:t>represent the colonization</w:t>
+      </w:r>
+      <w:r>
+        <w:rPr>
+          <w:rFonts w:ascii="Times New Roman" w:hAnsi="Times New Roman" w:cs="Times New Roman"/>
+          <w:b w:val="0"/>
+          <w:i w:val="0"/>
+          <w:color w:val="000000" w:themeColor="text1"/>
+          <w:spacing w:val="2"/>
+          <w:sz w:val="20"/>
+          <w:szCs w:val="20"/>
+          <w:lang w:val="en-GB"/>
+        </w:rPr>
+        <w:t xml:space="preserve"> and extinction</w:t>
+      </w:r>
+      <w:r>
+        <w:rPr>
+          <w:rFonts w:ascii="Times New Roman" w:hAnsi="Times New Roman" w:cs="Times New Roman"/>
+          <w:b w:val="0"/>
+          <w:i w:val="0"/>
+          <w:color w:val="000000" w:themeColor="text1"/>
+          <w:spacing w:val="2"/>
+          <w:sz w:val="20"/>
+          <w:szCs w:val="20"/>
+          <w:lang w:val="en-GB"/>
+        </w:rPr>
+        <w:t xml:space="preserve"> rate influenced by the gradient variable </w:t>
+      </w:r>
+      <m:oMath>
+        <m:r>
+          <m:rPr>
+            <m:sty m:val="bi"/>
+          </m:rPr>
+          <w:rPr>
+            <w:rFonts w:ascii="Cambria Math" w:hAnsi="Cambria Math" w:cs="Times New Roman"/>
+            <w:color w:val="000000" w:themeColor="text1"/>
+            <w:spacing w:val="2"/>
+            <w:sz w:val="20"/>
+            <w:szCs w:val="20"/>
+            <w:lang w:val="en-GB"/>
+          </w:rPr>
+          <m:t>x</m:t>
+        </m:r>
+      </m:oMath>
+      <w:r>
+        <w:rPr>
+          <w:rFonts w:ascii="Times New Roman" w:hAnsi="Times New Roman" w:cs="Times New Roman"/>
+          <w:b w:val="0"/>
+          <w:i w:val="0"/>
+          <w:color w:val="000000" w:themeColor="text1"/>
+          <w:spacing w:val="2"/>
+          <w:sz w:val="20"/>
+          <w:szCs w:val="20"/>
+          <w:lang w:val="en-GB"/>
+        </w:rPr>
+        <w:t xml:space="preserve">. The colonization probability is higher in areas with more </w:t>
+      </w:r>
+      <w:r>
+        <w:rPr>
+          <w:rFonts w:ascii="Times New Roman" w:hAnsi="Times New Roman" w:cs="Times New Roman"/>
+          <w:b w:val="0"/>
+          <w:i w:val="0"/>
+          <w:color w:val="000000" w:themeColor="text1"/>
+          <w:spacing w:val="2"/>
+          <w:sz w:val="20"/>
+          <w:szCs w:val="20"/>
+          <w:lang w:val="en-GB"/>
+        </w:rPr>
+        <w:t>favourable</w:t>
+      </w:r>
+      <w:r>
+        <w:rPr>
+          <w:rFonts w:ascii="Times New Roman" w:hAnsi="Times New Roman" w:cs="Times New Roman"/>
+          <w:b w:val="0"/>
+          <w:i w:val="0"/>
+          <w:color w:val="000000" w:themeColor="text1"/>
+          <w:spacing w:val="2"/>
+          <w:sz w:val="20"/>
+          <w:szCs w:val="20"/>
+          <w:lang w:val="en-GB"/>
+        </w:rPr>
+        <w:t xml:space="preserve"> environmental conditions.</w:t>
+      </w:r>
+      <w:r>
+        <w:rPr>
+          <w:rFonts w:ascii="Times New Roman" w:hAnsi="Times New Roman" w:cs="Times New Roman"/>
+          <w:b w:val="0"/>
+          <w:i w:val="0"/>
+          <w:color w:val="000000" w:themeColor="text1"/>
+          <w:spacing w:val="2"/>
+          <w:sz w:val="20"/>
+          <w:szCs w:val="20"/>
+          <w:lang w:val="en-GB"/>
+        </w:rPr>
+        <w:t xml:space="preserve"> Similarly, the extinction probability is higher in areas with less favourable environmental conditions.</w:t>
+      </w:r>
+    </w:p>
+    <w:p>
+      <w:pPr>
+        <w:pStyle w:val="H2First"/>
+        <w:numPr>
+          <w:ilvl w:val="0"/>
+          <w:numId w:val="0"/>
+        </w:numPr>
+        <w:ind w:left="720"/>
+        <w:jc w:val="both"/>
+        <w:rPr>
+          <w:rFonts w:ascii="Times New Roman" w:hAnsi="Times New Roman" w:cs="Times New Roman"/>
+          <w:b w:val="0"/>
+          <w:i w:val="0"/>
+          <w:color w:val="000000" w:themeColor="text1"/>
+          <w:spacing w:val="2"/>
+          <w:sz w:val="20"/>
+          <w:szCs w:val="20"/>
+          <w:lang w:val="en-GB"/>
+        </w:rPr>
+      </w:pPr>
+      <w:r>
+        <w:rPr>
+          <w:rFonts w:ascii="Times New Roman" w:hAnsi="Times New Roman" w:cs="Times New Roman"/>
+          <w:b w:val="0"/>
+          <w:i w:val="0"/>
+          <w:color w:val="000000" w:themeColor="text1"/>
+          <w:spacing w:val="2"/>
+          <w:sz w:val="20"/>
+          <w:szCs w:val="20"/>
+          <w:lang w:val="en-GB"/>
+        </w:rPr>
+        <w:t xml:space="preserve">By incorporating gradient-dependent colonization and extinction probabilities, the gradient </w:t>
+      </w:r>
+      <w:r>
+        <w:rPr>
+          <w:rFonts w:ascii="Times New Roman" w:hAnsi="Times New Roman" w:cs="Times New Roman"/>
+          <w:b w:val="0"/>
+          <w:i w:val="0"/>
+          <w:color w:val="000000" w:themeColor="text1"/>
+          <w:spacing w:val="2"/>
+          <w:sz w:val="20"/>
+          <w:szCs w:val="20"/>
+          <w:lang w:val="en-GB"/>
+        </w:rPr>
+        <w:t>random map</w:t>
+      </w:r>
+      <w:r>
+        <w:rPr>
+          <w:rFonts w:ascii="Times New Roman" w:hAnsi="Times New Roman" w:cs="Times New Roman"/>
+          <w:b w:val="0"/>
+          <w:i w:val="0"/>
+          <w:color w:val="000000" w:themeColor="text1"/>
+          <w:spacing w:val="2"/>
+          <w:sz w:val="20"/>
+          <w:szCs w:val="20"/>
+          <w:lang w:val="en-GB"/>
+        </w:rPr>
+        <w:t xml:space="preserve"> model captures the spatial dynamics of tree species in response to environmental variations. It allows for the exploration of how species colonization and persistence are influenced by the gradient variable </w:t>
+      </w:r>
+      <m:oMath>
+        <m:r>
+          <m:rPr>
+            <m:sty m:val="bi"/>
+          </m:rPr>
+          <w:rPr>
+            <w:rFonts w:ascii="Cambria Math" w:hAnsi="Cambria Math" w:cs="Times New Roman"/>
+            <w:color w:val="000000" w:themeColor="text1"/>
+            <w:spacing w:val="2"/>
+            <w:sz w:val="20"/>
+            <w:szCs w:val="20"/>
+            <w:lang w:val="en-GB"/>
+          </w:rPr>
+          <m:t>x</m:t>
+        </m:r>
+      </m:oMath>
+      <w:r>
+        <w:rPr>
+          <w:rFonts w:ascii="Times New Roman" w:hAnsi="Times New Roman" w:cs="Times New Roman"/>
+          <w:b w:val="0"/>
+          <w:i w:val="0"/>
+          <w:color w:val="000000" w:themeColor="text1"/>
+          <w:spacing w:val="2"/>
+          <w:sz w:val="20"/>
+          <w:szCs w:val="20"/>
+          <w:lang w:val="en-GB"/>
+        </w:rPr>
+        <w:t>, providing insights into the relationship between environmental gradients and tree species distribution patterns.</w:t>
+      </w:r>
+    </w:p>
+    <w:p>
+      <w:pPr>
+        <w:pStyle w:val="H2First"/>
+        <w:numPr>
+          <w:ilvl w:val="0"/>
+          <w:numId w:val="0"/>
+        </w:numPr>
+        <w:ind w:left="720"/>
+        <w:jc w:val="both"/>
+        <w:rPr>
+          <w:rFonts w:ascii="Times New Roman" w:hAnsi="Times New Roman" w:cs="Times New Roman"/>
+          <w:b w:val="0"/>
+          <w:i w:val="0"/>
+          <w:color w:val="000000" w:themeColor="text1"/>
+          <w:spacing w:val="2"/>
+          <w:sz w:val="20"/>
+          <w:szCs w:val="20"/>
+          <w:lang w:val="en-GB"/>
+        </w:rPr>
+      </w:pPr>
+      <w:r>
+        <w:rPr>
+          <w:rFonts w:ascii="Times New Roman" w:hAnsi="Times New Roman" w:cs="Times New Roman"/>
+          <w:b w:val="0"/>
+          <w:i w:val="0"/>
+          <w:color w:val="000000" w:themeColor="text1"/>
+          <w:spacing w:val="2"/>
+          <w:sz w:val="20"/>
+          <w:szCs w:val="20"/>
+          <w:lang w:val="en-GB"/>
+        </w:rPr>
+        <w:t xml:space="preserve">However, it is important to note that the gradient </w:t>
+      </w:r>
+      <w:r>
+        <w:rPr>
+          <w:rFonts w:ascii="Times New Roman" w:hAnsi="Times New Roman" w:cs="Times New Roman"/>
+          <w:b w:val="0"/>
+          <w:i w:val="0"/>
+          <w:color w:val="000000" w:themeColor="text1"/>
+          <w:spacing w:val="2"/>
+          <w:sz w:val="20"/>
+          <w:szCs w:val="20"/>
+          <w:lang w:val="en-GB"/>
+        </w:rPr>
+        <w:t>random map</w:t>
+      </w:r>
+      <w:r>
+        <w:rPr>
+          <w:rFonts w:ascii="Times New Roman" w:hAnsi="Times New Roman" w:cs="Times New Roman"/>
+          <w:b w:val="0"/>
+          <w:i w:val="0"/>
+          <w:color w:val="000000" w:themeColor="text1"/>
+          <w:spacing w:val="2"/>
+          <w:sz w:val="20"/>
+          <w:szCs w:val="20"/>
+          <w:lang w:val="en-GB"/>
+        </w:rPr>
+        <w:t xml:space="preserve"> model assumes a continuous gradient variable and functions </w:t>
+      </w:r>
+      <m:oMath>
+        <m:r>
+          <m:rPr>
+            <m:sty m:val="bi"/>
+          </m:rPr>
+          <w:rPr>
+            <w:rFonts w:ascii="Cambria Math" w:hAnsi="Cambria Math" w:cs="Times New Roman"/>
+            <w:color w:val="000000" w:themeColor="text1"/>
+            <w:spacing w:val="2"/>
+            <w:sz w:val="20"/>
+            <w:szCs w:val="20"/>
+            <w:lang w:val="en-GB"/>
+          </w:rPr>
+          <m:t>c(x)</m:t>
+        </m:r>
+      </m:oMath>
+      <w:r>
+        <w:rPr>
+          <w:rFonts w:ascii="Times New Roman" w:hAnsi="Times New Roman" w:cs="Times New Roman"/>
+          <w:b w:val="0"/>
+          <w:i w:val="0"/>
+          <w:color w:val="000000" w:themeColor="text1"/>
+          <w:spacing w:val="2"/>
+          <w:sz w:val="20"/>
+          <w:szCs w:val="20"/>
+          <w:lang w:val="en-GB"/>
+        </w:rPr>
+        <w:t xml:space="preserve"> and </w:t>
+      </w:r>
+      <m:oMath>
+        <m:r>
+          <m:rPr>
+            <m:sty m:val="bi"/>
+          </m:rPr>
+          <w:rPr>
+            <w:rFonts w:ascii="Cambria Math" w:hAnsi="Cambria Math" w:cs="Times New Roman"/>
+            <w:color w:val="000000" w:themeColor="text1"/>
+            <w:spacing w:val="2"/>
+            <w:sz w:val="20"/>
+            <w:szCs w:val="20"/>
+            <w:lang w:val="en-GB"/>
+          </w:rPr>
+          <m:t>e(x)</m:t>
+        </m:r>
+      </m:oMath>
+      <w:r>
+        <w:rPr>
+          <w:rFonts w:ascii="Times New Roman" w:hAnsi="Times New Roman" w:cs="Times New Roman"/>
+          <w:b w:val="0"/>
+          <w:i w:val="0"/>
+          <w:color w:val="000000" w:themeColor="text1"/>
+          <w:spacing w:val="2"/>
+          <w:sz w:val="20"/>
+          <w:szCs w:val="20"/>
+          <w:lang w:val="en-GB"/>
+        </w:rPr>
+        <w:t xml:space="preserve"> that appropriately capture the underlying ecological processes. </w:t>
+      </w:r>
+      <w:r>
+        <w:rPr>
+          <w:rFonts w:ascii="Times New Roman" w:hAnsi="Times New Roman" w:cs="Times New Roman"/>
+          <w:b w:val="0"/>
+          <w:i w:val="0"/>
+          <w:color w:val="000000" w:themeColor="text1"/>
+          <w:spacing w:val="2"/>
+          <w:sz w:val="20"/>
+          <w:szCs w:val="20"/>
+          <w:lang w:val="en-GB"/>
+        </w:rPr>
+        <w:t>These functions should be carefully selected and validated based on ecological knowledge and data availability.</w:t>
+      </w:r>
+    </w:p>
+    <w:p>
+      <w:pPr>
+        <w:pStyle w:val="H2First"/>
+        <w:numPr>
+          <w:ilvl w:val="2"/>
+          <w:numId w:val="14"/>
+        </w:numPr>
+        <w:rPr>
+          <w:lang w:val="en-GB"/>
+        </w:rPr>
+      </w:pPr>
+      <w:r>
+        <w:rPr>
+          <w:lang w:val="en-GB"/>
+        </w:rPr>
+        <w:t>Gradient Contact Process</w:t>
+      </w:r>
+    </w:p>
+    <w:p>
+      <w:pPr>
+        <w:pStyle w:val="H2First"/>
+        <w:numPr>
+          <w:ilvl w:val="0"/>
+          <w:numId w:val="0"/>
+        </w:numPr>
+        <w:ind w:left="720"/>
+        <w:jc w:val="both"/>
+        <w:rPr>
+          <w:rFonts w:ascii="Times New Roman" w:hAnsi="Times New Roman" w:cs="Times New Roman"/>
+          <w:b w:val="0"/>
+          <w:i w:val="0"/>
+          <w:color w:val="000000" w:themeColor="text1"/>
+          <w:spacing w:val="2"/>
+          <w:sz w:val="20"/>
+          <w:szCs w:val="20"/>
+          <w:lang w:val="en-GB"/>
+        </w:rPr>
+      </w:pPr>
+      <w:r>
+        <w:rPr>
+          <w:rFonts w:ascii="Times New Roman" w:hAnsi="Times New Roman" w:cs="Times New Roman"/>
+          <w:b w:val="0"/>
+          <w:i w:val="0"/>
+          <w:color w:val="000000" w:themeColor="text1"/>
+          <w:spacing w:val="2"/>
+          <w:sz w:val="20"/>
+          <w:szCs w:val="20"/>
+          <w:lang w:val="en-GB"/>
+        </w:rPr>
+        <w:t>Finally, we</w:t>
+      </w:r>
+      <w:r>
+        <w:rPr>
+          <w:rFonts w:ascii="Times New Roman" w:hAnsi="Times New Roman" w:cs="Times New Roman"/>
+          <w:b w:val="0"/>
+          <w:i w:val="0"/>
+          <w:color w:val="000000" w:themeColor="text1"/>
+          <w:spacing w:val="2"/>
+          <w:sz w:val="20"/>
+          <w:szCs w:val="20"/>
+          <w:lang w:val="en-GB"/>
+        </w:rPr>
+        <w:t xml:space="preserve"> utilize the gradient contact process model with a tube-like boundary to study the spatial distribution of tree species on a bounded square lattice, incorporating gradient-dependent colonization and extinction probabilities.</w:t>
+      </w:r>
+    </w:p>
+    <w:p>
+      <w:pPr>
+        <w:pStyle w:val="H2First"/>
+        <w:numPr>
+          <w:ilvl w:val="0"/>
+          <w:numId w:val="0"/>
+        </w:numPr>
+        <w:ind w:left="720"/>
+        <w:jc w:val="both"/>
+        <w:rPr>
+          <w:rFonts w:ascii="Times New Roman" w:hAnsi="Times New Roman" w:cs="Times New Roman"/>
+          <w:b w:val="0"/>
+          <w:i w:val="0"/>
+          <w:color w:val="000000" w:themeColor="text1"/>
+          <w:spacing w:val="2"/>
+          <w:sz w:val="20"/>
+          <w:szCs w:val="20"/>
+          <w:lang w:val="en-GB"/>
+        </w:rPr>
+      </w:pPr>
+      <w:r>
+        <w:rPr>
+          <w:rFonts w:ascii="Times New Roman" w:hAnsi="Times New Roman" w:cs="Times New Roman"/>
+          <w:b w:val="0"/>
+          <w:i w:val="0"/>
+          <w:color w:val="000000" w:themeColor="text1"/>
+          <w:spacing w:val="2"/>
+          <w:sz w:val="20"/>
+          <w:szCs w:val="20"/>
+          <w:lang w:val="en-GB"/>
+        </w:rPr>
+        <w:t xml:space="preserve">The gradient contact process model extends the homogeneous contact process by incorporating gradient-dependent colonization and extinction probabilities. In this model, the probability of extinction, denoted as </w:t>
       </w:r>
       <m:oMath>
         <m:r>
@@ -3680,33 +4375,7 @@
           <w:szCs w:val="20"/>
           <w:lang w:val="en-GB"/>
         </w:rPr>
-        <w:t xml:space="preserve">. </w:t>
-      </w:r>
-      <w:r>
-        <w:rPr>
-          <w:rFonts w:ascii="Times New Roman" w:hAnsi="Times New Roman" w:cs="Times New Roman"/>
-          <w:b w:val="0"/>
-          <w:i w:val="0"/>
-          <w:color w:val="000000" w:themeColor="text1"/>
-          <w:spacing w:val="2"/>
-          <w:sz w:val="20"/>
-          <w:szCs w:val="20"/>
-          <w:lang w:val="en-GB"/>
-        </w:rPr>
-        <w:t>If</w:t>
-      </w:r>
-      <w:r>
-        <w:rPr>
-          <w:rFonts w:ascii="Times New Roman" w:hAnsi="Times New Roman" w:cs="Times New Roman"/>
-          <w:b w:val="0"/>
-          <w:i w:val="0"/>
-          <w:color w:val="000000" w:themeColor="text1"/>
-          <w:spacing w:val="2"/>
-          <w:sz w:val="20"/>
-          <w:szCs w:val="20"/>
-          <w:lang w:val="en-GB"/>
-        </w:rPr>
-        <w:t xml:space="preserve"> the cell is unoccupied, the colonization occurs with a probability of </w:t>
+        <w:t xml:space="preserve">, and the probability of colonization, denoted as </w:t>
       </w:r>
       <m:oMath>
         <m:r>
@@ -3732,6 +4401,416 @@
           <w:szCs w:val="20"/>
           <w:lang w:val="en-GB"/>
         </w:rPr>
+        <w:t xml:space="preserve">, </w:t>
+      </w:r>
+      <w:r>
+        <w:rPr>
+          <w:rFonts w:ascii="Times New Roman" w:hAnsi="Times New Roman" w:cs="Times New Roman"/>
+          <w:b w:val="0"/>
+          <w:i w:val="0"/>
+          <w:color w:val="000000" w:themeColor="text1"/>
+          <w:spacing w:val="2"/>
+          <w:sz w:val="20"/>
+          <w:szCs w:val="20"/>
+          <w:lang w:val="en-GB"/>
+        </w:rPr>
+        <w:t xml:space="preserve">also </w:t>
+      </w:r>
+      <w:r>
+        <w:rPr>
+          <w:rFonts w:ascii="Times New Roman" w:hAnsi="Times New Roman" w:cs="Times New Roman"/>
+          <w:b w:val="0"/>
+          <w:i w:val="0"/>
+          <w:color w:val="000000" w:themeColor="text1"/>
+          <w:spacing w:val="2"/>
+          <w:sz w:val="20"/>
+          <w:szCs w:val="20"/>
+          <w:lang w:val="en-GB"/>
+        </w:rPr>
+        <w:t xml:space="preserve">become functions of the gradient variable </w:t>
+      </w:r>
+      <m:oMath>
+        <m:r>
+          <w:rPr>
+            <w:rFonts w:ascii="Cambria Math" w:hAnsi="Cambria Math" w:cs="Times New Roman"/>
+            <w:color w:val="000000" w:themeColor="text1"/>
+            <w:spacing w:val="2"/>
+            <w:sz w:val="20"/>
+            <w:szCs w:val="20"/>
+            <w:lang w:val="en-GB"/>
+          </w:rPr>
+          <m:t>x</m:t>
+        </m:r>
+      </m:oMath>
+      <w:r>
+        <w:rPr>
+          <w:rFonts w:ascii="Times New Roman" w:hAnsi="Times New Roman" w:cs="Times New Roman"/>
+          <w:b w:val="0"/>
+          <w:i w:val="0"/>
+          <w:color w:val="000000" w:themeColor="text1"/>
+          <w:spacing w:val="2"/>
+          <w:sz w:val="20"/>
+          <w:szCs w:val="20"/>
+          <w:lang w:val="en-GB"/>
+        </w:rPr>
+        <w:t>, which represents a continuous spatial variation.</w:t>
+      </w:r>
+    </w:p>
+    <w:p>
+      <w:pPr>
+        <w:pStyle w:val="H2First"/>
+        <w:numPr>
+          <w:ilvl w:val="0"/>
+          <w:numId w:val="0"/>
+        </w:numPr>
+        <w:ind w:left="720"/>
+        <w:jc w:val="both"/>
+        <w:rPr>
+          <w:rFonts w:ascii="Times New Roman" w:hAnsi="Times New Roman" w:cs="Times New Roman"/>
+          <w:b w:val="0"/>
+          <w:i w:val="0"/>
+          <w:color w:val="000000" w:themeColor="text1"/>
+          <w:spacing w:val="2"/>
+          <w:sz w:val="20"/>
+          <w:szCs w:val="20"/>
+          <w:lang w:val="en-GB"/>
+        </w:rPr>
+      </w:pPr>
+      <w:r>
+        <w:rPr>
+          <w:rFonts w:ascii="Times New Roman" w:hAnsi="Times New Roman" w:cs="Times New Roman"/>
+          <w:b w:val="0"/>
+          <w:i w:val="0"/>
+          <w:color w:val="000000" w:themeColor="text1"/>
+          <w:spacing w:val="2"/>
+          <w:sz w:val="20"/>
+          <w:szCs w:val="20"/>
+          <w:lang w:val="en-GB"/>
+        </w:rPr>
+        <w:t xml:space="preserve">To initiate the model, </w:t>
+      </w:r>
+      <w:r>
+        <w:rPr>
+          <w:rFonts w:ascii="Times New Roman" w:hAnsi="Times New Roman" w:cs="Times New Roman"/>
+          <w:b w:val="0"/>
+          <w:i w:val="0"/>
+          <w:color w:val="000000" w:themeColor="text1"/>
+          <w:spacing w:val="2"/>
+          <w:sz w:val="20"/>
+          <w:szCs w:val="20"/>
+          <w:lang w:val="en-GB"/>
+        </w:rPr>
+        <w:t xml:space="preserve">as usual, </w:t>
+      </w:r>
+      <w:r>
+        <w:rPr>
+          <w:rFonts w:ascii="Times New Roman" w:hAnsi="Times New Roman" w:cs="Times New Roman"/>
+          <w:b w:val="0"/>
+          <w:i w:val="0"/>
+          <w:color w:val="000000" w:themeColor="text1"/>
+          <w:spacing w:val="2"/>
+          <w:sz w:val="20"/>
+          <w:szCs w:val="20"/>
+          <w:lang w:val="en-GB"/>
+        </w:rPr>
+        <w:t>we randomly assign 1% of the lattice cells as occupied, representing the initial presence of tree species. At each</w:t>
+      </w:r>
+      <w:r>
+        <w:rPr>
+          <w:rFonts w:ascii="Times New Roman" w:hAnsi="Times New Roman" w:cs="Times New Roman"/>
+          <w:b w:val="0"/>
+          <w:i w:val="0"/>
+          <w:color w:val="000000" w:themeColor="text1"/>
+          <w:spacing w:val="2"/>
+          <w:sz w:val="20"/>
+          <w:szCs w:val="20"/>
+          <w:lang w:val="en-GB"/>
+        </w:rPr>
+        <w:t xml:space="preserve"> Monte Carlo</w:t>
+      </w:r>
+      <w:r>
+        <w:rPr>
+          <w:rFonts w:ascii="Times New Roman" w:hAnsi="Times New Roman" w:cs="Times New Roman"/>
+          <w:b w:val="0"/>
+          <w:i w:val="0"/>
+          <w:color w:val="000000" w:themeColor="text1"/>
+          <w:spacing w:val="2"/>
+          <w:sz w:val="20"/>
+          <w:szCs w:val="20"/>
+          <w:lang w:val="en-GB"/>
+        </w:rPr>
+        <w:t xml:space="preserve"> step, </w:t>
+      </w:r>
+      <m:oMath>
+        <m:sSup>
+          <m:sSupPr>
+            <m:ctrlPr>
+              <w:rPr>
+                <w:rFonts w:ascii="Cambria Math" w:hAnsi="Cambria Math" w:cs="Times New Roman"/>
+                <w:b w:val="0"/>
+                <w:color w:val="000000" w:themeColor="text1"/>
+                <w:spacing w:val="2"/>
+                <w:sz w:val="20"/>
+                <w:szCs w:val="20"/>
+                <w:lang w:val="en-GB"/>
+              </w:rPr>
+            </m:ctrlPr>
+          </m:sSupPr>
+          <m:e>
+            <m:r>
+              <w:rPr>
+                <w:rFonts w:ascii="Cambria Math" w:hAnsi="Cambria Math" w:cs="Times New Roman"/>
+                <w:color w:val="000000" w:themeColor="text1"/>
+                <w:spacing w:val="2"/>
+                <w:sz w:val="20"/>
+                <w:szCs w:val="20"/>
+                <w:lang w:val="en-GB"/>
+              </w:rPr>
+              <m:t>n</m:t>
+            </m:r>
+          </m:e>
+          <m:sup>
+            <m:r>
+              <w:rPr>
+                <w:rFonts w:ascii="Cambria Math" w:hAnsi="Cambria Math" w:cs="Times New Roman"/>
+                <w:color w:val="000000" w:themeColor="text1"/>
+                <w:spacing w:val="2"/>
+                <w:sz w:val="20"/>
+                <w:szCs w:val="20"/>
+                <w:lang w:val="en-GB"/>
+              </w:rPr>
+              <m:t>2</m:t>
+            </m:r>
+          </m:sup>
+        </m:sSup>
+      </m:oMath>
+      <w:r>
+        <w:rPr>
+          <w:rFonts w:ascii="Times New Roman" w:hAnsi="Times New Roman" w:cs="Times New Roman"/>
+          <w:b w:val="0"/>
+          <w:i w:val="0"/>
+          <w:color w:val="000000" w:themeColor="text1"/>
+          <w:spacing w:val="2"/>
+          <w:sz w:val="20"/>
+          <w:szCs w:val="20"/>
+          <w:lang w:val="en-GB"/>
+        </w:rPr>
+        <w:t xml:space="preserve"> </w:t>
+      </w:r>
+      <w:r>
+        <w:rPr>
+          <w:rFonts w:ascii="Times New Roman" w:hAnsi="Times New Roman" w:cs="Times New Roman"/>
+          <w:b w:val="0"/>
+          <w:i w:val="0"/>
+          <w:color w:val="000000" w:themeColor="text1"/>
+          <w:spacing w:val="2"/>
+          <w:sz w:val="20"/>
+          <w:szCs w:val="20"/>
+          <w:lang w:val="en-GB"/>
+        </w:rPr>
+        <w:t>random lattice cell</w:t>
+      </w:r>
+      <w:r>
+        <w:rPr>
+          <w:rFonts w:ascii="Times New Roman" w:hAnsi="Times New Roman" w:cs="Times New Roman"/>
+          <w:b w:val="0"/>
+          <w:i w:val="0"/>
+          <w:color w:val="000000" w:themeColor="text1"/>
+          <w:spacing w:val="2"/>
+          <w:sz w:val="20"/>
+          <w:szCs w:val="20"/>
+          <w:lang w:val="en-GB"/>
+        </w:rPr>
+        <w:t>s</w:t>
+      </w:r>
+      <w:r>
+        <w:rPr>
+          <w:rFonts w:ascii="Times New Roman" w:hAnsi="Times New Roman" w:cs="Times New Roman"/>
+          <w:b w:val="0"/>
+          <w:i w:val="0"/>
+          <w:color w:val="000000" w:themeColor="text1"/>
+          <w:spacing w:val="2"/>
+          <w:sz w:val="20"/>
+          <w:szCs w:val="20"/>
+          <w:lang w:val="en-GB"/>
+        </w:rPr>
+        <w:t xml:space="preserve"> </w:t>
+      </w:r>
+      <w:r>
+        <w:rPr>
+          <w:rFonts w:ascii="Times New Roman" w:hAnsi="Times New Roman" w:cs="Times New Roman"/>
+          <w:b w:val="0"/>
+          <w:i w:val="0"/>
+          <w:color w:val="000000" w:themeColor="text1"/>
+          <w:spacing w:val="2"/>
+          <w:sz w:val="20"/>
+          <w:szCs w:val="20"/>
+          <w:lang w:val="en-GB"/>
+        </w:rPr>
+        <w:t>are</w:t>
+      </w:r>
+      <w:r>
+        <w:rPr>
+          <w:rFonts w:ascii="Times New Roman" w:hAnsi="Times New Roman" w:cs="Times New Roman"/>
+          <w:b w:val="0"/>
+          <w:i w:val="0"/>
+          <w:color w:val="000000" w:themeColor="text1"/>
+          <w:spacing w:val="2"/>
+          <w:sz w:val="20"/>
+          <w:szCs w:val="20"/>
+          <w:lang w:val="en-GB"/>
+        </w:rPr>
+        <w:t xml:space="preserve"> uniformly selected</w:t>
+      </w:r>
+      <w:r>
+        <w:rPr>
+          <w:rFonts w:ascii="Times New Roman" w:hAnsi="Times New Roman" w:cs="Times New Roman"/>
+          <w:b w:val="0"/>
+          <w:i w:val="0"/>
+          <w:color w:val="000000" w:themeColor="text1"/>
+          <w:spacing w:val="2"/>
+          <w:sz w:val="20"/>
+          <w:szCs w:val="20"/>
+          <w:lang w:val="en-GB"/>
+        </w:rPr>
+        <w:t>, one by one,</w:t>
+      </w:r>
+      <w:r>
+        <w:rPr>
+          <w:rFonts w:ascii="Times New Roman" w:hAnsi="Times New Roman" w:cs="Times New Roman"/>
+          <w:b w:val="0"/>
+          <w:i w:val="0"/>
+          <w:color w:val="000000" w:themeColor="text1"/>
+          <w:spacing w:val="2"/>
+          <w:sz w:val="20"/>
+          <w:szCs w:val="20"/>
+          <w:lang w:val="en-GB"/>
+        </w:rPr>
+        <w:t xml:space="preserve"> for updating, considering the gradient-dependent colonization and extinction probabilities.</w:t>
+      </w:r>
+    </w:p>
+    <w:p>
+      <w:pPr>
+        <w:pStyle w:val="H2First"/>
+        <w:numPr>
+          <w:ilvl w:val="0"/>
+          <w:numId w:val="0"/>
+        </w:numPr>
+        <w:ind w:left="720"/>
+        <w:jc w:val="both"/>
+        <w:rPr>
+          <w:rFonts w:ascii="Times New Roman" w:hAnsi="Times New Roman" w:cs="Times New Roman"/>
+          <w:b w:val="0"/>
+          <w:i w:val="0"/>
+          <w:color w:val="000000" w:themeColor="text1"/>
+          <w:spacing w:val="2"/>
+          <w:sz w:val="20"/>
+          <w:szCs w:val="20"/>
+          <w:lang w:val="en-GB"/>
+        </w:rPr>
+      </w:pPr>
+      <w:r>
+        <w:rPr>
+          <w:rFonts w:ascii="Times New Roman" w:hAnsi="Times New Roman" w:cs="Times New Roman"/>
+          <w:b w:val="0"/>
+          <w:i w:val="0"/>
+          <w:color w:val="000000" w:themeColor="text1"/>
+          <w:spacing w:val="2"/>
+          <w:sz w:val="20"/>
+          <w:szCs w:val="20"/>
+          <w:lang w:val="en-GB"/>
+        </w:rPr>
+        <w:t>If</w:t>
+      </w:r>
+      <w:r>
+        <w:rPr>
+          <w:rFonts w:ascii="Times New Roman" w:hAnsi="Times New Roman" w:cs="Times New Roman"/>
+          <w:b w:val="0"/>
+          <w:i w:val="0"/>
+          <w:color w:val="000000" w:themeColor="text1"/>
+          <w:spacing w:val="2"/>
+          <w:sz w:val="20"/>
+          <w:szCs w:val="20"/>
+          <w:lang w:val="en-GB"/>
+        </w:rPr>
+        <w:t xml:space="preserve"> the cell is unoccupied, the colonization occurs with a probability of </w:t>
+      </w:r>
+      <m:oMath>
+        <m:r>
+          <w:rPr>
+            <w:rFonts w:ascii="Cambria Math" w:hAnsi="Cambria Math" w:cs="Times New Roman"/>
+            <w:color w:val="000000" w:themeColor="text1"/>
+            <w:spacing w:val="2"/>
+            <w:sz w:val="20"/>
+            <w:szCs w:val="20"/>
+            <w:lang w:val="en-GB"/>
+          </w:rPr>
+          <m:t xml:space="preserve">c(x) </m:t>
+        </m:r>
+        <m:r>
+          <w:rPr>
+            <w:rFonts w:ascii="Cambria Math" w:hAnsi="Cambria Math" w:cs="Times New Roman"/>
+            <w:color w:val="000000" w:themeColor="text1"/>
+            <w:spacing w:val="2"/>
+            <w:sz w:val="20"/>
+            <w:szCs w:val="20"/>
+            <w:lang w:val="en-GB"/>
+          </w:rPr>
+          <m:t>∙</m:t>
+        </m:r>
+        <m:f>
+          <m:fPr>
+            <m:ctrlPr>
+              <w:rPr>
+                <w:rFonts w:ascii="Cambria Math" w:hAnsi="Cambria Math" w:cs="Times New Roman"/>
+                <w:b w:val="0"/>
+                <w:color w:val="000000" w:themeColor="text1"/>
+                <w:spacing w:val="2"/>
+                <w:sz w:val="20"/>
+                <w:szCs w:val="20"/>
+                <w:lang w:val="en-GB"/>
+              </w:rPr>
+            </m:ctrlPr>
+          </m:fPr>
+          <m:num>
+            <m:r>
+              <w:rPr>
+                <w:rFonts w:ascii="Cambria Math" w:hAnsi="Cambria Math" w:cs="Times New Roman"/>
+                <w:color w:val="000000" w:themeColor="text1"/>
+                <w:spacing w:val="2"/>
+                <w:sz w:val="20"/>
+                <w:szCs w:val="20"/>
+                <w:lang w:val="en-GB"/>
+              </w:rPr>
+              <m:t>k</m:t>
+            </m:r>
+          </m:num>
+          <m:den>
+            <m:r>
+              <w:rPr>
+                <w:rFonts w:ascii="Cambria Math" w:hAnsi="Cambria Math" w:cs="Times New Roman"/>
+                <w:color w:val="000000" w:themeColor="text1"/>
+                <w:spacing w:val="2"/>
+                <w:sz w:val="20"/>
+                <w:szCs w:val="20"/>
+                <w:lang w:val="en-GB"/>
+              </w:rPr>
+              <m:t>4</m:t>
+            </m:r>
+          </m:den>
+        </m:f>
+      </m:oMath>
+      <w:r>
+        <w:rPr>
+          <w:rFonts w:ascii="Times New Roman" w:hAnsi="Times New Roman" w:cs="Times New Roman"/>
+          <w:b w:val="0"/>
+          <w:i w:val="0"/>
+          <w:color w:val="000000" w:themeColor="text1"/>
+          <w:spacing w:val="2"/>
+          <w:sz w:val="20"/>
+          <w:szCs w:val="20"/>
+          <w:lang w:val="en-GB"/>
+        </w:rPr>
         <w:t xml:space="preserve">, where </w:t>
       </w:r>
       <m:oMath>
@@ -3771,7 +4850,171 @@
           <w:szCs w:val="20"/>
           <w:lang w:val="en-GB"/>
         </w:rPr>
-        <w:t xml:space="preserve">and </w:t>
+        <w:t xml:space="preserve">represents the colonization rate influenced by the gradient variable </w:t>
+      </w:r>
+      <m:oMath>
+        <m:r>
+          <w:rPr>
+            <w:rFonts w:ascii="Cambria Math" w:hAnsi="Cambria Math" w:cs="Times New Roman"/>
+            <w:color w:val="000000" w:themeColor="text1"/>
+            <w:spacing w:val="2"/>
+            <w:sz w:val="20"/>
+            <w:szCs w:val="20"/>
+            <w:lang w:val="en-GB"/>
+          </w:rPr>
+          <m:t>x</m:t>
+        </m:r>
+      </m:oMath>
+      <w:r>
+        <w:rPr>
+          <w:rFonts w:ascii="Times New Roman" w:hAnsi="Times New Roman" w:cs="Times New Roman"/>
+          <w:b w:val="0"/>
+          <w:i w:val="0"/>
+          <w:color w:val="000000" w:themeColor="text1"/>
+          <w:spacing w:val="2"/>
+          <w:sz w:val="20"/>
+          <w:szCs w:val="20"/>
+          <w:lang w:val="en-GB"/>
+        </w:rPr>
+        <w:t xml:space="preserve">, and </w:t>
+      </w:r>
+      <m:oMath>
+        <m:r>
+          <w:rPr>
+            <w:rFonts w:ascii="Cambria Math" w:hAnsi="Cambria Math" w:cs="Times New Roman"/>
+            <w:color w:val="000000" w:themeColor="text1"/>
+            <w:spacing w:val="2"/>
+            <w:sz w:val="20"/>
+            <w:szCs w:val="20"/>
+            <w:lang w:val="en-GB"/>
+          </w:rPr>
+          <m:t>k</m:t>
+        </m:r>
+      </m:oMath>
+      <w:r>
+        <w:rPr>
+          <w:rFonts w:ascii="Times New Roman" w:hAnsi="Times New Roman" w:cs="Times New Roman"/>
+          <w:b w:val="0"/>
+          <w:i w:val="0"/>
+          <w:color w:val="000000" w:themeColor="text1"/>
+          <w:spacing w:val="2"/>
+          <w:sz w:val="20"/>
+          <w:szCs w:val="20"/>
+          <w:lang w:val="en-GB"/>
+        </w:rPr>
+        <w:t xml:space="preserve"> is the number of occupied </w:t>
+      </w:r>
+      <w:r>
+        <w:rPr>
+          <w:rFonts w:ascii="Times New Roman" w:hAnsi="Times New Roman" w:cs="Times New Roman"/>
+          <w:b w:val="0"/>
+          <w:i w:val="0"/>
+          <w:color w:val="000000" w:themeColor="text1"/>
+          <w:spacing w:val="2"/>
+          <w:sz w:val="20"/>
+          <w:szCs w:val="20"/>
+          <w:lang w:val="en-GB"/>
+        </w:rPr>
+        <w:t>neighbouring</w:t>
+      </w:r>
+      <w:r>
+        <w:rPr>
+          <w:rFonts w:ascii="Times New Roman" w:hAnsi="Times New Roman" w:cs="Times New Roman"/>
+          <w:b w:val="0"/>
+          <w:i w:val="0"/>
+          <w:color w:val="000000" w:themeColor="text1"/>
+          <w:spacing w:val="2"/>
+          <w:sz w:val="20"/>
+          <w:szCs w:val="20"/>
+          <w:lang w:val="en-GB"/>
+        </w:rPr>
+        <w:t xml:space="preserve"> cells. The colonization probability considers both the suitability of the local environment, as indicated by the gradient value at that location, and the presence of </w:t>
+      </w:r>
+      <w:r>
+        <w:rPr>
+          <w:rFonts w:ascii="Times New Roman" w:hAnsi="Times New Roman" w:cs="Times New Roman"/>
+          <w:b w:val="0"/>
+          <w:i w:val="0"/>
+          <w:color w:val="000000" w:themeColor="text1"/>
+          <w:spacing w:val="2"/>
+          <w:sz w:val="20"/>
+          <w:szCs w:val="20"/>
+          <w:lang w:val="en-GB"/>
+        </w:rPr>
+        <w:t>neighbouring</w:t>
+      </w:r>
+      <w:r>
+        <w:rPr>
+          <w:rFonts w:ascii="Times New Roman" w:hAnsi="Times New Roman" w:cs="Times New Roman"/>
+          <w:b w:val="0"/>
+          <w:i w:val="0"/>
+          <w:color w:val="000000" w:themeColor="text1"/>
+          <w:spacing w:val="2"/>
+          <w:sz w:val="20"/>
+          <w:szCs w:val="20"/>
+          <w:lang w:val="en-GB"/>
+        </w:rPr>
+        <w:t xml:space="preserve"> occupied cells.</w:t>
+      </w:r>
+    </w:p>
+    <w:p>
+      <w:pPr>
+        <w:pStyle w:val="H2First"/>
+        <w:numPr>
+          <w:ilvl w:val="0"/>
+          <w:numId w:val="0"/>
+        </w:numPr>
+        <w:ind w:left="720"/>
+        <w:jc w:val="both"/>
+        <w:rPr>
+          <w:rFonts w:ascii="Times New Roman" w:hAnsi="Times New Roman" w:cs="Times New Roman"/>
+          <w:b w:val="0"/>
+          <w:i w:val="0"/>
+          <w:color w:val="000000" w:themeColor="text1"/>
+          <w:spacing w:val="2"/>
+          <w:sz w:val="20"/>
+          <w:szCs w:val="20"/>
+          <w:lang w:val="en-GB"/>
+        </w:rPr>
+      </w:pPr>
+      <w:r>
+        <w:rPr>
+          <w:rFonts w:ascii="Times New Roman" w:hAnsi="Times New Roman" w:cs="Times New Roman"/>
+          <w:b w:val="0"/>
+          <w:i w:val="0"/>
+          <w:color w:val="000000" w:themeColor="text1"/>
+          <w:spacing w:val="2"/>
+          <w:sz w:val="20"/>
+          <w:szCs w:val="20"/>
+          <w:lang w:val="en-GB"/>
+        </w:rPr>
+        <w:t xml:space="preserve">On the other hand, if the selected cell is </w:t>
+      </w:r>
+      <w:r>
+        <w:rPr>
+          <w:rFonts w:ascii="Times New Roman" w:hAnsi="Times New Roman" w:cs="Times New Roman"/>
+          <w:b w:val="0"/>
+          <w:i w:val="0"/>
+          <w:color w:val="000000" w:themeColor="text1"/>
+          <w:spacing w:val="2"/>
+          <w:sz w:val="20"/>
+          <w:szCs w:val="20"/>
+          <w:lang w:val="en-GB"/>
+        </w:rPr>
+        <w:t xml:space="preserve">already </w:t>
+      </w:r>
+      <w:r>
+        <w:rPr>
+          <w:rFonts w:ascii="Times New Roman" w:hAnsi="Times New Roman" w:cs="Times New Roman"/>
+          <w:b w:val="0"/>
+          <w:i w:val="0"/>
+          <w:color w:val="000000" w:themeColor="text1"/>
+          <w:spacing w:val="2"/>
+          <w:sz w:val="20"/>
+          <w:szCs w:val="20"/>
+          <w:lang w:val="en-GB"/>
+        </w:rPr>
+        <w:t xml:space="preserve">occupied, it has a probability of </w:t>
       </w:r>
       <m:oMath>
         <m:r>
@@ -3797,46 +5040,7 @@
           <w:szCs w:val="20"/>
           <w:lang w:val="en-GB"/>
         </w:rPr>
-        <w:t xml:space="preserve"> </w:t>
-      </w:r>
-      <w:r>
-        <w:rPr>
-          <w:rFonts w:ascii="Times New Roman" w:hAnsi="Times New Roman" w:cs="Times New Roman"/>
-          <w:b w:val="0"/>
-          <w:i w:val="0"/>
-          <w:color w:val="000000" w:themeColor="text1"/>
-          <w:spacing w:val="2"/>
-          <w:sz w:val="20"/>
-          <w:szCs w:val="20"/>
-          <w:lang w:val="en-GB"/>
-        </w:rPr>
-        <w:t>represent the colonization</w:t>
-      </w:r>
-      <w:r>
-        <w:rPr>
-          <w:rFonts w:ascii="Times New Roman" w:hAnsi="Times New Roman" w:cs="Times New Roman"/>
-          <w:b w:val="0"/>
-          <w:i w:val="0"/>
-          <w:color w:val="000000" w:themeColor="text1"/>
-          <w:spacing w:val="2"/>
-          <w:sz w:val="20"/>
-          <w:szCs w:val="20"/>
-          <w:lang w:val="en-GB"/>
-        </w:rPr>
-        <w:t xml:space="preserve"> and extinction</w:t>
-      </w:r>
-      <w:r>
-        <w:rPr>
-          <w:rFonts w:ascii="Times New Roman" w:hAnsi="Times New Roman" w:cs="Times New Roman"/>
-          <w:b w:val="0"/>
-          <w:i w:val="0"/>
-          <w:color w:val="000000" w:themeColor="text1"/>
-          <w:spacing w:val="2"/>
-          <w:sz w:val="20"/>
-          <w:szCs w:val="20"/>
-          <w:lang w:val="en-GB"/>
-        </w:rPr>
-        <w:t xml:space="preserve"> rate influenced by the gradient variable </w:t>
+        <w:t xml:space="preserve"> to become unoccupied, reflecting the extinction rate influenced by the gradient variable </w:t>
       </w:r>
       <m:oMath>
         <m:r>
@@ -3862,46 +5066,7 @@
           <w:szCs w:val="20"/>
           <w:lang w:val="en-GB"/>
         </w:rPr>
-        <w:t xml:space="preserve">. The colonization probability is higher in areas with more </w:t>
-      </w:r>
-      <w:r>
-        <w:rPr>
-          <w:rFonts w:ascii="Times New Roman" w:hAnsi="Times New Roman" w:cs="Times New Roman"/>
-          <w:b w:val="0"/>
-          <w:i w:val="0"/>
-          <w:color w:val="000000" w:themeColor="text1"/>
-          <w:spacing w:val="2"/>
-          <w:sz w:val="20"/>
-          <w:szCs w:val="20"/>
-          <w:lang w:val="en-GB"/>
-        </w:rPr>
-        <w:t>favourable</w:t>
-      </w:r>
-      <w:r>
-        <w:rPr>
-          <w:rFonts w:ascii="Times New Roman" w:hAnsi="Times New Roman" w:cs="Times New Roman"/>
-          <w:b w:val="0"/>
-          <w:i w:val="0"/>
-          <w:color w:val="000000" w:themeColor="text1"/>
-          <w:spacing w:val="2"/>
-          <w:sz w:val="20"/>
-          <w:szCs w:val="20"/>
-          <w:lang w:val="en-GB"/>
-        </w:rPr>
-        <w:t xml:space="preserve"> environmental conditions.</w:t>
-      </w:r>
-      <w:r>
-        <w:rPr>
-          <w:rFonts w:ascii="Times New Roman" w:hAnsi="Times New Roman" w:cs="Times New Roman"/>
-          <w:b w:val="0"/>
-          <w:i w:val="0"/>
-          <w:color w:val="000000" w:themeColor="text1"/>
-          <w:spacing w:val="2"/>
-          <w:sz w:val="20"/>
-          <w:szCs w:val="20"/>
-          <w:lang w:val="en-GB"/>
-        </w:rPr>
-        <w:t xml:space="preserve"> Similarly, the extinction probability is higher in areas with less favourable environmental conditions.</w:t>
+        <w:t>. The extinction probability varies based on the gradient value at that location, considering the suitability of the local environment.</w:t>
       </w:r>
     </w:p>
     <w:p>
@@ -3935,33 +5100,173 @@
           <w:szCs w:val="20"/>
           <w:lang w:val="en-GB"/>
         </w:rPr>
-        <w:t xml:space="preserve">By incorporating gradient-dependent colonization and extinction probabilities, the gradient </w:t>
-      </w:r>
-      <w:r>
-        <w:rPr>
-          <w:rFonts w:ascii="Times New Roman" w:hAnsi="Times New Roman" w:cs="Times New Roman"/>
-          <w:b w:val="0"/>
-          <w:i w:val="0"/>
-          <w:color w:val="000000" w:themeColor="text1"/>
-          <w:spacing w:val="2"/>
-          <w:sz w:val="20"/>
-          <w:szCs w:val="20"/>
-          <w:lang w:val="en-GB"/>
-        </w:rPr>
-        <w:t>random map</w:t>
-      </w:r>
-      <w:r>
-        <w:rPr>
-          <w:rFonts w:ascii="Times New Roman" w:hAnsi="Times New Roman" w:cs="Times New Roman"/>
-          <w:b w:val="0"/>
-          <w:i w:val="0"/>
-          <w:color w:val="000000" w:themeColor="text1"/>
-          <w:spacing w:val="2"/>
-          <w:sz w:val="20"/>
-          <w:szCs w:val="20"/>
-          <w:lang w:val="en-GB"/>
-        </w:rPr>
-        <w:t xml:space="preserve"> model captures the spatial dynamics of tree species in response to environmental variations. It allows for the exploration of how species colonization and persistence are influenced by the gradient variable </w:t>
+        <w:t xml:space="preserve">To tackle the </w:t>
+      </w:r>
+      <w:r>
+        <w:rPr>
+          <w:rFonts w:ascii="Times New Roman" w:hAnsi="Times New Roman" w:cs="Times New Roman"/>
+          <w:b w:val="0"/>
+          <w:iCs/>
+          <w:color w:val="000000" w:themeColor="text1"/>
+          <w:spacing w:val="2"/>
+          <w:sz w:val="20"/>
+          <w:szCs w:val="20"/>
+          <w:lang w:val="en-GB"/>
+        </w:rPr>
+        <w:t>finite-size effect</w:t>
+      </w:r>
+      <w:r>
+        <w:rPr>
+          <w:rFonts w:ascii="Times New Roman" w:hAnsi="Times New Roman" w:cs="Times New Roman"/>
+          <w:b w:val="0"/>
+          <w:i w:val="0"/>
+          <w:color w:val="000000" w:themeColor="text1"/>
+          <w:spacing w:val="2"/>
+          <w:sz w:val="20"/>
+          <w:szCs w:val="20"/>
+          <w:lang w:val="en-GB"/>
+        </w:rPr>
+        <w:t xml:space="preserve"> associated with the bounded lattice, </w:t>
+      </w:r>
+      <w:r>
+        <w:rPr>
+          <w:rFonts w:ascii="Times New Roman" w:hAnsi="Times New Roman" w:cs="Times New Roman"/>
+          <w:b w:val="0"/>
+          <w:i w:val="0"/>
+          <w:color w:val="000000" w:themeColor="text1"/>
+          <w:spacing w:val="2"/>
+          <w:sz w:val="20"/>
+          <w:szCs w:val="20"/>
+          <w:lang w:val="en-GB"/>
+        </w:rPr>
+        <w:t xml:space="preserve">instead of the traditional </w:t>
+      </w:r>
+      <w:proofErr w:type="gramStart"/>
+      <w:r>
+        <w:rPr>
+          <w:rFonts w:ascii="Times New Roman" w:hAnsi="Times New Roman" w:cs="Times New Roman"/>
+          <w:b w:val="0"/>
+          <w:i w:val="0"/>
+          <w:color w:val="000000" w:themeColor="text1"/>
+          <w:spacing w:val="2"/>
+          <w:sz w:val="20"/>
+          <w:szCs w:val="20"/>
+          <w:lang w:val="en-GB"/>
+        </w:rPr>
+        <w:t>toroidal  boundary</w:t>
+      </w:r>
+      <w:proofErr w:type="gramEnd"/>
+      <w:r>
+        <w:rPr>
+          <w:rFonts w:ascii="Times New Roman" w:hAnsi="Times New Roman" w:cs="Times New Roman"/>
+          <w:b w:val="0"/>
+          <w:i w:val="0"/>
+          <w:color w:val="000000" w:themeColor="text1"/>
+          <w:spacing w:val="2"/>
+          <w:sz w:val="20"/>
+          <w:szCs w:val="20"/>
+          <w:lang w:val="en-GB"/>
+        </w:rPr>
+        <w:t xml:space="preserve">, </w:t>
+      </w:r>
+      <w:r>
+        <w:rPr>
+          <w:rFonts w:ascii="Times New Roman" w:hAnsi="Times New Roman" w:cs="Times New Roman"/>
+          <w:b w:val="0"/>
+          <w:i w:val="0"/>
+          <w:color w:val="000000" w:themeColor="text1"/>
+          <w:spacing w:val="2"/>
+          <w:sz w:val="20"/>
+          <w:szCs w:val="20"/>
+          <w:lang w:val="en-GB"/>
+        </w:rPr>
+        <w:t xml:space="preserve">we implement a </w:t>
+      </w:r>
+      <w:r>
+        <w:rPr>
+          <w:rFonts w:ascii="Times New Roman" w:hAnsi="Times New Roman" w:cs="Times New Roman"/>
+          <w:b w:val="0"/>
+          <w:iCs/>
+          <w:color w:val="000000" w:themeColor="text1"/>
+          <w:spacing w:val="2"/>
+          <w:sz w:val="20"/>
+          <w:szCs w:val="20"/>
+          <w:lang w:val="en-GB"/>
+        </w:rPr>
+        <w:t>tube-like boundary</w:t>
+      </w:r>
+      <w:r>
+        <w:rPr>
+          <w:rFonts w:ascii="Times New Roman" w:hAnsi="Times New Roman" w:cs="Times New Roman"/>
+          <w:b w:val="0"/>
+          <w:i w:val="0"/>
+          <w:color w:val="000000" w:themeColor="text1"/>
+          <w:spacing w:val="2"/>
+          <w:sz w:val="20"/>
+          <w:szCs w:val="20"/>
+          <w:lang w:val="en-GB"/>
+        </w:rPr>
+        <w:t xml:space="preserve"> approach. Instead of connecting the opposite edges, we </w:t>
+      </w:r>
+      <w:r>
+        <w:rPr>
+          <w:rFonts w:ascii="Times New Roman" w:hAnsi="Times New Roman" w:cs="Times New Roman"/>
+          <w:b w:val="0"/>
+          <w:iCs/>
+          <w:color w:val="000000" w:themeColor="text1"/>
+          <w:spacing w:val="2"/>
+          <w:sz w:val="20"/>
+          <w:szCs w:val="20"/>
+          <w:lang w:val="en-GB"/>
+        </w:rPr>
+        <w:t>duplicate</w:t>
+      </w:r>
+      <w:r>
+        <w:rPr>
+          <w:rFonts w:ascii="Times New Roman" w:hAnsi="Times New Roman" w:cs="Times New Roman"/>
+          <w:b w:val="0"/>
+          <w:i w:val="0"/>
+          <w:color w:val="000000" w:themeColor="text1"/>
+          <w:spacing w:val="2"/>
+          <w:sz w:val="20"/>
+          <w:szCs w:val="20"/>
+          <w:lang w:val="en-GB"/>
+        </w:rPr>
+        <w:t xml:space="preserve"> the last and first columns on the vertical edges, creating a tube-like structure. This boundary setup allows colonization, extinction, and spatial interactions to occur seamlessly within the lattice, mimicking an infinitely extended environment and minimizing the finite-size effects.</w:t>
+      </w:r>
+    </w:p>
+    <w:p>
+      <w:pPr>
+        <w:pStyle w:val="H2First"/>
+        <w:numPr>
+          <w:ilvl w:val="0"/>
+          <w:numId w:val="0"/>
+        </w:numPr>
+        <w:ind w:left="720"/>
+        <w:jc w:val="both"/>
+        <w:rPr>
+          <w:rFonts w:ascii="Times New Roman" w:hAnsi="Times New Roman" w:cs="Times New Roman"/>
+          <w:b w:val="0"/>
+          <w:i w:val="0"/>
+          <w:color w:val="000000" w:themeColor="text1"/>
+          <w:spacing w:val="2"/>
+          <w:sz w:val="20"/>
+          <w:szCs w:val="20"/>
+          <w:lang w:val="en-GB"/>
+        </w:rPr>
+      </w:pPr>
+      <w:r>
+        <w:rPr>
+          <w:rFonts w:ascii="Times New Roman" w:hAnsi="Times New Roman" w:cs="Times New Roman"/>
+          <w:b w:val="0"/>
+          <w:i w:val="0"/>
+          <w:color w:val="000000" w:themeColor="text1"/>
+          <w:spacing w:val="2"/>
+          <w:sz w:val="20"/>
+          <w:szCs w:val="20"/>
+          <w:lang w:val="en-GB"/>
+        </w:rPr>
+        <w:t xml:space="preserve">By incorporating gradient-dependent colonization and extinction probabilities and utilizing the tube-like boundary conditions, the gradient contact process model captures the spatial dynamics of tree species in response to environmental gradients within the bounded square lattice. It enables the investigation of how the gradient variable </w:t>
       </w:r>
       <m:oMath>
         <m:r>
@@ -3987,7 +5292,7 @@
           <w:szCs w:val="20"/>
           <w:lang w:val="en-GB"/>
         </w:rPr>
-        <w:t>, providing insights into the relationship between environmental gradients and tree species distribution patterns.</w:t>
+        <w:t xml:space="preserve"> influences colonization patterns, extinction probabilities, and resulting tree species distribution.</w:t>
       </w:r>
     </w:p>
     <w:p>
@@ -4021,33 +5326,72 @@
           <w:szCs w:val="20"/>
           <w:lang w:val="en-GB"/>
         </w:rPr>
-        <w:t xml:space="preserve">However, it is important to note that the gradient </w:t>
-      </w:r>
-      <w:r>
-        <w:rPr>
-          <w:rFonts w:ascii="Times New Roman" w:hAnsi="Times New Roman" w:cs="Times New Roman"/>
-          <w:b w:val="0"/>
-          <w:i w:val="0"/>
-          <w:color w:val="000000" w:themeColor="text1"/>
-          <w:spacing w:val="2"/>
-          <w:sz w:val="20"/>
-          <w:szCs w:val="20"/>
-          <w:lang w:val="en-GB"/>
-        </w:rPr>
-        <w:t>random map</w:t>
-      </w:r>
-      <w:r>
-        <w:rPr>
-          <w:rFonts w:ascii="Times New Roman" w:hAnsi="Times New Roman" w:cs="Times New Roman"/>
-          <w:b w:val="0"/>
-          <w:i w:val="0"/>
-          <w:color w:val="000000" w:themeColor="text1"/>
-          <w:spacing w:val="2"/>
-          <w:sz w:val="20"/>
-          <w:szCs w:val="20"/>
-          <w:lang w:val="en-GB"/>
-        </w:rPr>
-        <w:t xml:space="preserve"> model assumes a continuous gradient variable and functions </w:t>
+        <w:t>I</w:t>
+      </w:r>
+      <w:r>
+        <w:rPr>
+          <w:rFonts w:ascii="Times New Roman" w:hAnsi="Times New Roman" w:cs="Times New Roman"/>
+          <w:b w:val="0"/>
+          <w:i w:val="0"/>
+          <w:color w:val="000000" w:themeColor="text1"/>
+          <w:spacing w:val="2"/>
+          <w:sz w:val="20"/>
+          <w:szCs w:val="20"/>
+          <w:lang w:val="en-GB"/>
+        </w:rPr>
+        <w:t>t is</w:t>
+      </w:r>
+      <w:r>
+        <w:rPr>
+          <w:rFonts w:ascii="Times New Roman" w:hAnsi="Times New Roman" w:cs="Times New Roman"/>
+          <w:b w:val="0"/>
+          <w:i w:val="0"/>
+          <w:color w:val="000000" w:themeColor="text1"/>
+          <w:spacing w:val="2"/>
+          <w:sz w:val="20"/>
+          <w:szCs w:val="20"/>
+          <w:lang w:val="en-GB"/>
+        </w:rPr>
+        <w:t xml:space="preserve"> again</w:t>
+      </w:r>
+      <w:r>
+        <w:rPr>
+          <w:rFonts w:ascii="Times New Roman" w:hAnsi="Times New Roman" w:cs="Times New Roman"/>
+          <w:b w:val="0"/>
+          <w:i w:val="0"/>
+          <w:color w:val="000000" w:themeColor="text1"/>
+          <w:spacing w:val="2"/>
+          <w:sz w:val="20"/>
+          <w:szCs w:val="20"/>
+          <w:lang w:val="en-GB"/>
+        </w:rPr>
+        <w:t xml:space="preserve"> crucial to note that the gradient contact process model assumes appropriate functions </w:t>
+      </w:r>
+      <m:oMath>
+        <m:r>
+          <w:rPr>
+            <w:rFonts w:ascii="Cambria Math" w:hAnsi="Cambria Math" w:cs="Times New Roman"/>
+            <w:color w:val="000000" w:themeColor="text1"/>
+            <w:spacing w:val="2"/>
+            <w:sz w:val="20"/>
+            <w:szCs w:val="20"/>
+            <w:lang w:val="en-GB"/>
+          </w:rPr>
+          <m:t>e(x)</m:t>
+        </m:r>
+      </m:oMath>
+      <w:r>
+        <w:rPr>
+          <w:rFonts w:ascii="Times New Roman" w:hAnsi="Times New Roman" w:cs="Times New Roman"/>
+          <w:b w:val="0"/>
+          <w:i w:val="0"/>
+          <w:color w:val="000000" w:themeColor="text1"/>
+          <w:spacing w:val="2"/>
+          <w:sz w:val="20"/>
+          <w:szCs w:val="20"/>
+          <w:lang w:val="en-GB"/>
+        </w:rPr>
+        <w:t xml:space="preserve"> and </w:t>
       </w:r>
       <m:oMath>
         <m:r>
@@ -4073,46 +5417,138 @@
           <w:szCs w:val="20"/>
           <w:lang w:val="en-GB"/>
         </w:rPr>
-        <w:t xml:space="preserve"> and </w:t>
-      </w:r>
-      <m:oMath>
-        <m:r>
-          <w:rPr>
-            <w:rFonts w:ascii="Cambria Math" w:hAnsi="Cambria Math" w:cs="Times New Roman"/>
-            <w:color w:val="000000" w:themeColor="text1"/>
-            <w:spacing w:val="2"/>
-            <w:sz w:val="20"/>
-            <w:szCs w:val="20"/>
-            <w:lang w:val="en-GB"/>
-          </w:rPr>
-          <m:t>e(x)</m:t>
-        </m:r>
-      </m:oMath>
-      <w:r>
-        <w:rPr>
-          <w:rFonts w:ascii="Times New Roman" w:hAnsi="Times New Roman" w:cs="Times New Roman"/>
-          <w:b w:val="0"/>
-          <w:i w:val="0"/>
-          <w:color w:val="000000" w:themeColor="text1"/>
-          <w:spacing w:val="2"/>
-          <w:sz w:val="20"/>
-          <w:szCs w:val="20"/>
-          <w:lang w:val="en-GB"/>
-        </w:rPr>
-        <w:t xml:space="preserve"> that appropriately capture the underlying ecological processes. </w:t>
-      </w:r>
-      <w:r>
-        <w:rPr>
-          <w:rFonts w:ascii="Times New Roman" w:hAnsi="Times New Roman" w:cs="Times New Roman"/>
-          <w:b w:val="0"/>
-          <w:i w:val="0"/>
-          <w:color w:val="000000" w:themeColor="text1"/>
-          <w:spacing w:val="2"/>
-          <w:sz w:val="20"/>
-          <w:szCs w:val="20"/>
-          <w:lang w:val="en-GB"/>
-        </w:rPr>
-        <w:t>These functions should be carefully selected and validated based on ecological knowledge and data availability.</w:t>
+        <w:t xml:space="preserve"> that accurately represent the underlying ecological processes. </w:t>
+      </w:r>
+      <w:r>
+        <w:rPr>
+          <w:rFonts w:ascii="Times New Roman" w:hAnsi="Times New Roman" w:cs="Times New Roman"/>
+          <w:b w:val="0"/>
+          <w:i w:val="0"/>
+          <w:color w:val="000000" w:themeColor="text1"/>
+          <w:spacing w:val="2"/>
+          <w:sz w:val="20"/>
+          <w:szCs w:val="20"/>
+          <w:lang w:val="en-GB"/>
+        </w:rPr>
+        <w:t>These functions should be attentively selected and validated based on ecological knowledge and available data.</w:t>
+      </w:r>
+    </w:p>
+    <w:p>
+      <w:pPr>
+        <w:pStyle w:val="H2First"/>
+        <w:numPr>
+          <w:ilvl w:val="1"/>
+          <w:numId w:val="14"/>
+        </w:numPr>
+        <w:rPr>
+          <w:lang w:val="en-GB"/>
+        </w:rPr>
+      </w:pPr>
+      <w:r>
+        <w:rPr>
+          <w:lang w:val="en-GB"/>
+        </w:rPr>
+        <w:t>Detection of the Giant Component</w:t>
+      </w:r>
+    </w:p>
+    <w:p>
+      <w:pPr>
+        <w:pStyle w:val="H2First"/>
+        <w:numPr>
+          <w:ilvl w:val="0"/>
+          <w:numId w:val="0"/>
+        </w:numPr>
+        <w:ind w:left="360"/>
+        <w:jc w:val="both"/>
+        <w:rPr>
+          <w:rFonts w:ascii="Times New Roman" w:hAnsi="Times New Roman" w:cs="Times New Roman"/>
+          <w:b w:val="0"/>
+          <w:i w:val="0"/>
+          <w:color w:val="000000" w:themeColor="text1"/>
+          <w:sz w:val="20"/>
+          <w:lang w:val="en-GB"/>
+        </w:rPr>
+      </w:pPr>
+      <w:r>
+        <w:rPr>
+          <w:rFonts w:ascii="Times New Roman" w:hAnsi="Times New Roman" w:cs="Times New Roman"/>
+          <w:b w:val="0"/>
+          <w:i w:val="0"/>
+          <w:color w:val="000000" w:themeColor="text1"/>
+          <w:spacing w:val="2"/>
+          <w:sz w:val="20"/>
+          <w:szCs w:val="20"/>
+          <w:lang w:val="en-GB"/>
+        </w:rPr>
+        <w:t>TODO</w:t>
+      </w:r>
+    </w:p>
+    <w:p>
+      <w:pPr>
+        <w:pStyle w:val="H2First"/>
+        <w:numPr>
+          <w:ilvl w:val="1"/>
+          <w:numId w:val="14"/>
+        </w:numPr>
+        <w:rPr>
+          <w:lang w:val="en-GB"/>
+        </w:rPr>
+      </w:pPr>
+      <w:r>
+        <w:rPr>
+          <w:lang w:val="en-GB"/>
+        </w:rPr>
+        <w:t>Delineation of the Hull</w:t>
+      </w:r>
+    </w:p>
+    <w:p>
+      <w:pPr>
+        <w:pStyle w:val="H2First"/>
+        <w:numPr>
+          <w:ilvl w:val="0"/>
+          <w:numId w:val="0"/>
+        </w:numPr>
+        <w:ind w:left="360"/>
+        <w:jc w:val="both"/>
+        <w:rPr>
+          <w:rFonts w:ascii="Times New Roman" w:hAnsi="Times New Roman" w:cs="Times New Roman"/>
+          <w:b w:val="0"/>
+          <w:i w:val="0"/>
+          <w:color w:val="000000" w:themeColor="text1"/>
+          <w:sz w:val="20"/>
+          <w:lang w:val="en-GB"/>
+        </w:rPr>
+      </w:pPr>
+      <w:r>
+        <w:rPr>
+          <w:rFonts w:ascii="Times New Roman" w:hAnsi="Times New Roman" w:cs="Times New Roman"/>
+          <w:b w:val="0"/>
+          <w:i w:val="0"/>
+          <w:color w:val="000000" w:themeColor="text1"/>
+          <w:spacing w:val="2"/>
+          <w:sz w:val="20"/>
+          <w:szCs w:val="20"/>
+          <w:lang w:val="en-GB"/>
+        </w:rPr>
+        <w:t>TODO</w:t>
+      </w:r>
+    </w:p>
+    <w:p>
+      <w:pPr>
+        <w:pStyle w:val="H2First"/>
+        <w:numPr>
+          <w:ilvl w:val="1"/>
+          <w:numId w:val="14"/>
+        </w:numPr>
+        <w:rPr>
+          <w:lang w:val="en-GB"/>
+        </w:rPr>
+      </w:pPr>
+      <w:r>
+        <w:rPr>
+          <w:lang w:val="en-GB"/>
+        </w:rPr>
+        <w:t>Approximation of Fractal Dimension</w:t>
       </w:r>
     </w:p>
     <w:p>
@@ -4130,7 +5566,8 @@
         <w:rPr>
           <w:lang w:val="en-GB"/>
         </w:rPr>
-        <w:t>Gradient Contact Process</w:t>
+        <w:lastRenderedPageBreak/>
+        <w:t>Box Counting</w:t>
       </w:r>
     </w:p>
     <w:p>
@@ -4169,124 +5606,6 @@
       <w:pPr>
         <w:pStyle w:val="H2First"/>
         <w:numPr>
-          <w:ilvl w:val="1"/>
-          <w:numId w:val="14"/>
-        </w:numPr>
-        <w:rPr>
-          <w:lang w:val="en-GB"/>
-        </w:rPr>
-      </w:pPr>
-      <w:r>
-        <w:rPr>
-          <w:lang w:val="en-GB"/>
-        </w:rPr>
-        <w:t>Detection of the Giant Component</w:t>
-      </w:r>
-    </w:p>
-    <w:p>
-      <w:pPr>
-        <w:pStyle w:val="H2First"/>
-        <w:numPr>
-          <w:ilvl w:val="0"/>
-          <w:numId w:val="0"/>
-        </w:numPr>
-        <w:ind w:left="360"/>
-        <w:jc w:val="both"/>
-        <w:rPr>
-          <w:rFonts w:ascii="Times New Roman" w:hAnsi="Times New Roman" w:cs="Times New Roman"/>
-          <w:b w:val="0"/>
-          <w:i w:val="0"/>
-          <w:color w:val="000000" w:themeColor="text1"/>
-          <w:sz w:val="20"/>
-          <w:lang w:val="en-GB"/>
-        </w:rPr>
-      </w:pPr>
-      <w:r>
-        <w:rPr>
-          <w:rFonts w:ascii="Times New Roman" w:hAnsi="Times New Roman" w:cs="Times New Roman"/>
-          <w:b w:val="0"/>
-          <w:i w:val="0"/>
-          <w:color w:val="000000" w:themeColor="text1"/>
-          <w:spacing w:val="2"/>
-          <w:sz w:val="20"/>
-          <w:szCs w:val="20"/>
-          <w:lang w:val="en-GB"/>
-        </w:rPr>
-        <w:t>TODO</w:t>
-      </w:r>
-    </w:p>
-    <w:p>
-      <w:pPr>
-        <w:pStyle w:val="H2First"/>
-        <w:numPr>
-          <w:ilvl w:val="1"/>
-          <w:numId w:val="14"/>
-        </w:numPr>
-        <w:rPr>
-          <w:lang w:val="en-GB"/>
-        </w:rPr>
-      </w:pPr>
-      <w:r>
-        <w:rPr>
-          <w:lang w:val="en-GB"/>
-        </w:rPr>
-        <w:t>Delineation of the Hull</w:t>
-      </w:r>
-    </w:p>
-    <w:p>
-      <w:pPr>
-        <w:pStyle w:val="H2First"/>
-        <w:numPr>
-          <w:ilvl w:val="0"/>
-          <w:numId w:val="0"/>
-        </w:numPr>
-        <w:ind w:left="360"/>
-        <w:jc w:val="both"/>
-        <w:rPr>
-          <w:rFonts w:ascii="Times New Roman" w:hAnsi="Times New Roman" w:cs="Times New Roman"/>
-          <w:b w:val="0"/>
-          <w:i w:val="0"/>
-          <w:color w:val="000000" w:themeColor="text1"/>
-          <w:sz w:val="20"/>
-          <w:lang w:val="en-GB"/>
-        </w:rPr>
-      </w:pPr>
-      <w:r>
-        <w:rPr>
-          <w:rFonts w:ascii="Times New Roman" w:hAnsi="Times New Roman" w:cs="Times New Roman"/>
-          <w:b w:val="0"/>
-          <w:i w:val="0"/>
-          <w:color w:val="000000" w:themeColor="text1"/>
-          <w:spacing w:val="2"/>
-          <w:sz w:val="20"/>
-          <w:szCs w:val="20"/>
-          <w:lang w:val="en-GB"/>
-        </w:rPr>
-        <w:t>TODO</w:t>
-      </w:r>
-    </w:p>
-    <w:p>
-      <w:pPr>
-        <w:pStyle w:val="H2First"/>
-        <w:numPr>
-          <w:ilvl w:val="1"/>
-          <w:numId w:val="14"/>
-        </w:numPr>
-        <w:rPr>
-          <w:lang w:val="en-GB"/>
-        </w:rPr>
-      </w:pPr>
-      <w:r>
-        <w:rPr>
-          <w:lang w:val="en-GB"/>
-        </w:rPr>
-        <w:t>Approximation of Fractal Dimension</w:t>
-      </w:r>
-    </w:p>
-    <w:p>
-      <w:pPr>
-        <w:pStyle w:val="H2First"/>
-        <w:numPr>
           <w:ilvl w:val="2"/>
           <w:numId w:val="14"/>
         </w:numPr>
@@ -4298,7 +5617,7 @@
         <w:rPr>
           <w:lang w:val="en-GB"/>
         </w:rPr>
-        <w:t>Box Counting</w:t>
+        <w:t>Correlation Dimension</w:t>
       </w:r>
     </w:p>
     <w:p>
@@ -4337,56 +5656,6 @@
       <w:pPr>
         <w:pStyle w:val="H2First"/>
         <w:numPr>
-          <w:ilvl w:val="2"/>
-          <w:numId w:val="14"/>
-        </w:numPr>
-        <w:rPr>
-          <w:lang w:val="en-GB"/>
-        </w:rPr>
-      </w:pPr>
-      <w:r>
-        <w:rPr>
-          <w:lang w:val="en-GB"/>
-        </w:rPr>
-        <w:t>Correlation Dimension</w:t>
-      </w:r>
-    </w:p>
-    <w:p>
-      <w:pPr>
-        <w:pStyle w:val="H2First"/>
-        <w:numPr>
-          <w:ilvl w:val="0"/>
-          <w:numId w:val="0"/>
-        </w:numPr>
-        <w:ind w:left="360" w:firstLine="360"/>
-        <w:jc w:val="both"/>
-        <w:rPr>
-          <w:rFonts w:ascii="Times New Roman" w:hAnsi="Times New Roman" w:cs="Times New Roman"/>
-          <w:b w:val="0"/>
-          <w:i w:val="0"/>
-          <w:color w:val="000000" w:themeColor="text1"/>
-          <w:sz w:val="20"/>
-          <w:lang w:val="en-GB"/>
-        </w:rPr>
-      </w:pPr>
-      <w:r>
-        <w:rPr>
-          <w:rFonts w:ascii="Times New Roman" w:hAnsi="Times New Roman" w:cs="Times New Roman"/>
-          <w:b w:val="0"/>
-          <w:i w:val="0"/>
-          <w:color w:val="000000" w:themeColor="text1"/>
-          <w:spacing w:val="2"/>
-          <w:sz w:val="20"/>
-          <w:szCs w:val="20"/>
-          <w:lang w:val="en-GB"/>
-        </w:rPr>
-        <w:t>TODO</w:t>
-      </w:r>
-    </w:p>
-    <w:p>
-      <w:pPr>
-        <w:pStyle w:val="H2First"/>
-        <w:numPr>
           <w:ilvl w:val="1"/>
           <w:numId w:val="14"/>
         </w:numPr>
@@ -4394,12 +5663,14 @@
           <w:lang w:val="en-GB"/>
         </w:rPr>
       </w:pPr>
+      <w:proofErr w:type="spellStart"/>
       <w:r>
         <w:rPr>
           <w:lang w:val="en-GB"/>
         </w:rPr>
         <w:t>Analyzing</w:t>
       </w:r>
+      <w:proofErr w:type="spellEnd"/>
       <w:r>
         <w:rPr>
           <w:lang w:val="en-GB"/>
@@ -4950,7 +6221,49 @@
         <w:rPr>
           <w:lang w:val="en-GB"/>
         </w:rPr>
-        <w:t>A. Krizhevsky, I. Sutskever, and G. Hinton. Imagenet classification</w:t>
+        <w:t xml:space="preserve">A. </w:t>
+      </w:r>
+      <w:proofErr w:type="spellStart"/>
+      <w:r>
+        <w:rPr>
+          <w:lang w:val="en-GB"/>
+        </w:rPr>
+        <w:t>Krizhevsky</w:t>
+      </w:r>
+      <w:proofErr w:type="spellEnd"/>
+      <w:r>
+        <w:rPr>
+          <w:lang w:val="en-GB"/>
+        </w:rPr>
+        <w:t xml:space="preserve">, I. </w:t>
+      </w:r>
+      <w:proofErr w:type="spellStart"/>
+      <w:r>
+        <w:rPr>
+          <w:lang w:val="en-GB"/>
+        </w:rPr>
+        <w:t>Sutskever</w:t>
+      </w:r>
+      <w:proofErr w:type="spellEnd"/>
+      <w:r>
+        <w:rPr>
+          <w:lang w:val="en-GB"/>
+        </w:rPr>
+        <w:t xml:space="preserve">, and G. Hinton. </w:t>
+      </w:r>
+      <w:proofErr w:type="spellStart"/>
+      <w:r>
+        <w:rPr>
+          <w:lang w:val="en-GB"/>
+        </w:rPr>
+        <w:t>Imagenet</w:t>
+      </w:r>
+      <w:proofErr w:type="spellEnd"/>
+      <w:r>
+        <w:rPr>
+          <w:lang w:val="en-GB"/>
+        </w:rPr>
+        <w:t xml:space="preserve"> classification</w:t>
       </w:r>
     </w:p>
     <w:p>
@@ -5006,7 +6319,21 @@
         <w:rPr>
           <w:lang w:val="de-DE"/>
         </w:rPr>
-        <w:t xml:space="preserve"> Y. LeCun, B. Boser, J. S. Denker, D. Henderson, R. E. Howard,</w:t>
+        <w:t xml:space="preserve"> Y. </w:t>
+      </w:r>
+      <w:proofErr w:type="spellStart"/>
+      <w:r>
+        <w:rPr>
+          <w:lang w:val="de-DE"/>
+        </w:rPr>
+        <w:t>LeCun</w:t>
+      </w:r>
+      <w:proofErr w:type="spellEnd"/>
+      <w:r>
+        <w:rPr>
+          <w:lang w:val="de-DE"/>
+        </w:rPr>
+        <w:t>, B. Boser, J. S. Denker, D. Henderson, R. E. Howard,</w:t>
       </w:r>
     </w:p>
     <w:p>
@@ -5026,7 +6353,21 @@
         <w:rPr>
           <w:lang w:val="en-GB"/>
         </w:rPr>
-        <w:t xml:space="preserve">W. Hubbard, and L. D. Jackel. Backpropagation applied to handwritten zip code recognition. Neural computation, 1989. </w:t>
+        <w:t xml:space="preserve">W. Hubbard, and L. D. </w:t>
+      </w:r>
+      <w:proofErr w:type="spellStart"/>
+      <w:r>
+        <w:rPr>
+          <w:lang w:val="en-GB"/>
+        </w:rPr>
+        <w:t>Jackel</w:t>
+      </w:r>
+      <w:proofErr w:type="spellEnd"/>
+      <w:r>
+        <w:rPr>
+          <w:lang w:val="en-GB"/>
+        </w:rPr>
+        <w:t xml:space="preserve">. Backpropagation applied to handwritten zip code recognition. Neural computation, 1989. </w:t>
       </w:r>
       <w:hyperlink r:id="rId11" w:history="1">
         <w:r>
@@ -5055,7 +6396,91 @@
         <w:rPr>
           <w:lang w:val="en-GB"/>
         </w:rPr>
-        <w:t xml:space="preserve">Ashish Vaswani, Noam Shazeer, Niki Parmar, Jakob Uszkoreit, Llion Jones, Aidan N Gomez, Łukasz Kaiser, and Illia Polosukhin. Attention is all you need. In NIPS, 2017. </w:t>
+        <w:t xml:space="preserve">Ashish Vaswani, Noam </w:t>
+      </w:r>
+      <w:proofErr w:type="spellStart"/>
+      <w:r>
+        <w:rPr>
+          <w:lang w:val="en-GB"/>
+        </w:rPr>
+        <w:t>Shazeer</w:t>
+      </w:r>
+      <w:proofErr w:type="spellEnd"/>
+      <w:r>
+        <w:rPr>
+          <w:lang w:val="en-GB"/>
+        </w:rPr>
+        <w:t xml:space="preserve">, Niki Parmar, Jakob </w:t>
+      </w:r>
+      <w:proofErr w:type="spellStart"/>
+      <w:r>
+        <w:rPr>
+          <w:lang w:val="en-GB"/>
+        </w:rPr>
+        <w:t>Uszkoreit</w:t>
+      </w:r>
+      <w:proofErr w:type="spellEnd"/>
+      <w:r>
+        <w:rPr>
+          <w:lang w:val="en-GB"/>
+        </w:rPr>
+        <w:t xml:space="preserve">, </w:t>
+      </w:r>
+      <w:proofErr w:type="spellStart"/>
+      <w:r>
+        <w:rPr>
+          <w:lang w:val="en-GB"/>
+        </w:rPr>
+        <w:t>Llion</w:t>
+      </w:r>
+      <w:proofErr w:type="spellEnd"/>
+      <w:r>
+        <w:rPr>
+          <w:lang w:val="en-GB"/>
+        </w:rPr>
+        <w:t xml:space="preserve"> Jones, Aidan N Gomez, </w:t>
+      </w:r>
+      <w:proofErr w:type="spellStart"/>
+      <w:r>
+        <w:rPr>
+          <w:lang w:val="en-GB"/>
+        </w:rPr>
+        <w:t>Łukasz</w:t>
+      </w:r>
+      <w:proofErr w:type="spellEnd"/>
+      <w:r>
+        <w:rPr>
+          <w:lang w:val="en-GB"/>
+        </w:rPr>
+        <w:t xml:space="preserve"> Kaiser, and </w:t>
+      </w:r>
+      <w:proofErr w:type="spellStart"/>
+      <w:r>
+        <w:rPr>
+          <w:lang w:val="en-GB"/>
+        </w:rPr>
+        <w:t>Illia</w:t>
+      </w:r>
+      <w:proofErr w:type="spellEnd"/>
+      <w:r>
+        <w:rPr>
+          <w:lang w:val="en-GB"/>
+        </w:rPr>
+        <w:t xml:space="preserve"> </w:t>
+      </w:r>
+      <w:proofErr w:type="spellStart"/>
+      <w:r>
+        <w:rPr>
+          <w:lang w:val="en-GB"/>
+        </w:rPr>
+        <w:t>Polosukhin</w:t>
+      </w:r>
+      <w:proofErr w:type="spellEnd"/>
+      <w:r>
+        <w:rPr>
+          <w:lang w:val="en-GB"/>
+        </w:rPr>
+        <w:t xml:space="preserve">. Attention is all you need. In NIPS, 2017. </w:t>
       </w:r>
       <w:hyperlink r:id="rId12" w:history="1">
         <w:r>
@@ -5121,7 +6546,21 @@
         <w:rPr>
           <w:lang w:val="en-GB"/>
         </w:rPr>
-        <w:t xml:space="preserve">Alexey Dosovitsky, Lucas Beyer. An Image is worth 16x16 words. ICLR, 2021. </w:t>
+        <w:t xml:space="preserve">Alexey </w:t>
+      </w:r>
+      <w:proofErr w:type="spellStart"/>
+      <w:r>
+        <w:rPr>
+          <w:lang w:val="en-GB"/>
+        </w:rPr>
+        <w:t>Dosovitsky</w:t>
+      </w:r>
+      <w:proofErr w:type="spellEnd"/>
+      <w:r>
+        <w:rPr>
+          <w:lang w:val="en-GB"/>
+        </w:rPr>
+        <w:t xml:space="preserve">, Lucas Beyer. An Image is worth 16x16 words. ICLR, 2021. </w:t>
       </w:r>
       <w:hyperlink r:id="rId14" w:history="1">
         <w:r>
@@ -5151,7 +6590,21 @@
         <w:rPr>
           <w:lang w:val="en-GB"/>
         </w:rPr>
-        <w:t xml:space="preserve">Karimi, D. Vasylechko, S. Convolutional-Free Medical Image Segmentation using Transformers. </w:t>
+        <w:t xml:space="preserve">Karimi, D. </w:t>
+      </w:r>
+      <w:proofErr w:type="spellStart"/>
+      <w:r>
+        <w:rPr>
+          <w:lang w:val="en-GB"/>
+        </w:rPr>
+        <w:t>Vasylechko</w:t>
+      </w:r>
+      <w:proofErr w:type="spellEnd"/>
+      <w:r>
+        <w:rPr>
+          <w:lang w:val="en-GB"/>
+        </w:rPr>
+        <w:t xml:space="preserve">, S. Convolutional-Free Medical Image Segmentation using Transformers. </w:t>
       </w:r>
       <w:hyperlink r:id="rId15" w:history="1">
         <w:r>
@@ -5171,11 +6624,47 @@
           <w:lang w:val="en-GB"/>
         </w:rPr>
       </w:pPr>
-      <w:r>
-        <w:rPr>
-          <w:lang w:val="en-GB"/>
-        </w:rPr>
-        <w:t xml:space="preserve">Bazi, Y. Bashmal, L. Rahhal, M. Dayil R.A. Vision Transformers for Remote Sensing Image Classification. Remote Sens. </w:t>
+      <w:proofErr w:type="spellStart"/>
+      <w:r>
+        <w:rPr>
+          <w:lang w:val="en-GB"/>
+        </w:rPr>
+        <w:t>Bazi</w:t>
+      </w:r>
+      <w:proofErr w:type="spellEnd"/>
+      <w:r>
+        <w:rPr>
+          <w:lang w:val="en-GB"/>
+        </w:rPr>
+        <w:t xml:space="preserve">, Y. </w:t>
+      </w:r>
+      <w:proofErr w:type="spellStart"/>
+      <w:r>
+        <w:rPr>
+          <w:lang w:val="en-GB"/>
+        </w:rPr>
+        <w:t>Bashmal</w:t>
+      </w:r>
+      <w:proofErr w:type="spellEnd"/>
+      <w:r>
+        <w:rPr>
+          <w:lang w:val="en-GB"/>
+        </w:rPr>
+        <w:t xml:space="preserve">, L. Rahhal, M. </w:t>
+      </w:r>
+      <w:proofErr w:type="spellStart"/>
+      <w:r>
+        <w:rPr>
+          <w:lang w:val="en-GB"/>
+        </w:rPr>
+        <w:t>Dayil</w:t>
+      </w:r>
+      <w:proofErr w:type="spellEnd"/>
+      <w:r>
+        <w:rPr>
+          <w:lang w:val="en-GB"/>
+        </w:rPr>
+        <w:t xml:space="preserve"> R.A. Vision Transformers for Remote Sensing Image Classification. Remote Sens. </w:t>
       </w:r>
       <w:hyperlink r:id="rId16" w:history="1">
         <w:r>
@@ -5195,12 +6684,33 @@
           <w:lang w:val="en-GB"/>
         </w:rPr>
       </w:pPr>
-      <w:r>
-        <w:rPr>
-          <w:lang w:val="en-GB"/>
-        </w:rPr>
-        <w:lastRenderedPageBreak/>
-        <w:t xml:space="preserve">Mingxing Tan, Quoc V. Le EfficientNet: Rethinking Model Scaling for Convolutional Neural Networks. </w:t>
+      <w:proofErr w:type="spellStart"/>
+      <w:r>
+        <w:rPr>
+          <w:lang w:val="en-GB"/>
+        </w:rPr>
+        <w:t>Mingxing</w:t>
+      </w:r>
+      <w:proofErr w:type="spellEnd"/>
+      <w:r>
+        <w:rPr>
+          <w:lang w:val="en-GB"/>
+        </w:rPr>
+        <w:t xml:space="preserve"> Tan, Quoc V. Le </w:t>
+      </w:r>
+      <w:proofErr w:type="spellStart"/>
+      <w:r>
+        <w:rPr>
+          <w:lang w:val="en-GB"/>
+        </w:rPr>
+        <w:t>EfficientNet</w:t>
+      </w:r>
+      <w:proofErr w:type="spellEnd"/>
+      <w:r>
+        <w:rPr>
+          <w:lang w:val="en-GB"/>
+        </w:rPr>
+        <w:t xml:space="preserve">: Rethinking Model Scaling for Convolutional Neural Networks. </w:t>
       </w:r>
       <w:hyperlink r:id="rId17" w:history="1">
         <w:r>
@@ -5220,11 +6730,47 @@
           <w:lang w:val="en-GB"/>
         </w:rPr>
       </w:pPr>
-      <w:r>
-        <w:rPr>
-          <w:lang w:val="en-GB"/>
-        </w:rPr>
-        <w:t xml:space="preserve">Kaiming He, Xiangyu Zhang, Shaoqing Ren, Jian Sun. Deep Residual Learning for Image Recognition. </w:t>
+      <w:proofErr w:type="spellStart"/>
+      <w:r>
+        <w:rPr>
+          <w:lang w:val="en-GB"/>
+        </w:rPr>
+        <w:t>Kaiming</w:t>
+      </w:r>
+      <w:proofErr w:type="spellEnd"/>
+      <w:r>
+        <w:rPr>
+          <w:lang w:val="en-GB"/>
+        </w:rPr>
+        <w:t xml:space="preserve"> He, </w:t>
+      </w:r>
+      <w:proofErr w:type="spellStart"/>
+      <w:r>
+        <w:rPr>
+          <w:lang w:val="en-GB"/>
+        </w:rPr>
+        <w:t>Xiangyu</w:t>
+      </w:r>
+      <w:proofErr w:type="spellEnd"/>
+      <w:r>
+        <w:rPr>
+          <w:lang w:val="en-GB"/>
+        </w:rPr>
+        <w:t xml:space="preserve"> Zhang, </w:t>
+      </w:r>
+      <w:proofErr w:type="spellStart"/>
+      <w:r>
+        <w:rPr>
+          <w:lang w:val="en-GB"/>
+        </w:rPr>
+        <w:t>Shaoqing</w:t>
+      </w:r>
+      <w:proofErr w:type="spellEnd"/>
+      <w:r>
+        <w:rPr>
+          <w:lang w:val="en-GB"/>
+        </w:rPr>
+        <w:t xml:space="preserve"> Ren, Jian Sun. Deep Residual Learning for Image Recognition. </w:t>
       </w:r>
       <w:hyperlink r:id="rId18" w:history="1">
         <w:r>
@@ -5244,11 +6790,47 @@
           <w:lang w:val="en-GB"/>
         </w:rPr>
       </w:pPr>
-      <w:r>
-        <w:rPr>
-          <w:lang w:val="en-GB"/>
-        </w:rPr>
-        <w:t xml:space="preserve">Yanghao Li, Hanzi Mao, Ross Girshick, Kaiming He. Exploring Plain Vision Transformer Backbones for Object Detection. </w:t>
+      <w:proofErr w:type="spellStart"/>
+      <w:r>
+        <w:rPr>
+          <w:lang w:val="en-GB"/>
+        </w:rPr>
+        <w:t>Yanghao</w:t>
+      </w:r>
+      <w:proofErr w:type="spellEnd"/>
+      <w:r>
+        <w:rPr>
+          <w:lang w:val="en-GB"/>
+        </w:rPr>
+        <w:t xml:space="preserve"> Li, Hanzi Mao, Ross </w:t>
+      </w:r>
+      <w:proofErr w:type="spellStart"/>
+      <w:r>
+        <w:rPr>
+          <w:lang w:val="en-GB"/>
+        </w:rPr>
+        <w:t>Girshick</w:t>
+      </w:r>
+      <w:proofErr w:type="spellEnd"/>
+      <w:r>
+        <w:rPr>
+          <w:lang w:val="en-GB"/>
+        </w:rPr>
+        <w:t xml:space="preserve">, </w:t>
+      </w:r>
+      <w:proofErr w:type="spellStart"/>
+      <w:r>
+        <w:rPr>
+          <w:lang w:val="en-GB"/>
+        </w:rPr>
+        <w:t>Kaiming</w:t>
+      </w:r>
+      <w:proofErr w:type="spellEnd"/>
+      <w:r>
+        <w:rPr>
+          <w:lang w:val="en-GB"/>
+        </w:rPr>
+        <w:t xml:space="preserve"> He. Exploring Plain Vision Transformer Backbones for Object Detection. </w:t>
       </w:r>
       <w:hyperlink r:id="rId19" w:history="1">
         <w:r>

</xml_diff>

<commit_message>
Corrected some typos in documentation
</commit_message>
<xml_diff>
--- a/doc/Treeline_paper.docx
+++ b/doc/Treeline_paper.docx
@@ -60,7 +60,6 @@
         </w:rPr>
         <w:t xml:space="preserve">, </w:t>
       </w:r>
-      <w:proofErr w:type="spellStart"/>
       <w:r>
         <w:rPr>
           <w:lang w:val="en-GB"/>
@@ -77,21 +76,7 @@
         <w:rPr>
           <w:lang w:val="en-GB"/>
         </w:rPr>
-        <w:t>f</w:t>
-      </w:r>
-      <w:proofErr w:type="spellEnd"/>
-      <w:r>
-        <w:rPr>
-          <w:lang w:val="en-GB"/>
-        </w:rPr>
-        <w:t xml:space="preserve"> </w:t>
-      </w:r>
-      <w:proofErr w:type="spellStart"/>
-      <w:r>
-        <w:rPr>
-          <w:lang w:val="en-GB"/>
-        </w:rPr>
-        <w:t>K</w:t>
+        <w:t>f K</w:t>
       </w:r>
       <w:r>
         <w:rPr>
@@ -103,28 +88,13 @@
         <w:rPr>
           <w:lang w:val="en-GB"/>
         </w:rPr>
-        <w:t>ssa</w:t>
-      </w:r>
-      <w:proofErr w:type="spellEnd"/>
-      <w:r>
-        <w:rPr>
-          <w:lang w:val="en-GB"/>
-        </w:rPr>
-        <w:t xml:space="preserve">, </w:t>
-      </w:r>
-      <w:proofErr w:type="spellStart"/>
-      <w:r>
-        <w:rPr>
-          <w:lang w:val="en-GB"/>
-        </w:rPr>
-        <w:t>Najeed</w:t>
-      </w:r>
-      <w:proofErr w:type="spellEnd"/>
-      <w:r>
-        <w:rPr>
-          <w:lang w:val="en-GB"/>
-        </w:rPr>
-        <w:t xml:space="preserve"> Muhammad</w:t>
+        <w:t xml:space="preserve">ssa, </w:t>
+      </w:r>
+      <w:r>
+        <w:rPr>
+          <w:lang w:val="en-GB"/>
+        </w:rPr>
+        <w:t>Najeed Muhammad</w:t>
       </w:r>
     </w:p>
     <w:p>
@@ -203,49 +173,19 @@
         <w:rPr>
           <w:lang w:val="en-GB"/>
         </w:rPr>
-        <w:t xml:space="preserve">Project advisor: </w:t>
-      </w:r>
-      <w:proofErr w:type="spellStart"/>
-      <w:r>
-        <w:rPr>
-          <w:lang w:val="en-GB"/>
-        </w:rPr>
-        <w:t>Dr.</w:t>
-      </w:r>
-      <w:proofErr w:type="spellEnd"/>
-      <w:r>
-        <w:rPr>
-          <w:lang w:val="en-GB"/>
-        </w:rPr>
-        <w:t xml:space="preserve"> </w:t>
-      </w:r>
-      <w:proofErr w:type="spellStart"/>
-      <w:r>
-        <w:rPr>
-          <w:lang w:val="en-GB"/>
-        </w:rPr>
-        <w:t>Beáta</w:t>
-      </w:r>
-      <w:proofErr w:type="spellEnd"/>
-      <w:r>
-        <w:rPr>
-          <w:lang w:val="en-GB"/>
-        </w:rPr>
-        <w:t xml:space="preserve"> </w:t>
-      </w:r>
-      <w:proofErr w:type="spellStart"/>
-      <w:r>
-        <w:rPr>
-          <w:lang w:val="en-GB"/>
-        </w:rPr>
-        <w:t>Oborny</w:t>
-      </w:r>
-      <w:proofErr w:type="spellEnd"/>
-      <w:r>
-        <w:rPr>
-          <w:lang w:val="en-GB"/>
-        </w:rPr>
-        <w:t>, Professor</w:t>
+        <w:t xml:space="preserve">Project advisor: Dr. Beáta Oborny, </w:t>
+      </w:r>
+      <w:r>
+        <w:rPr>
+          <w:lang w:val="en-GB"/>
+        </w:rPr>
+        <w:t xml:space="preserve">Associate </w:t>
+      </w:r>
+      <w:r>
+        <w:rPr>
+          <w:lang w:val="en-GB"/>
+        </w:rPr>
+        <w:t>Professor</w:t>
       </w:r>
     </w:p>
     <w:p>
@@ -436,61 +376,7 @@
           <w:sz w:val="20"/>
           <w:lang w:val="en-GB"/>
         </w:rPr>
-        <w:t>Several studies have investigated the transition from connected to fragmented vegetation across environmental gradients and scaling laws in ecotone geometry (</w:t>
-      </w:r>
-      <w:proofErr w:type="spellStart"/>
-      <w:r>
-        <w:rPr>
-          <w:spacing w:val="2"/>
-          <w:sz w:val="20"/>
-          <w:lang w:val="en-GB"/>
-        </w:rPr>
-        <w:t>Gastner</w:t>
-      </w:r>
-      <w:proofErr w:type="spellEnd"/>
-      <w:r>
-        <w:rPr>
-          <w:spacing w:val="2"/>
-          <w:sz w:val="20"/>
-          <w:lang w:val="en-GB"/>
-        </w:rPr>
-        <w:t xml:space="preserve"> et al., 2009). Recent research has also suggested that percolation theory predicts some universal features in range margins across environmental gradients (</w:t>
-      </w:r>
-      <w:proofErr w:type="spellStart"/>
-      <w:r>
-        <w:rPr>
-          <w:spacing w:val="2"/>
-          <w:sz w:val="20"/>
-          <w:lang w:val="en-GB"/>
-        </w:rPr>
-        <w:t>Juhász</w:t>
-      </w:r>
-      <w:proofErr w:type="spellEnd"/>
-      <w:r>
-        <w:rPr>
-          <w:spacing w:val="2"/>
-          <w:sz w:val="20"/>
-          <w:lang w:val="en-GB"/>
-        </w:rPr>
-        <w:t xml:space="preserve"> &amp; </w:t>
-      </w:r>
-      <w:proofErr w:type="spellStart"/>
-      <w:r>
-        <w:rPr>
-          <w:spacing w:val="2"/>
-          <w:sz w:val="20"/>
-          <w:lang w:val="en-GB"/>
-        </w:rPr>
-        <w:t>Oborny</w:t>
-      </w:r>
-      <w:proofErr w:type="spellEnd"/>
-      <w:r>
-        <w:rPr>
-          <w:spacing w:val="2"/>
-          <w:sz w:val="20"/>
-          <w:lang w:val="en-GB"/>
-        </w:rPr>
-        <w:t xml:space="preserve">, 2020). However, there is a lack of research that uses satellite </w:t>
+        <w:t xml:space="preserve">Several studies have investigated the transition from connected to fragmented vegetation across environmental gradients and scaling laws in ecotone geometry (Gastner et al., 2009). Recent research has also suggested that percolation theory predicts some universal features in range margins across environmental gradients (Juhász &amp; Oborny, 2020). However, there is a lack of research that uses satellite </w:t>
       </w:r>
       <w:r>
         <w:rPr>
@@ -885,23 +771,8 @@
           <w:szCs w:val="20"/>
           <w:lang w:val="en-GB"/>
         </w:rPr>
-        <w:t>Programming language: Python (desktop application</w:t>
-      </w:r>
-      <w:proofErr w:type="gramStart"/>
-      <w:r>
-        <w:rPr>
-          <w:rFonts w:ascii="Times New Roman" w:hAnsi="Times New Roman" w:cs="Times New Roman"/>
-          <w:b w:val="0"/>
-          <w:i w:val="0"/>
-          <w:color w:val="000000" w:themeColor="text1"/>
-          <w:spacing w:val="2"/>
-          <w:sz w:val="20"/>
-          <w:szCs w:val="20"/>
-          <w:lang w:val="en-GB"/>
-        </w:rPr>
-        <w:t>);</w:t>
-      </w:r>
-      <w:proofErr w:type="gramEnd"/>
+        <w:t>Programming language: Python (desktop application);</w:t>
+      </w:r>
     </w:p>
     <w:p>
       <w:pPr>
@@ -932,23 +803,8 @@
           <w:szCs w:val="20"/>
           <w:lang w:val="en-GB"/>
         </w:rPr>
-        <w:t xml:space="preserve">Build a compact, yet easily extendible framework for the research </w:t>
-      </w:r>
-      <w:proofErr w:type="gramStart"/>
-      <w:r>
-        <w:rPr>
-          <w:rFonts w:ascii="Times New Roman" w:hAnsi="Times New Roman" w:cs="Times New Roman"/>
-          <w:b w:val="0"/>
-          <w:i w:val="0"/>
-          <w:color w:val="000000" w:themeColor="text1"/>
-          <w:spacing w:val="2"/>
-          <w:sz w:val="20"/>
-          <w:szCs w:val="20"/>
-          <w:lang w:val="en-GB"/>
-        </w:rPr>
-        <w:t>topic;</w:t>
-      </w:r>
-      <w:proofErr w:type="gramEnd"/>
+        <w:t>Build a compact, yet easily extendible framework for the research topic;</w:t>
+      </w:r>
     </w:p>
     <w:p>
       <w:pPr>
@@ -2576,31 +2432,7 @@
           <w:sz w:val="20"/>
           <w:lang w:val="en-GB"/>
         </w:rPr>
-        <w:t xml:space="preserve"> (in general, we consider two </w:t>
-      </w:r>
-      <w:proofErr w:type="gramStart"/>
-      <w:r>
-        <w:rPr>
-          <w:rFonts w:ascii="Times New Roman" w:hAnsi="Times New Roman" w:cs="Times New Roman"/>
-          <w:b w:val="0"/>
-          <w:i w:val="0"/>
-          <w:color w:val="000000" w:themeColor="text1"/>
-          <w:sz w:val="20"/>
-          <w:lang w:val="en-GB"/>
-        </w:rPr>
-        <w:t>sells</w:t>
-      </w:r>
-      <w:proofErr w:type="gramEnd"/>
-      <w:r>
-        <w:rPr>
-          <w:rFonts w:ascii="Times New Roman" w:hAnsi="Times New Roman" w:cs="Times New Roman"/>
-          <w:b w:val="0"/>
-          <w:i w:val="0"/>
-          <w:color w:val="000000" w:themeColor="text1"/>
-          <w:sz w:val="20"/>
-          <w:lang w:val="en-GB"/>
-        </w:rPr>
-        <w:t xml:space="preserve"> neighbours if they share an edge; more on the boundaries in the next paragraph)</w:t>
+        <w:t xml:space="preserve"> (in general, we consider two sells neighbours if they share an edge; more on the boundaries in the next paragraph)</w:t>
       </w:r>
       <w:r>
         <w:rPr>
@@ -3284,35 +3116,7 @@
           <w:szCs w:val="20"/>
           <w:lang w:val="en-GB"/>
         </w:rPr>
-        <w:t xml:space="preserve">, </w:t>
-      </w:r>
-      <w:proofErr w:type="gramStart"/>
-      <w:r>
-        <w:rPr>
-          <w:rFonts w:ascii="Times New Roman" w:hAnsi="Times New Roman" w:cs="Times New Roman"/>
-          <w:b w:val="0"/>
-          <w:i w:val="0"/>
-          <w:color w:val="000000" w:themeColor="text1"/>
-          <w:spacing w:val="2"/>
-          <w:sz w:val="20"/>
-          <w:szCs w:val="20"/>
-          <w:lang w:val="en-GB"/>
-        </w:rPr>
-        <w:t>e.g.</w:t>
-      </w:r>
-      <w:proofErr w:type="gramEnd"/>
-      <w:r>
-        <w:rPr>
-          <w:rFonts w:ascii="Times New Roman" w:hAnsi="Times New Roman" w:cs="Times New Roman"/>
-          <w:b w:val="0"/>
-          <w:i w:val="0"/>
-          <w:color w:val="000000" w:themeColor="text1"/>
-          <w:spacing w:val="2"/>
-          <w:sz w:val="20"/>
-          <w:szCs w:val="20"/>
-          <w:lang w:val="en-GB"/>
-        </w:rPr>
-        <w:t xml:space="preserve"> </w:t>
+        <w:t xml:space="preserve">, e.g. </w:t>
       </w:r>
       <w:r>
         <w:rPr>
@@ -3428,6 +3232,9 @@
       </w:r>
       <m:oMath>
         <m:r>
+          <m:rPr>
+            <m:sty m:val="bi"/>
+          </m:rPr>
           <w:rPr>
             <w:rFonts w:ascii="Cambria Math" w:hAnsi="Cambria Math" w:cs="Times New Roman"/>
             <w:color w:val="000000" w:themeColor="text1"/>
@@ -3454,6 +3261,9 @@
       </w:r>
       <m:oMath>
         <m:r>
+          <m:rPr>
+            <m:sty m:val="bi"/>
+          </m:rPr>
           <w:rPr>
             <w:rFonts w:ascii="Cambria Math" w:hAnsi="Cambria Math" w:cs="Times New Roman"/>
             <w:color w:val="000000" w:themeColor="text1"/>
@@ -3480,6 +3290,9 @@
       </w:r>
       <m:oMath>
         <m:r>
+          <m:rPr>
+            <m:sty m:val="bi"/>
+          </m:rPr>
           <w:rPr>
             <w:rFonts w:ascii="Cambria Math" w:hAnsi="Cambria Math" w:cs="Times New Roman"/>
             <w:color w:val="000000" w:themeColor="text1"/>
@@ -3778,35 +3591,21 @@
           <w:szCs w:val="20"/>
           <w:lang w:val="en-GB"/>
         </w:rPr>
-        <w:t xml:space="preserve"> for updating. The updating process </w:t>
-      </w:r>
-      <w:proofErr w:type="gramStart"/>
-      <w:r>
-        <w:rPr>
-          <w:rFonts w:ascii="Times New Roman" w:hAnsi="Times New Roman" w:cs="Times New Roman"/>
-          <w:b w:val="0"/>
-          <w:i w:val="0"/>
-          <w:color w:val="000000" w:themeColor="text1"/>
-          <w:spacing w:val="2"/>
-          <w:sz w:val="20"/>
-          <w:szCs w:val="20"/>
-          <w:lang w:val="en-GB"/>
-        </w:rPr>
-        <w:t>takes into account</w:t>
-      </w:r>
-      <w:proofErr w:type="gramEnd"/>
-      <w:r>
-        <w:rPr>
-          <w:rFonts w:ascii="Times New Roman" w:hAnsi="Times New Roman" w:cs="Times New Roman"/>
-          <w:b w:val="0"/>
-          <w:i w:val="0"/>
-          <w:color w:val="000000" w:themeColor="text1"/>
-          <w:spacing w:val="2"/>
-          <w:sz w:val="20"/>
-          <w:szCs w:val="20"/>
-          <w:lang w:val="en-GB"/>
-        </w:rPr>
-        <w:t xml:space="preserve"> the gradient-dependent colonization and extinction probabilities.</w:t>
+        <w:t xml:space="preserve"> for updating. The updating process takes into account the gradient-dependent colonization and extinction </w:t>
+      </w:r>
+      <w:r>
+        <w:rPr>
+          <w:rFonts w:ascii="Times New Roman" w:hAnsi="Times New Roman" w:cs="Times New Roman"/>
+          <w:b w:val="0"/>
+          <w:i w:val="0"/>
+          <w:color w:val="000000" w:themeColor="text1"/>
+          <w:spacing w:val="2"/>
+          <w:sz w:val="20"/>
+          <w:szCs w:val="20"/>
+          <w:lang w:val="en-GB"/>
+        </w:rPr>
+        <w:lastRenderedPageBreak/>
+        <w:t>probabilities.</w:t>
       </w:r>
       <w:r>
         <w:rPr>
@@ -3845,7 +3644,6 @@
           <w:szCs w:val="20"/>
           <w:lang w:val="en-GB"/>
         </w:rPr>
-        <w:lastRenderedPageBreak/>
         <w:t xml:space="preserve">occupied, it </w:t>
       </w:r>
       <w:r>
@@ -3863,6 +3661,9 @@
       </w:r>
       <m:oMath>
         <m:r>
+          <m:rPr>
+            <m:sty m:val="bi"/>
+          </m:rPr>
           <w:rPr>
             <w:rFonts w:ascii="Cambria Math" w:hAnsi="Cambria Math" w:cs="Times New Roman"/>
             <w:color w:val="000000" w:themeColor="text1"/>
@@ -3915,6 +3716,9 @@
       </w:r>
       <m:oMath>
         <m:r>
+          <m:rPr>
+            <m:sty m:val="bi"/>
+          </m:rPr>
           <w:rPr>
             <w:rFonts w:ascii="Cambria Math" w:hAnsi="Cambria Math" w:cs="Times New Roman"/>
             <w:color w:val="000000" w:themeColor="text1"/>
@@ -3941,6 +3745,9 @@
       </w:r>
       <m:oMath>
         <m:r>
+          <m:rPr>
+            <m:sty m:val="bi"/>
+          </m:rPr>
           <w:rPr>
             <w:rFonts w:ascii="Cambria Math" w:hAnsi="Cambria Math" w:cs="Times New Roman"/>
             <w:color w:val="000000" w:themeColor="text1"/>
@@ -3980,6 +3787,9 @@
       </w:r>
       <m:oMath>
         <m:r>
+          <m:rPr>
+            <m:sty m:val="bi"/>
+          </m:rPr>
           <w:rPr>
             <w:rFonts w:ascii="Cambria Math" w:hAnsi="Cambria Math" w:cs="Times New Roman"/>
             <w:color w:val="000000" w:themeColor="text1"/>
@@ -4045,6 +3855,9 @@
       </w:r>
       <m:oMath>
         <m:r>
+          <m:rPr>
+            <m:sty m:val="bi"/>
+          </m:rPr>
           <w:rPr>
             <w:rFonts w:ascii="Cambria Math" w:hAnsi="Cambria Math" w:cs="Times New Roman"/>
             <w:color w:val="000000" w:themeColor="text1"/>
@@ -4196,6 +4009,9 @@
       </w:r>
       <m:oMath>
         <m:r>
+          <m:rPr>
+            <m:sty m:val="bi"/>
+          </m:rPr>
           <w:rPr>
             <w:rFonts w:ascii="Cambria Math" w:hAnsi="Cambria Math" w:cs="Times New Roman"/>
             <w:color w:val="000000" w:themeColor="text1"/>
@@ -4256,6 +4072,9 @@
       </w:r>
       <m:oMath>
         <m:r>
+          <m:rPr>
+            <m:sty m:val="bi"/>
+          </m:rPr>
           <w:rPr>
             <w:rFonts w:ascii="Cambria Math" w:hAnsi="Cambria Math" w:cs="Times New Roman"/>
             <w:color w:val="000000" w:themeColor="text1"/>
@@ -4283,6 +4102,9 @@
           </m:dPr>
           <m:e>
             <m:r>
+              <m:rPr>
+                <m:sty m:val="bi"/>
+              </m:rPr>
               <w:rPr>
                 <w:rFonts w:ascii="Cambria Math" w:hAnsi="Cambria Math" w:cs="Times New Roman"/>
                 <w:color w:val="000000" w:themeColor="text1"/>
@@ -4296,6 +4118,9 @@
           </m:e>
         </m:d>
         <m:r>
+          <m:rPr>
+            <m:sty m:val="bi"/>
+          </m:rPr>
           <w:rPr>
             <w:rFonts w:ascii="Cambria Math" w:hAnsi="Cambria Math" w:cs="Times New Roman"/>
             <w:color w:val="000000" w:themeColor="text1"/>
@@ -4322,6 +4147,9 @@
           </m:dPr>
           <m:e>
             <m:r>
+              <m:rPr>
+                <m:sty m:val="bi"/>
+              </m:rPr>
               <w:rPr>
                 <w:rFonts w:ascii="Cambria Math" w:hAnsi="Cambria Math" w:cs="Times New Roman"/>
                 <w:color w:val="000000" w:themeColor="text1"/>
@@ -4350,6 +4178,9 @@
       </w:r>
       <m:oMath>
         <m:r>
+          <m:rPr>
+            <m:sty m:val="bi"/>
+          </m:rPr>
           <w:rPr>
             <w:rFonts w:ascii="Cambria Math" w:hAnsi="Cambria Math" w:cs="Times New Roman"/>
             <w:color w:val="000000" w:themeColor="text1"/>
@@ -4376,6 +4207,9 @@
           </m:dPr>
           <m:e>
             <m:r>
+              <m:rPr>
+                <m:sty m:val="bi"/>
+              </m:rPr>
               <w:rPr>
                 <w:rFonts w:ascii="Cambria Math" w:hAnsi="Cambria Math" w:cs="Times New Roman"/>
                 <w:color w:val="000000" w:themeColor="text1"/>
@@ -4389,6 +4223,9 @@
           </m:e>
         </m:d>
         <m:r>
+          <m:rPr>
+            <m:sty m:val="bi"/>
+          </m:rPr>
           <w:rPr>
             <w:rFonts w:ascii="Cambria Math" w:hAnsi="Cambria Math" w:cs="Times New Roman"/>
             <w:color w:val="000000" w:themeColor="text1"/>
@@ -4415,6 +4252,9 @@
           </m:fPr>
           <m:num>
             <m:r>
+              <m:rPr>
+                <m:sty m:val="bi"/>
+              </m:rPr>
               <w:rPr>
                 <w:rFonts w:ascii="Cambria Math" w:hAnsi="Cambria Math" w:cs="Times New Roman"/>
                 <w:color w:val="000000" w:themeColor="text1"/>
@@ -4428,6 +4268,9 @@
           </m:num>
           <m:den>
             <m:r>
+              <m:rPr>
+                <m:sty m:val="bi"/>
+              </m:rPr>
               <w:rPr>
                 <w:rFonts w:ascii="Cambria Math" w:hAnsi="Cambria Math" w:cs="Times New Roman"/>
                 <w:color w:val="000000" w:themeColor="text1"/>
@@ -4456,6 +4299,9 @@
       </w:r>
       <m:oMath>
         <m:r>
+          <m:rPr>
+            <m:sty m:val="bi"/>
+          </m:rPr>
           <w:rPr>
             <w:rFonts w:ascii="Cambria Math" w:hAnsi="Cambria Math" w:cs="Times New Roman"/>
             <w:color w:val="000000" w:themeColor="text1"/>
@@ -4482,6 +4328,9 @@
       </w:r>
       <m:oMath>
         <m:r>
+          <m:rPr>
+            <m:sty m:val="bi"/>
+          </m:rPr>
           <w:rPr>
             <w:rFonts w:ascii="Cambria Math" w:hAnsi="Cambria Math" w:cs="Times New Roman"/>
             <w:color w:val="000000" w:themeColor="text1"/>
@@ -4547,6 +4396,9 @@
       </w:r>
       <m:oMath>
         <m:r>
+          <m:rPr>
+            <m:sty m:val="bi"/>
+          </m:rPr>
           <w:rPr>
             <w:rFonts w:ascii="Cambria Math" w:hAnsi="Cambria Math" w:cs="Times New Roman"/>
             <w:color w:val="000000" w:themeColor="text1"/>
@@ -4573,6 +4425,9 @@
       </w:r>
       <m:oMath>
         <m:r>
+          <m:rPr>
+            <m:sty m:val="bi"/>
+          </m:rPr>
           <w:rPr>
             <w:rFonts w:ascii="Cambria Math" w:hAnsi="Cambria Math" w:cs="Times New Roman"/>
             <w:color w:val="000000" w:themeColor="text1"/>
@@ -5072,7 +4927,20 @@
           <w:szCs w:val="20"/>
           <w:lang w:val="en-GB"/>
         </w:rPr>
-        <w:t xml:space="preserve"> for updating, considering the gradient-dependent colonization and extinction probabilities.</w:t>
+        <w:t xml:space="preserve"> for updating, </w:t>
+      </w:r>
+      <w:r>
+        <w:rPr>
+          <w:rFonts w:ascii="Times New Roman" w:hAnsi="Times New Roman" w:cs="Times New Roman"/>
+          <w:b w:val="0"/>
+          <w:i w:val="0"/>
+          <w:color w:val="000000" w:themeColor="text1"/>
+          <w:spacing w:val="2"/>
+          <w:sz w:val="20"/>
+          <w:szCs w:val="20"/>
+          <w:lang w:val="en-GB"/>
+        </w:rPr>
+        <w:t>considering the gradient-dependent colonization and extinction probabilities.</w:t>
       </w:r>
     </w:p>
     <w:p>
@@ -5499,35 +5367,7 @@
           <w:szCs w:val="20"/>
           <w:lang w:val="en-GB"/>
         </w:rPr>
-        <w:t xml:space="preserve">instead of the traditional </w:t>
-      </w:r>
-      <w:proofErr w:type="gramStart"/>
-      <w:r>
-        <w:rPr>
-          <w:rFonts w:ascii="Times New Roman" w:hAnsi="Times New Roman" w:cs="Times New Roman"/>
-          <w:b w:val="0"/>
-          <w:i w:val="0"/>
-          <w:color w:val="000000" w:themeColor="text1"/>
-          <w:spacing w:val="2"/>
-          <w:sz w:val="20"/>
-          <w:szCs w:val="20"/>
-          <w:lang w:val="en-GB"/>
-        </w:rPr>
-        <w:t>toroidal  boundary</w:t>
-      </w:r>
-      <w:proofErr w:type="gramEnd"/>
-      <w:r>
-        <w:rPr>
-          <w:rFonts w:ascii="Times New Roman" w:hAnsi="Times New Roman" w:cs="Times New Roman"/>
-          <w:b w:val="0"/>
-          <w:i w:val="0"/>
-          <w:color w:val="000000" w:themeColor="text1"/>
-          <w:spacing w:val="2"/>
-          <w:sz w:val="20"/>
-          <w:szCs w:val="20"/>
-          <w:lang w:val="en-GB"/>
-        </w:rPr>
-        <w:t xml:space="preserve">, </w:t>
+        <w:t xml:space="preserve">instead of the traditional toroidal  boundary, </w:t>
       </w:r>
       <w:r>
         <w:rPr>
@@ -5693,6 +5533,9 @@
       </w:r>
       <m:oMath>
         <m:r>
+          <m:rPr>
+            <m:sty m:val="bi"/>
+          </m:rPr>
           <w:rPr>
             <w:rFonts w:ascii="Cambria Math" w:hAnsi="Cambria Math" w:cs="Times New Roman"/>
             <w:color w:val="000000" w:themeColor="text1"/>
@@ -5720,6 +5563,9 @@
           </m:dPr>
           <m:e>
             <m:r>
+              <m:rPr>
+                <m:sty m:val="bi"/>
+              </m:rPr>
               <w:rPr>
                 <w:rFonts w:ascii="Cambria Math" w:hAnsi="Cambria Math" w:cs="Times New Roman"/>
                 <w:color w:val="000000" w:themeColor="text1"/>
@@ -5733,6 +5579,9 @@
           </m:e>
         </m:d>
         <m:r>
+          <m:rPr>
+            <m:sty m:val="bi"/>
+          </m:rPr>
           <w:rPr>
             <w:rFonts w:ascii="Cambria Math" w:hAnsi="Cambria Math" w:cs="Times New Roman"/>
             <w:color w:val="000000" w:themeColor="text1"/>
@@ -5759,6 +5608,9 @@
           </m:dPr>
           <m:e>
             <m:r>
+              <m:rPr>
+                <m:sty m:val="bi"/>
+              </m:rPr>
               <w:rPr>
                 <w:rFonts w:ascii="Cambria Math" w:hAnsi="Cambria Math" w:cs="Times New Roman"/>
                 <w:color w:val="000000" w:themeColor="text1"/>
@@ -5787,6 +5639,9 @@
       </w:r>
       <m:oMath>
         <m:r>
+          <m:rPr>
+            <m:sty m:val="bi"/>
+          </m:rPr>
           <w:rPr>
             <w:rFonts w:ascii="Cambria Math" w:hAnsi="Cambria Math" w:cs="Times New Roman"/>
             <w:color w:val="000000" w:themeColor="text1"/>
@@ -5813,6 +5668,9 @@
           </m:dPr>
           <m:e>
             <m:r>
+              <m:rPr>
+                <m:sty m:val="bi"/>
+              </m:rPr>
               <w:rPr>
                 <w:rFonts w:ascii="Cambria Math" w:hAnsi="Cambria Math" w:cs="Times New Roman"/>
                 <w:color w:val="000000" w:themeColor="text1"/>
@@ -5826,6 +5684,9 @@
           </m:e>
         </m:d>
         <m:r>
+          <m:rPr>
+            <m:sty m:val="bi"/>
+          </m:rPr>
           <w:rPr>
             <w:rFonts w:ascii="Cambria Math" w:hAnsi="Cambria Math" w:cs="Times New Roman"/>
             <w:color w:val="000000" w:themeColor="text1"/>
@@ -5852,6 +5713,9 @@
           </m:fPr>
           <m:num>
             <m:r>
+              <m:rPr>
+                <m:sty m:val="bi"/>
+              </m:rPr>
               <w:rPr>
                 <w:rFonts w:ascii="Cambria Math" w:hAnsi="Cambria Math" w:cs="Times New Roman"/>
                 <w:color w:val="000000" w:themeColor="text1"/>
@@ -5865,6 +5729,9 @@
           </m:num>
           <m:den>
             <m:r>
+              <m:rPr>
+                <m:sty m:val="bi"/>
+              </m:rPr>
               <w:rPr>
                 <w:rFonts w:ascii="Cambria Math" w:hAnsi="Cambria Math" w:cs="Times New Roman"/>
                 <w:color w:val="000000" w:themeColor="text1"/>
@@ -5893,6 +5760,9 @@
       </w:r>
       <m:oMath>
         <m:r>
+          <m:rPr>
+            <m:sty m:val="bi"/>
+          </m:rPr>
           <w:rPr>
             <w:rFonts w:ascii="Cambria Math" w:hAnsi="Cambria Math" w:cs="Times New Roman"/>
             <w:color w:val="000000" w:themeColor="text1"/>
@@ -5919,6 +5789,9 @@
       </w:r>
       <m:oMath>
         <m:r>
+          <m:rPr>
+            <m:sty m:val="bi"/>
+          </m:rPr>
           <w:rPr>
             <w:rFonts w:ascii="Cambria Math" w:hAnsi="Cambria Math" w:cs="Times New Roman"/>
             <w:color w:val="000000" w:themeColor="text1"/>
@@ -5941,20 +5814,7 @@
           <w:szCs w:val="20"/>
           <w:lang w:val="en-GB"/>
         </w:rPr>
-        <w:t xml:space="preserve"> being constants.</w:t>
-      </w:r>
-      <w:r>
-        <w:rPr>
-          <w:rFonts w:ascii="Times New Roman" w:hAnsi="Times New Roman" w:cs="Times New Roman"/>
-          <w:b w:val="0"/>
-          <w:i w:val="0"/>
-          <w:color w:val="000000" w:themeColor="text1"/>
-          <w:spacing w:val="2"/>
-          <w:sz w:val="20"/>
-          <w:szCs w:val="20"/>
-          <w:lang w:val="en-GB"/>
-        </w:rPr>
-        <w:t xml:space="preserve"> However, it</w:t>
+        <w:t xml:space="preserve"> being constants. However, it</w:t>
       </w:r>
       <w:r>
         <w:rPr>
@@ -6112,41 +5972,8 @@
           <w:sz w:val="20"/>
           <w:lang w:val="en-GB"/>
         </w:rPr>
-        <w:t xml:space="preserve">As already mentioned before, we </w:t>
-      </w:r>
-      <w:r>
-        <w:rPr>
-          <w:rFonts w:ascii="Times New Roman" w:hAnsi="Times New Roman" w:cs="Times New Roman"/>
-          <w:b w:val="0"/>
-          <w:i w:val="0"/>
-          <w:color w:val="000000" w:themeColor="text1"/>
-          <w:sz w:val="20"/>
-          <w:lang w:val="en-GB"/>
-        </w:rPr>
-        <w:t xml:space="preserve">consider two occupied sites connected and hence belonging to the same </w:t>
-      </w:r>
-      <w:r>
-        <w:rPr>
-          <w:rFonts w:ascii="Times New Roman" w:hAnsi="Times New Roman" w:cs="Times New Roman"/>
-          <w:b w:val="0"/>
-          <w:i w:val="0"/>
-          <w:color w:val="000000" w:themeColor="text1"/>
-          <w:sz w:val="20"/>
-          <w:lang w:val="en-GB"/>
-        </w:rPr>
         <w:lastRenderedPageBreak/>
-        <w:t>vegetation patch if and only if the species can move from one site to the other without stepping on a vacant site in between.</w:t>
-      </w:r>
-      <w:r>
-        <w:rPr>
-          <w:rFonts w:ascii="Times New Roman" w:hAnsi="Times New Roman" w:cs="Times New Roman"/>
-          <w:b w:val="0"/>
-          <w:i w:val="0"/>
-          <w:color w:val="000000" w:themeColor="text1"/>
-          <w:sz w:val="20"/>
-          <w:lang w:val="en-GB"/>
-        </w:rPr>
-        <w:t xml:space="preserve"> Various step lengths can be studied, but in this project, we focus on the step length of 1.</w:t>
+        <w:t>As already mentioned before, we consider two occupied sites connected and hence belonging to the same vegetation patch if and only if the species can move from one site to the other without stepping on a vacant site in between. Various step lengths can be studied, but in this project, we focus on the step length of 1.</w:t>
       </w:r>
     </w:p>
     <w:p>
@@ -6176,97 +6003,18 @@
           <w:sz w:val="20"/>
           <w:lang w:val="en-GB"/>
         </w:rPr>
-        <w:t>W</w:t>
-      </w:r>
-      <w:r>
-        <w:rPr>
-          <w:rFonts w:ascii="Times New Roman" w:hAnsi="Times New Roman" w:cs="Times New Roman"/>
-          <w:b w:val="0"/>
-          <w:i w:val="0"/>
-          <w:color w:val="000000" w:themeColor="text1"/>
-          <w:sz w:val="20"/>
-          <w:lang w:val="en-GB"/>
-        </w:rPr>
-        <w:t>e</w:t>
-      </w:r>
-      <w:r>
-        <w:rPr>
-          <w:rFonts w:ascii="Times New Roman" w:hAnsi="Times New Roman" w:cs="Times New Roman"/>
-          <w:b w:val="0"/>
-          <w:i w:val="0"/>
-          <w:color w:val="000000" w:themeColor="text1"/>
-          <w:sz w:val="20"/>
-          <w:lang w:val="en-GB"/>
-        </w:rPr>
-        <w:t xml:space="preserve"> want to</w:t>
-      </w:r>
-      <w:r>
-        <w:rPr>
-          <w:rFonts w:ascii="Times New Roman" w:hAnsi="Times New Roman" w:cs="Times New Roman"/>
-          <w:b w:val="0"/>
-          <w:i w:val="0"/>
-          <w:color w:val="000000" w:themeColor="text1"/>
-          <w:sz w:val="20"/>
-          <w:lang w:val="en-GB"/>
-        </w:rPr>
-        <w:t xml:space="preserve"> determine which sites are connected and hence belong to the same patch</w:t>
-      </w:r>
-      <w:r>
-        <w:rPr>
-          <w:rFonts w:ascii="Times New Roman" w:hAnsi="Times New Roman" w:cs="Times New Roman"/>
-          <w:b w:val="0"/>
-          <w:i w:val="0"/>
-          <w:color w:val="000000" w:themeColor="text1"/>
-          <w:sz w:val="20"/>
-          <w:lang w:val="en-GB"/>
-        </w:rPr>
-        <w:t xml:space="preserve"> (</w:t>
-      </w:r>
-      <w:proofErr w:type="gramStart"/>
-      <w:r>
-        <w:rPr>
-          <w:rFonts w:ascii="Times New Roman" w:hAnsi="Times New Roman" w:cs="Times New Roman"/>
-          <w:b w:val="0"/>
-          <w:i w:val="0"/>
-          <w:color w:val="000000" w:themeColor="text1"/>
-          <w:sz w:val="20"/>
-          <w:lang w:val="en-GB"/>
-        </w:rPr>
-        <w:t>i.e.</w:t>
-      </w:r>
-      <w:proofErr w:type="gramEnd"/>
-      <w:r>
-        <w:rPr>
-          <w:rFonts w:ascii="Times New Roman" w:hAnsi="Times New Roman" w:cs="Times New Roman"/>
-          <w:b w:val="0"/>
-          <w:i w:val="0"/>
-          <w:color w:val="000000" w:themeColor="text1"/>
-          <w:sz w:val="20"/>
-          <w:lang w:val="en-GB"/>
-        </w:rPr>
-        <w:t xml:space="preserve"> percolation cluster). The largest patch is usually the one that connects</w:t>
-      </w:r>
-      <w:r>
-        <w:rPr>
-          <w:rFonts w:ascii="Times New Roman" w:hAnsi="Times New Roman" w:cs="Times New Roman"/>
-          <w:b w:val="0"/>
-          <w:i w:val="0"/>
-          <w:color w:val="000000" w:themeColor="text1"/>
-          <w:sz w:val="20"/>
-          <w:lang w:val="en-GB"/>
-        </w:rPr>
-        <w:t xml:space="preserve"> the highest number of sites (cells) in the region of a low density to the region of a higher density. </w:t>
-      </w:r>
-      <w:r>
-        <w:rPr>
-          <w:rFonts w:ascii="Times New Roman" w:hAnsi="Times New Roman" w:cs="Times New Roman"/>
-          <w:b w:val="0"/>
-          <w:i w:val="0"/>
-          <w:color w:val="000000" w:themeColor="text1"/>
-          <w:sz w:val="20"/>
-          <w:lang w:val="en-GB"/>
-        </w:rPr>
-        <w:t>If the gradient</w:t>
+        <w:t>We want to determine which sites are connected and hence belong to the same patch (i.e. percolation cluster). The largest patch is usually the one that connects</w:t>
+      </w:r>
+      <w:r>
+        <w:rPr>
+          <w:rFonts w:ascii="Times New Roman" w:hAnsi="Times New Roman" w:cs="Times New Roman"/>
+          <w:b w:val="0"/>
+          <w:i w:val="0"/>
+          <w:color w:val="000000" w:themeColor="text1"/>
+          <w:sz w:val="20"/>
+          <w:lang w:val="en-GB"/>
+        </w:rPr>
+        <w:t xml:space="preserve"> the highest number of sites (cells) in the region of a low density to the region of a higher density. If the gradient</w:t>
       </w:r>
       <w:r>
         <w:rPr>
@@ -6292,6 +6040,9 @@
       </w:r>
       <m:oMath>
         <m:r>
+          <m:rPr>
+            <m:sty m:val="bi"/>
+          </m:rPr>
           <w:rPr>
             <w:rFonts w:ascii="Cambria Math" w:hAnsi="Cambria Math" w:cs="Times New Roman"/>
             <w:color w:val="000000" w:themeColor="text1"/>
@@ -6601,31 +6352,7 @@
           <w:sz w:val="20"/>
           <w:lang w:val="en-GB"/>
         </w:rPr>
-        <w:t xml:space="preserve">The detection can be made using the </w:t>
-      </w:r>
-      <w:proofErr w:type="spellStart"/>
-      <w:r>
-        <w:rPr>
-          <w:rFonts w:ascii="Times New Roman" w:hAnsi="Times New Roman" w:cs="Times New Roman"/>
-          <w:b w:val="0"/>
-          <w:i w:val="0"/>
-          <w:color w:val="000000" w:themeColor="text1"/>
-          <w:sz w:val="20"/>
-          <w:lang w:val="en-GB"/>
-        </w:rPr>
-        <w:t>Hoshen</w:t>
-      </w:r>
-      <w:proofErr w:type="spellEnd"/>
-      <w:r>
-        <w:rPr>
-          <w:rFonts w:ascii="Times New Roman" w:hAnsi="Times New Roman" w:cs="Times New Roman"/>
-          <w:b w:val="0"/>
-          <w:i w:val="0"/>
-          <w:color w:val="000000" w:themeColor="text1"/>
-          <w:sz w:val="20"/>
-          <w:lang w:val="en-GB"/>
-        </w:rPr>
-        <w:t xml:space="preserve">-Kopelman algorithm which </w:t>
+        <w:t xml:space="preserve">The detection can be made using the Hoshen-Kopelman algorithm which </w:t>
       </w:r>
       <w:r>
         <w:rPr>
@@ -6680,51 +6407,7 @@
           <w:sz w:val="20"/>
           <w:lang w:val="en-GB"/>
         </w:rPr>
-        <w:t xml:space="preserve">In this algorithm, we scan through a grid looking for occupied cells and </w:t>
-      </w:r>
-      <w:r>
-        <w:rPr>
-          <w:rFonts w:ascii="Times New Roman" w:hAnsi="Times New Roman" w:cs="Times New Roman"/>
-          <w:b w:val="0"/>
-          <w:i w:val="0"/>
-          <w:color w:val="000000" w:themeColor="text1"/>
-          <w:sz w:val="20"/>
-          <w:lang w:val="en-GB"/>
-        </w:rPr>
-        <w:t>labelling</w:t>
-      </w:r>
-      <w:r>
-        <w:rPr>
-          <w:rFonts w:ascii="Times New Roman" w:hAnsi="Times New Roman" w:cs="Times New Roman"/>
-          <w:b w:val="0"/>
-          <w:i w:val="0"/>
-          <w:color w:val="000000" w:themeColor="text1"/>
-          <w:sz w:val="20"/>
-          <w:lang w:val="en-GB"/>
-        </w:rPr>
-        <w:t xml:space="preserve"> them with cluster labels. The scanning process is called a raster scan. The algorithm begins with scanning the grid cell by cell and checking whether the cell is occupied or not. If the cell is occupied, then it must be </w:t>
-      </w:r>
-      <w:r>
-        <w:rPr>
-          <w:rFonts w:ascii="Times New Roman" w:hAnsi="Times New Roman" w:cs="Times New Roman"/>
-          <w:b w:val="0"/>
-          <w:i w:val="0"/>
-          <w:color w:val="000000" w:themeColor="text1"/>
-          <w:sz w:val="20"/>
-          <w:lang w:val="en-GB"/>
-        </w:rPr>
-        <w:t>labelled</w:t>
-      </w:r>
-      <w:r>
-        <w:rPr>
-          <w:rFonts w:ascii="Times New Roman" w:hAnsi="Times New Roman" w:cs="Times New Roman"/>
-          <w:b w:val="0"/>
-          <w:i w:val="0"/>
-          <w:color w:val="000000" w:themeColor="text1"/>
-          <w:sz w:val="20"/>
-          <w:lang w:val="en-GB"/>
-        </w:rPr>
-        <w:t xml:space="preserve"> with a cluster label. This cluster label is assigned based on the </w:t>
+        <w:t xml:space="preserve">In this algorithm, we scan through a grid looking for occupied cells and labelling them with cluster labels. The scanning process is called a raster scan. The algorithm begins with scanning the grid cell by cell and checking whether the cell is occupied or not. If the cell is occupied, then it must be labelled with a cluster label. This cluster label is assigned based on the </w:t>
       </w:r>
       <w:r>
         <w:rPr>
@@ -6835,6 +6518,9 @@
       </w:r>
       <m:oMath>
         <m:r>
+          <m:rPr>
+            <m:sty m:val="bi"/>
+          </m:rPr>
           <w:rPr>
             <w:rFonts w:ascii="Cambria Math" w:hAnsi="Cambria Math" w:cs="Times New Roman"/>
             <w:color w:val="000000" w:themeColor="text1"/>
@@ -6857,6 +6543,9 @@
       </w:r>
       <m:oMath>
         <m:r>
+          <m:rPr>
+            <m:sty m:val="bi"/>
+          </m:rPr>
           <w:rPr>
             <w:rFonts w:ascii="Cambria Math" w:hAnsi="Cambria Math" w:cs="Times New Roman"/>
             <w:color w:val="000000" w:themeColor="text1"/>
@@ -6879,6 +6568,9 @@
       </w:r>
       <m:oMath>
         <m:r>
+          <m:rPr>
+            <m:sty m:val="bi"/>
+          </m:rPr>
           <w:rPr>
             <w:rFonts w:ascii="Cambria Math" w:hAnsi="Cambria Math" w:cs="Times New Roman"/>
             <w:color w:val="000000" w:themeColor="text1"/>
@@ -6901,6 +6593,9 @@
       </w:r>
       <m:oMath>
         <m:r>
+          <m:rPr>
+            <m:sty m:val="bi"/>
+          </m:rPr>
           <w:rPr>
             <w:rFonts w:ascii="Cambria Math" w:hAnsi="Cambria Math" w:cs="Times New Roman"/>
             <w:color w:val="000000" w:themeColor="text1"/>
@@ -6923,6 +6618,9 @@
       </w:r>
       <m:oMath>
         <m:r>
+          <m:rPr>
+            <m:sty m:val="bi"/>
+          </m:rPr>
           <w:rPr>
             <w:rFonts w:ascii="Cambria Math" w:hAnsi="Cambria Math" w:cs="Times New Roman"/>
             <w:color w:val="000000" w:themeColor="text1"/>
@@ -6941,32 +6639,13 @@
           <w:sz w:val="20"/>
           <w:lang w:val="en-GB"/>
         </w:rPr>
-        <w:t xml:space="preserve">. </w:t>
-      </w:r>
-      <w:r>
-        <w:rPr>
-          <w:rFonts w:ascii="Times New Roman" w:hAnsi="Times New Roman" w:cs="Times New Roman"/>
-          <w:b w:val="0"/>
-          <w:i w:val="0"/>
-          <w:color w:val="000000" w:themeColor="text1"/>
-          <w:sz w:val="20"/>
-          <w:lang w:val="en-GB"/>
-        </w:rPr>
-        <w:t>Thus,</w:t>
-      </w:r>
-      <w:r>
-        <w:rPr>
-          <w:rFonts w:ascii="Times New Roman" w:hAnsi="Times New Roman" w:cs="Times New Roman"/>
-          <w:b w:val="0"/>
-          <w:i w:val="0"/>
-          <w:color w:val="000000" w:themeColor="text1"/>
-          <w:sz w:val="20"/>
-          <w:lang w:val="en-GB"/>
-        </w:rPr>
-        <w:t xml:space="preserve"> for any item </w:t>
+        <w:t xml:space="preserve">. Thus, for any item </w:t>
       </w:r>
       <m:oMath>
         <m:r>
+          <m:rPr>
+            <m:sty m:val="bi"/>
+          </m:rPr>
           <w:rPr>
             <w:rFonts w:ascii="Cambria Math" w:hAnsi="Cambria Math" w:cs="Times New Roman"/>
             <w:color w:val="000000" w:themeColor="text1"/>
@@ -6989,6 +6668,9 @@
       </w:r>
       <m:oMath>
         <m:r>
+          <m:rPr>
+            <m:sty m:val="bi"/>
+          </m:rPr>
           <w:rPr>
             <w:rFonts w:ascii="Cambria Math" w:hAnsi="Cambria Math" w:cs="Times New Roman"/>
             <w:color w:val="000000" w:themeColor="text1"/>
@@ -7011,6 +6693,9 @@
       </w:r>
       <m:oMath>
         <m:r>
+          <m:rPr>
+            <m:sty m:val="bi"/>
+          </m:rPr>
           <w:rPr>
             <w:rFonts w:ascii="Cambria Math" w:hAnsi="Cambria Math" w:cs="Times New Roman"/>
             <w:color w:val="000000" w:themeColor="text1"/>
@@ -7033,6 +6718,9 @@
       </w:r>
       <m:oMath>
         <m:r>
+          <m:rPr>
+            <m:sty m:val="bi"/>
+          </m:rPr>
           <w:rPr>
             <w:rFonts w:ascii="Cambria Math" w:hAnsi="Cambria Math" w:cs="Times New Roman"/>
             <w:color w:val="000000" w:themeColor="text1"/>
@@ -7081,54 +6769,24 @@
           <w:sz w:val="20"/>
           <w:lang w:val="en-GB"/>
         </w:rPr>
-        <w:t xml:space="preserve">During the raster scan of the grid, whenever an occupied cell is encountered, </w:t>
-      </w:r>
-      <w:r>
-        <w:rPr>
-          <w:rFonts w:ascii="Times New Roman" w:hAnsi="Times New Roman" w:cs="Times New Roman"/>
-          <w:b w:val="0"/>
-          <w:i w:val="0"/>
-          <w:color w:val="000000" w:themeColor="text1"/>
-          <w:sz w:val="20"/>
-          <w:lang w:val="en-GB"/>
-        </w:rPr>
-        <w:t>neighbouring</w:t>
-      </w:r>
-      <w:r>
-        <w:rPr>
-          <w:rFonts w:ascii="Times New Roman" w:hAnsi="Times New Roman" w:cs="Times New Roman"/>
-          <w:b w:val="0"/>
-          <w:i w:val="0"/>
-          <w:color w:val="000000" w:themeColor="text1"/>
-          <w:sz w:val="20"/>
-          <w:lang w:val="en-GB"/>
-        </w:rPr>
-        <w:t xml:space="preserve"> cells are scanned to check whether any of them have already been scanned. If we find already scanned </w:t>
-      </w:r>
-      <w:r>
-        <w:rPr>
-          <w:rFonts w:ascii="Times New Roman" w:hAnsi="Times New Roman" w:cs="Times New Roman"/>
-          <w:b w:val="0"/>
-          <w:i w:val="0"/>
-          <w:color w:val="000000" w:themeColor="text1"/>
-          <w:sz w:val="20"/>
-          <w:lang w:val="en-GB"/>
-        </w:rPr>
-        <w:t>neighbours</w:t>
-      </w:r>
-      <w:r>
-        <w:rPr>
-          <w:rFonts w:ascii="Times New Roman" w:hAnsi="Times New Roman" w:cs="Times New Roman"/>
-          <w:b w:val="0"/>
-          <w:i w:val="0"/>
-          <w:color w:val="000000" w:themeColor="text1"/>
-          <w:sz w:val="20"/>
-          <w:lang w:val="en-GB"/>
-        </w:rPr>
-        <w:t xml:space="preserve">, the </w:t>
+        <w:t xml:space="preserve">During the raster scan of the grid, whenever an occupied cell is encountered, neighbouring cells are scanned to check whether any of them have already been scanned. </w:t>
+      </w:r>
+      <w:r>
+        <w:rPr>
+          <w:rFonts w:ascii="Times New Roman" w:hAnsi="Times New Roman" w:cs="Times New Roman"/>
+          <w:b w:val="0"/>
+          <w:i w:val="0"/>
+          <w:color w:val="000000" w:themeColor="text1"/>
+          <w:sz w:val="20"/>
+          <w:lang w:val="en-GB"/>
+        </w:rPr>
+        <w:t xml:space="preserve">If we find already scanned neighbours, the </w:t>
       </w:r>
       <m:oMath>
         <m:r>
+          <m:rPr>
+            <m:sty m:val="bi"/>
+          </m:rPr>
           <w:rPr>
             <w:rFonts w:ascii="Cambria Math" w:hAnsi="Cambria Math" w:cs="Times New Roman"/>
             <w:color w:val="000000" w:themeColor="text1"/>
@@ -7147,29 +6805,7 @@
           <w:sz w:val="20"/>
           <w:lang w:val="en-GB"/>
         </w:rPr>
-        <w:t xml:space="preserve"> operation is performed, to specify that these </w:t>
-      </w:r>
-      <w:r>
-        <w:rPr>
-          <w:rFonts w:ascii="Times New Roman" w:hAnsi="Times New Roman" w:cs="Times New Roman"/>
-          <w:b w:val="0"/>
-          <w:i w:val="0"/>
-          <w:color w:val="000000" w:themeColor="text1"/>
-          <w:sz w:val="20"/>
-          <w:lang w:val="en-GB"/>
-        </w:rPr>
-        <w:t>neighbouring</w:t>
-      </w:r>
-      <w:r>
-        <w:rPr>
-          <w:rFonts w:ascii="Times New Roman" w:hAnsi="Times New Roman" w:cs="Times New Roman"/>
-          <w:b w:val="0"/>
-          <w:i w:val="0"/>
-          <w:color w:val="000000" w:themeColor="text1"/>
-          <w:sz w:val="20"/>
-          <w:lang w:val="en-GB"/>
-        </w:rPr>
-        <w:t xml:space="preserve"> cells are in fact members of the same equivalence class. Then the</w:t>
+        <w:t xml:space="preserve"> operation is performed, to specify that these neighbouring cells are in fact members of the same equivalence class. Then the</w:t>
       </w:r>
       <w:r>
         <w:rPr>
@@ -7184,6 +6820,9 @@
       </w:r>
       <m:oMath>
         <m:r>
+          <m:rPr>
+            <m:sty m:val="bi"/>
+          </m:rPr>
           <w:rPr>
             <w:rFonts w:ascii="Cambria Math" w:hAnsi="Cambria Math" w:cs="Times New Roman"/>
             <w:color w:val="000000" w:themeColor="text1"/>
@@ -7202,29 +6841,7 @@
           <w:sz w:val="20"/>
           <w:lang w:val="en-GB"/>
         </w:rPr>
-        <w:t xml:space="preserve"> operation is performed to find a representative member of that equivalence class with which the current cell will be </w:t>
-      </w:r>
-      <w:r>
-        <w:rPr>
-          <w:rFonts w:ascii="Times New Roman" w:hAnsi="Times New Roman" w:cs="Times New Roman"/>
-          <w:b w:val="0"/>
-          <w:i w:val="0"/>
-          <w:color w:val="000000" w:themeColor="text1"/>
-          <w:sz w:val="20"/>
-          <w:lang w:val="en-GB"/>
-        </w:rPr>
-        <w:t>labelled</w:t>
-      </w:r>
-      <w:r>
-        <w:rPr>
-          <w:rFonts w:ascii="Times New Roman" w:hAnsi="Times New Roman" w:cs="Times New Roman"/>
-          <w:b w:val="0"/>
-          <w:i w:val="0"/>
-          <w:color w:val="000000" w:themeColor="text1"/>
-          <w:sz w:val="20"/>
-          <w:lang w:val="en-GB"/>
-        </w:rPr>
-        <w:t>.</w:t>
+        <w:t xml:space="preserve"> operation is performed to find a representative member of that equivalence class with which the current cell will be labelled.</w:t>
       </w:r>
       <w:r>
         <w:rPr>
@@ -7246,29 +6863,7 @@
           <w:sz w:val="20"/>
           <w:lang w:val="en-GB"/>
         </w:rPr>
-        <w:t xml:space="preserve">On the other hand, if the current cell has no </w:t>
-      </w:r>
-      <w:r>
-        <w:rPr>
-          <w:rFonts w:ascii="Times New Roman" w:hAnsi="Times New Roman" w:cs="Times New Roman"/>
-          <w:b w:val="0"/>
-          <w:i w:val="0"/>
-          <w:color w:val="000000" w:themeColor="text1"/>
-          <w:sz w:val="20"/>
-          <w:lang w:val="en-GB"/>
-        </w:rPr>
-        <w:t>neighbours</w:t>
-      </w:r>
-      <w:r>
-        <w:rPr>
-          <w:rFonts w:ascii="Times New Roman" w:hAnsi="Times New Roman" w:cs="Times New Roman"/>
-          <w:b w:val="0"/>
-          <w:i w:val="0"/>
-          <w:color w:val="000000" w:themeColor="text1"/>
-          <w:sz w:val="20"/>
-          <w:lang w:val="en-GB"/>
-        </w:rPr>
-        <w:t>, it is assigned a new, previously unused, label. The entire grid is processed in this way.</w:t>
+        <w:t>On the other hand, if the current cell has no neighbours, it is assigned a new, previously unused, label. The entire grid is processed in this way.</w:t>
       </w:r>
     </w:p>
     <w:p>
@@ -7298,31 +6893,7 @@
           <w:sz w:val="20"/>
           <w:lang w:val="en-GB"/>
         </w:rPr>
-        <w:t xml:space="preserve">The other algorithm, which is </w:t>
-      </w:r>
-      <w:proofErr w:type="gramStart"/>
-      <w:r>
-        <w:rPr>
-          <w:rFonts w:ascii="Times New Roman" w:hAnsi="Times New Roman" w:cs="Times New Roman"/>
-          <w:b w:val="0"/>
-          <w:i w:val="0"/>
-          <w:color w:val="000000" w:themeColor="text1"/>
-          <w:sz w:val="20"/>
-          <w:lang w:val="en-GB"/>
-        </w:rPr>
-        <w:t>actually used</w:t>
-      </w:r>
-      <w:proofErr w:type="gramEnd"/>
-      <w:r>
-        <w:rPr>
-          <w:rFonts w:ascii="Times New Roman" w:hAnsi="Times New Roman" w:cs="Times New Roman"/>
-          <w:b w:val="0"/>
-          <w:i w:val="0"/>
-          <w:color w:val="000000" w:themeColor="text1"/>
-          <w:sz w:val="20"/>
-          <w:lang w:val="en-GB"/>
-        </w:rPr>
-        <w:t xml:space="preserve"> in our project, is the well-known DFS algorithm, where we consider the cells of the lattice as the vertices of a graph, the neighbouring cells being connected in the graph with an edge.</w:t>
+        <w:t>The other algorithm, which is actually used in our project, is the well-known DFS algorithm, where we consider the cells of the lattice as the vertices of a graph, the neighbouring cells being connected in the graph with an edge.</w:t>
       </w:r>
     </w:p>
     <w:p>
@@ -7504,14 +7075,12 @@
           <w:lang w:val="en-GB"/>
         </w:rPr>
       </w:pPr>
-      <w:proofErr w:type="spellStart"/>
       <w:r>
         <w:rPr>
           <w:lang w:val="en-GB"/>
         </w:rPr>
         <w:t>Analyzing</w:t>
       </w:r>
-      <w:proofErr w:type="spellEnd"/>
       <w:r>
         <w:rPr>
           <w:lang w:val="en-GB"/>
@@ -7874,7 +7443,7 @@
           <w:szCs w:val="20"/>
           <w:lang w:val="en-GB"/>
         </w:rPr>
-        <w:t xml:space="preserve">This research project aims to test the hypothesis that the hull of the treeline mainland in high mountains is a fractal with dimension 7/4, using satellite imagery. By developing a feasible method for characterizing the fractal structure of treelines, this project has the potential to contribute to the precise delineation of species borders and the detection of population shifts due to </w:t>
+        <w:t xml:space="preserve">This research project aims to test the hypothesis that the hull of the treeline mainland in high mountains is a fractal with dimension 7/4, using satellite imagery. By developing a feasible method for characterizing the fractal structure of treelines, this project has the potential </w:t>
       </w:r>
       <w:r>
         <w:rPr>
@@ -7886,7 +7455,7 @@
           <w:lang w:val="en-GB"/>
         </w:rPr>
         <w:lastRenderedPageBreak/>
-        <w:t>climate change. The project will also involve the development of simulation software that includes environmental gradients to test the fractal result on simulated data. With the guidance of our supervisor and her team, we are confident that this project will make a valuable contribution to the field of plant ecology and theoretical biology.</w:t>
+        <w:t>to contribute to the precise delineation of species borders and the detection of population shifts due to climate change. The project will also involve the development of simulation software that includes environmental gradients to test the fractal result on simulated data. With the guidance of our supervisor and her team, we are confident that this project will make a valuable contribution to the field of plant ecology and theoretical biology.</w:t>
       </w:r>
     </w:p>
     <w:p>
@@ -8074,49 +7643,7 @@
         <w:rPr>
           <w:lang w:val="en-GB"/>
         </w:rPr>
-        <w:t xml:space="preserve">A. </w:t>
-      </w:r>
-      <w:proofErr w:type="spellStart"/>
-      <w:r>
-        <w:rPr>
-          <w:lang w:val="en-GB"/>
-        </w:rPr>
-        <w:t>Krizhevsky</w:t>
-      </w:r>
-      <w:proofErr w:type="spellEnd"/>
-      <w:r>
-        <w:rPr>
-          <w:lang w:val="en-GB"/>
-        </w:rPr>
-        <w:t xml:space="preserve">, I. </w:t>
-      </w:r>
-      <w:proofErr w:type="spellStart"/>
-      <w:r>
-        <w:rPr>
-          <w:lang w:val="en-GB"/>
-        </w:rPr>
-        <w:t>Sutskever</w:t>
-      </w:r>
-      <w:proofErr w:type="spellEnd"/>
-      <w:r>
-        <w:rPr>
-          <w:lang w:val="en-GB"/>
-        </w:rPr>
-        <w:t xml:space="preserve">, and G. Hinton. </w:t>
-      </w:r>
-      <w:proofErr w:type="spellStart"/>
-      <w:r>
-        <w:rPr>
-          <w:lang w:val="en-GB"/>
-        </w:rPr>
-        <w:t>Imagenet</w:t>
-      </w:r>
-      <w:proofErr w:type="spellEnd"/>
-      <w:r>
-        <w:rPr>
-          <w:lang w:val="en-GB"/>
-        </w:rPr>
-        <w:t xml:space="preserve"> classification</w:t>
+        <w:t>A. Krizhevsky, I. Sutskever, and G. Hinton. Imagenet classification</w:t>
       </w:r>
     </w:p>
     <w:p>
@@ -8172,21 +7699,7 @@
         <w:rPr>
           <w:lang w:val="de-DE"/>
         </w:rPr>
-        <w:t xml:space="preserve"> Y. </w:t>
-      </w:r>
-      <w:proofErr w:type="spellStart"/>
-      <w:r>
-        <w:rPr>
-          <w:lang w:val="de-DE"/>
-        </w:rPr>
-        <w:t>LeCun</w:t>
-      </w:r>
-      <w:proofErr w:type="spellEnd"/>
-      <w:r>
-        <w:rPr>
-          <w:lang w:val="de-DE"/>
-        </w:rPr>
-        <w:t>, B. Boser, J. S. Denker, D. Henderson, R. E. Howard,</w:t>
+        <w:t xml:space="preserve"> Y. LeCun, B. Boser, J. S. Denker, D. Henderson, R. E. Howard,</w:t>
       </w:r>
     </w:p>
     <w:p>
@@ -8206,21 +7719,7 @@
         <w:rPr>
           <w:lang w:val="en-GB"/>
         </w:rPr>
-        <w:t xml:space="preserve">W. Hubbard, and L. D. </w:t>
-      </w:r>
-      <w:proofErr w:type="spellStart"/>
-      <w:r>
-        <w:rPr>
-          <w:lang w:val="en-GB"/>
-        </w:rPr>
-        <w:t>Jackel</w:t>
-      </w:r>
-      <w:proofErr w:type="spellEnd"/>
-      <w:r>
-        <w:rPr>
-          <w:lang w:val="en-GB"/>
-        </w:rPr>
-        <w:t xml:space="preserve">. Backpropagation applied to handwritten zip code recognition. Neural computation, 1989. </w:t>
+        <w:t xml:space="preserve">W. Hubbard, and L. D. Jackel. Backpropagation applied to handwritten zip code recognition. Neural computation, 1989. </w:t>
       </w:r>
       <w:hyperlink r:id="rId11" w:history="1">
         <w:r>
@@ -8249,91 +7748,7 @@
         <w:rPr>
           <w:lang w:val="en-GB"/>
         </w:rPr>
-        <w:t xml:space="preserve">Ashish Vaswani, Noam </w:t>
-      </w:r>
-      <w:proofErr w:type="spellStart"/>
-      <w:r>
-        <w:rPr>
-          <w:lang w:val="en-GB"/>
-        </w:rPr>
-        <w:t>Shazeer</w:t>
-      </w:r>
-      <w:proofErr w:type="spellEnd"/>
-      <w:r>
-        <w:rPr>
-          <w:lang w:val="en-GB"/>
-        </w:rPr>
-        <w:t xml:space="preserve">, Niki Parmar, Jakob </w:t>
-      </w:r>
-      <w:proofErr w:type="spellStart"/>
-      <w:r>
-        <w:rPr>
-          <w:lang w:val="en-GB"/>
-        </w:rPr>
-        <w:t>Uszkoreit</w:t>
-      </w:r>
-      <w:proofErr w:type="spellEnd"/>
-      <w:r>
-        <w:rPr>
-          <w:lang w:val="en-GB"/>
-        </w:rPr>
-        <w:t xml:space="preserve">, </w:t>
-      </w:r>
-      <w:proofErr w:type="spellStart"/>
-      <w:r>
-        <w:rPr>
-          <w:lang w:val="en-GB"/>
-        </w:rPr>
-        <w:t>Llion</w:t>
-      </w:r>
-      <w:proofErr w:type="spellEnd"/>
-      <w:r>
-        <w:rPr>
-          <w:lang w:val="en-GB"/>
-        </w:rPr>
-        <w:t xml:space="preserve"> Jones, Aidan N Gomez, </w:t>
-      </w:r>
-      <w:proofErr w:type="spellStart"/>
-      <w:r>
-        <w:rPr>
-          <w:lang w:val="en-GB"/>
-        </w:rPr>
-        <w:t>Łukasz</w:t>
-      </w:r>
-      <w:proofErr w:type="spellEnd"/>
-      <w:r>
-        <w:rPr>
-          <w:lang w:val="en-GB"/>
-        </w:rPr>
-        <w:t xml:space="preserve"> Kaiser, and </w:t>
-      </w:r>
-      <w:proofErr w:type="spellStart"/>
-      <w:r>
-        <w:rPr>
-          <w:lang w:val="en-GB"/>
-        </w:rPr>
-        <w:t>Illia</w:t>
-      </w:r>
-      <w:proofErr w:type="spellEnd"/>
-      <w:r>
-        <w:rPr>
-          <w:lang w:val="en-GB"/>
-        </w:rPr>
-        <w:t xml:space="preserve"> </w:t>
-      </w:r>
-      <w:proofErr w:type="spellStart"/>
-      <w:r>
-        <w:rPr>
-          <w:lang w:val="en-GB"/>
-        </w:rPr>
-        <w:t>Polosukhin</w:t>
-      </w:r>
-      <w:proofErr w:type="spellEnd"/>
-      <w:r>
-        <w:rPr>
-          <w:lang w:val="en-GB"/>
-        </w:rPr>
-        <w:t xml:space="preserve">. Attention is all you need. In NIPS, 2017. </w:t>
+        <w:t xml:space="preserve">Ashish Vaswani, Noam Shazeer, Niki Parmar, Jakob Uszkoreit, Llion Jones, Aidan N Gomez, Łukasz Kaiser, and Illia Polosukhin. Attention is all you need. In NIPS, 2017. </w:t>
       </w:r>
       <w:hyperlink r:id="rId12" w:history="1">
         <w:r>
@@ -8399,21 +7814,7 @@
         <w:rPr>
           <w:lang w:val="en-GB"/>
         </w:rPr>
-        <w:t xml:space="preserve">Alexey </w:t>
-      </w:r>
-      <w:proofErr w:type="spellStart"/>
-      <w:r>
-        <w:rPr>
-          <w:lang w:val="en-GB"/>
-        </w:rPr>
-        <w:t>Dosovitsky</w:t>
-      </w:r>
-      <w:proofErr w:type="spellEnd"/>
-      <w:r>
-        <w:rPr>
-          <w:lang w:val="en-GB"/>
-        </w:rPr>
-        <w:t xml:space="preserve">, Lucas Beyer. An Image is worth 16x16 words. ICLR, 2021. </w:t>
+        <w:t xml:space="preserve">Alexey Dosovitsky, Lucas Beyer. An Image is worth 16x16 words. ICLR, 2021. </w:t>
       </w:r>
       <w:hyperlink r:id="rId14" w:history="1">
         <w:r>
@@ -8443,21 +7844,7 @@
         <w:rPr>
           <w:lang w:val="en-GB"/>
         </w:rPr>
-        <w:t xml:space="preserve">Karimi, D. </w:t>
-      </w:r>
-      <w:proofErr w:type="spellStart"/>
-      <w:r>
-        <w:rPr>
-          <w:lang w:val="en-GB"/>
-        </w:rPr>
-        <w:t>Vasylechko</w:t>
-      </w:r>
-      <w:proofErr w:type="spellEnd"/>
-      <w:r>
-        <w:rPr>
-          <w:lang w:val="en-GB"/>
-        </w:rPr>
-        <w:t xml:space="preserve">, S. Convolutional-Free Medical Image Segmentation using Transformers. </w:t>
+        <w:t xml:space="preserve">Karimi, D. Vasylechko, S. Convolutional-Free Medical Image Segmentation using Transformers. </w:t>
       </w:r>
       <w:hyperlink r:id="rId15" w:history="1">
         <w:r>
@@ -8477,47 +7864,11 @@
           <w:lang w:val="en-GB"/>
         </w:rPr>
       </w:pPr>
-      <w:proofErr w:type="spellStart"/>
-      <w:r>
-        <w:rPr>
-          <w:lang w:val="en-GB"/>
-        </w:rPr>
-        <w:t>Bazi</w:t>
-      </w:r>
-      <w:proofErr w:type="spellEnd"/>
-      <w:r>
-        <w:rPr>
-          <w:lang w:val="en-GB"/>
-        </w:rPr>
-        <w:t xml:space="preserve">, Y. </w:t>
-      </w:r>
-      <w:proofErr w:type="spellStart"/>
-      <w:r>
-        <w:rPr>
-          <w:lang w:val="en-GB"/>
-        </w:rPr>
-        <w:t>Bashmal</w:t>
-      </w:r>
-      <w:proofErr w:type="spellEnd"/>
-      <w:r>
-        <w:rPr>
-          <w:lang w:val="en-GB"/>
-        </w:rPr>
-        <w:t xml:space="preserve">, L. Rahhal, M. </w:t>
-      </w:r>
-      <w:proofErr w:type="spellStart"/>
-      <w:r>
-        <w:rPr>
-          <w:lang w:val="en-GB"/>
-        </w:rPr>
-        <w:t>Dayil</w:t>
-      </w:r>
-      <w:proofErr w:type="spellEnd"/>
-      <w:r>
-        <w:rPr>
-          <w:lang w:val="en-GB"/>
-        </w:rPr>
-        <w:t xml:space="preserve"> R.A. Vision Transformers for Remote Sensing Image Classification. Remote Sens. </w:t>
+      <w:r>
+        <w:rPr>
+          <w:lang w:val="en-GB"/>
+        </w:rPr>
+        <w:t xml:space="preserve">Bazi, Y. Bashmal, L. Rahhal, M. Dayil R.A. Vision Transformers for Remote Sensing Image Classification. Remote Sens. </w:t>
       </w:r>
       <w:hyperlink r:id="rId16" w:history="1">
         <w:r>
@@ -8537,33 +7888,11 @@
           <w:lang w:val="en-GB"/>
         </w:rPr>
       </w:pPr>
-      <w:proofErr w:type="spellStart"/>
-      <w:r>
-        <w:rPr>
-          <w:lang w:val="en-GB"/>
-        </w:rPr>
-        <w:t>Mingxing</w:t>
-      </w:r>
-      <w:proofErr w:type="spellEnd"/>
-      <w:r>
-        <w:rPr>
-          <w:lang w:val="en-GB"/>
-        </w:rPr>
-        <w:t xml:space="preserve"> Tan, Quoc V. Le </w:t>
-      </w:r>
-      <w:proofErr w:type="spellStart"/>
-      <w:r>
-        <w:rPr>
-          <w:lang w:val="en-GB"/>
-        </w:rPr>
-        <w:t>EfficientNet</w:t>
-      </w:r>
-      <w:proofErr w:type="spellEnd"/>
-      <w:r>
-        <w:rPr>
-          <w:lang w:val="en-GB"/>
-        </w:rPr>
-        <w:t xml:space="preserve">: Rethinking Model Scaling for Convolutional Neural Networks. </w:t>
+      <w:r>
+        <w:rPr>
+          <w:lang w:val="en-GB"/>
+        </w:rPr>
+        <w:t xml:space="preserve">Mingxing Tan, Quoc V. Le EfficientNet: Rethinking Model Scaling for Convolutional Neural Networks. </w:t>
       </w:r>
       <w:hyperlink r:id="rId17" w:history="1">
         <w:r>
@@ -8583,47 +7912,11 @@
           <w:lang w:val="en-GB"/>
         </w:rPr>
       </w:pPr>
-      <w:proofErr w:type="spellStart"/>
-      <w:r>
-        <w:rPr>
-          <w:lang w:val="en-GB"/>
-        </w:rPr>
-        <w:t>Kaiming</w:t>
-      </w:r>
-      <w:proofErr w:type="spellEnd"/>
-      <w:r>
-        <w:rPr>
-          <w:lang w:val="en-GB"/>
-        </w:rPr>
-        <w:t xml:space="preserve"> He, </w:t>
-      </w:r>
-      <w:proofErr w:type="spellStart"/>
-      <w:r>
-        <w:rPr>
-          <w:lang w:val="en-GB"/>
-        </w:rPr>
-        <w:t>Xiangyu</w:t>
-      </w:r>
-      <w:proofErr w:type="spellEnd"/>
-      <w:r>
-        <w:rPr>
-          <w:lang w:val="en-GB"/>
-        </w:rPr>
-        <w:t xml:space="preserve"> Zhang, </w:t>
-      </w:r>
-      <w:proofErr w:type="spellStart"/>
-      <w:r>
-        <w:rPr>
-          <w:lang w:val="en-GB"/>
-        </w:rPr>
-        <w:t>Shaoqing</w:t>
-      </w:r>
-      <w:proofErr w:type="spellEnd"/>
-      <w:r>
-        <w:rPr>
-          <w:lang w:val="en-GB"/>
-        </w:rPr>
-        <w:t xml:space="preserve"> Ren, Jian Sun. Deep Residual Learning for Image Recognition. </w:t>
+      <w:r>
+        <w:rPr>
+          <w:lang w:val="en-GB"/>
+        </w:rPr>
+        <w:t xml:space="preserve">Kaiming He, Xiangyu Zhang, Shaoqing Ren, Jian Sun. Deep Residual Learning for Image Recognition. </w:t>
       </w:r>
       <w:hyperlink r:id="rId18" w:history="1">
         <w:r>
@@ -8643,47 +7936,11 @@
           <w:lang w:val="en-GB"/>
         </w:rPr>
       </w:pPr>
-      <w:proofErr w:type="spellStart"/>
-      <w:r>
-        <w:rPr>
-          <w:lang w:val="en-GB"/>
-        </w:rPr>
-        <w:t>Yanghao</w:t>
-      </w:r>
-      <w:proofErr w:type="spellEnd"/>
-      <w:r>
-        <w:rPr>
-          <w:lang w:val="en-GB"/>
-        </w:rPr>
-        <w:t xml:space="preserve"> Li, Hanzi Mao, Ross </w:t>
-      </w:r>
-      <w:proofErr w:type="spellStart"/>
-      <w:r>
-        <w:rPr>
-          <w:lang w:val="en-GB"/>
-        </w:rPr>
-        <w:t>Girshick</w:t>
-      </w:r>
-      <w:proofErr w:type="spellEnd"/>
-      <w:r>
-        <w:rPr>
-          <w:lang w:val="en-GB"/>
-        </w:rPr>
-        <w:t xml:space="preserve">, </w:t>
-      </w:r>
-      <w:proofErr w:type="spellStart"/>
-      <w:r>
-        <w:rPr>
-          <w:lang w:val="en-GB"/>
-        </w:rPr>
-        <w:t>Kaiming</w:t>
-      </w:r>
-      <w:proofErr w:type="spellEnd"/>
-      <w:r>
-        <w:rPr>
-          <w:lang w:val="en-GB"/>
-        </w:rPr>
-        <w:t xml:space="preserve"> He. Exploring Plain Vision Transformer Backbones for Object Detection. </w:t>
+      <w:r>
+        <w:rPr>
+          <w:lang w:val="en-GB"/>
+        </w:rPr>
+        <w:t xml:space="preserve">Yanghao Li, Hanzi Mao, Ross Girshick, Kaiming He. Exploring Plain Vision Transformer Backbones for Object Detection. </w:t>
       </w:r>
       <w:hyperlink r:id="rId19" w:history="1">
         <w:r>

</xml_diff>